<commit_message>
Added name to Project Plan
</commit_message>
<xml_diff>
--- a/Project Plan.docx
+++ b/Project Plan.docx
@@ -1,6 +1,6 @@
 
 <file path=word/document.xml><?xml version="1.0" encoding="utf-8"?>
-<w:document xmlns:wpc="http://schemas.microsoft.com/office/word/2010/wordprocessingCanvas" xmlns:cx="http://schemas.microsoft.com/office/drawing/2014/chartex" xmlns:cx1="http://schemas.microsoft.com/office/drawing/2015/9/8/chartex" xmlns:mc="http://schemas.openxmlformats.org/markup-compatibility/2006" xmlns:o="urn:schemas-microsoft-com:office:office" xmlns:r="http://schemas.openxmlformats.org/officeDocument/2006/relationships" xmlns:m="http://schemas.openxmlformats.org/officeDocument/2006/math" xmlns:v="urn:schemas-microsoft-com:vml" xmlns:wp14="http://schemas.microsoft.com/office/word/2010/wordprocessingDrawing" xmlns:wp="http://schemas.openxmlformats.org/drawingml/2006/wordprocessingDrawing" xmlns:w10="urn:schemas-microsoft-com:office:word" xmlns:w="http://schemas.openxmlformats.org/wordprocessingml/2006/main" xmlns:w14="http://schemas.microsoft.com/office/word/2010/wordml" xmlns:w15="http://schemas.microsoft.com/office/word/2012/wordml" xmlns:w16se="http://schemas.microsoft.com/office/word/2015/wordml/symex" xmlns:wpg="http://schemas.microsoft.com/office/word/2010/wordprocessingGroup" xmlns:wpi="http://schemas.microsoft.com/office/word/2010/wordprocessingInk" xmlns:wne="http://schemas.microsoft.com/office/word/2006/wordml" xmlns:wps="http://schemas.microsoft.com/office/word/2010/wordprocessingShape" mc:Ignorable="w14 w15 w16se wp14">
+<w:document xmlns:wpc="http://schemas.microsoft.com/office/word/2010/wordprocessingCanvas" xmlns:cx="http://schemas.microsoft.com/office/drawing/2014/chartex" xmlns:cx1="http://schemas.microsoft.com/office/drawing/2015/9/8/chartex" xmlns:cx2="http://schemas.microsoft.com/office/drawing/2015/10/21/chartex" xmlns:cx3="http://schemas.microsoft.com/office/drawing/2016/5/9/chartex" xmlns:cx4="http://schemas.microsoft.com/office/drawing/2016/5/10/chartex" xmlns:cx5="http://schemas.microsoft.com/office/drawing/2016/5/11/chartex" xmlns:cx6="http://schemas.microsoft.com/office/drawing/2016/5/12/chartex" xmlns:cx7="http://schemas.microsoft.com/office/drawing/2016/5/13/chartex" xmlns:cx8="http://schemas.microsoft.com/office/drawing/2016/5/14/chartex" xmlns:mc="http://schemas.openxmlformats.org/markup-compatibility/2006" xmlns:aink="http://schemas.microsoft.com/office/drawing/2016/ink" xmlns:am3d="http://schemas.microsoft.com/office/drawing/2017/model3d" xmlns:o="urn:schemas-microsoft-com:office:office" xmlns:oel="http://schemas.microsoft.com/office/2019/extlst" xmlns:r="http://schemas.openxmlformats.org/officeDocument/2006/relationships" xmlns:m="http://schemas.openxmlformats.org/officeDocument/2006/math" xmlns:v="urn:schemas-microsoft-com:vml" xmlns:wp14="http://schemas.microsoft.com/office/word/2010/wordprocessingDrawing" xmlns:wp="http://schemas.openxmlformats.org/drawingml/2006/wordprocessingDrawing" xmlns:w10="urn:schemas-microsoft-com:office:word" xmlns:w="http://schemas.openxmlformats.org/wordprocessingml/2006/main" xmlns:w14="http://schemas.microsoft.com/office/word/2010/wordml" xmlns:w15="http://schemas.microsoft.com/office/word/2012/wordml" xmlns:w16cex="http://schemas.microsoft.com/office/word/2018/wordml/cex" xmlns:w16cid="http://schemas.microsoft.com/office/word/2016/wordml/cid" xmlns:w16="http://schemas.microsoft.com/office/word/2018/wordml" xmlns:w16sdtdh="http://schemas.microsoft.com/office/word/2020/wordml/sdtdatahash" xmlns:w16se="http://schemas.microsoft.com/office/word/2015/wordml/symex" xmlns:wpg="http://schemas.microsoft.com/office/word/2010/wordprocessingGroup" xmlns:wpi="http://schemas.microsoft.com/office/word/2010/wordprocessingInk" xmlns:wne="http://schemas.microsoft.com/office/word/2006/wordml" xmlns:wps="http://schemas.microsoft.com/office/word/2010/wordprocessingShape" mc:Ignorable="w14 w15 w16se w16cid w16 w16cex w16sdtdh wp14">
   <w:body>
     <w:p>
       <w:pPr>
@@ -23,10 +23,7 @@
     </w:p>
     <w:p>
       <w:r>
-        <w:t>Student Name</w:t>
-      </w:r>
-      <w:r>
-        <w:t>s</w:t>
+        <w:t>Brianne Byer</w:t>
       </w:r>
     </w:p>
     <w:p>
@@ -863,7 +860,23 @@
           <w:i/>
           <w:color w:val="FF0000"/>
         </w:rPr>
-        <w:t>WBS’s are usually presented as some kind of hierarchical diagram</w:t>
+        <w:t xml:space="preserve">WBS’s are usually presented as </w:t>
+      </w:r>
+      <w:proofErr w:type="gramStart"/>
+      <w:r>
+        <w:rPr>
+          <w:i/>
+          <w:color w:val="FF0000"/>
+        </w:rPr>
+        <w:t>some kind of hierarchical</w:t>
+      </w:r>
+      <w:proofErr w:type="gramEnd"/>
+      <w:r>
+        <w:rPr>
+          <w:i/>
+          <w:color w:val="FF0000"/>
+        </w:rPr>
+        <w:t xml:space="preserve"> diagram</w:t>
       </w:r>
       <w:r>
         <w:rPr>
@@ -929,8 +942,6 @@
         </w:rPr>
         <w:t>Activity Definition</w:t>
       </w:r>
-      <w:bookmarkStart w:id="4" w:name="_GoBack"/>
-      <w:bookmarkEnd w:id="4"/>
     </w:p>
     <w:p>
       <w:pPr>
@@ -968,7 +979,7 @@
           <w:numId w:val="2"/>
         </w:numPr>
       </w:pPr>
-      <w:bookmarkStart w:id="5" w:name="_Toc46748292"/>
+      <w:bookmarkStart w:id="4" w:name="_Toc46748292"/>
       <w:r>
         <w:lastRenderedPageBreak/>
         <w:t>Activity Definition</w:t>
@@ -976,7 +987,7 @@
       <w:r>
         <w:t xml:space="preserve"> &amp; Estimation</w:t>
       </w:r>
-      <w:bookmarkEnd w:id="5"/>
+      <w:bookmarkEnd w:id="4"/>
     </w:p>
     <w:p>
       <w:pPr>
@@ -1033,12 +1044,12 @@
           <w:numId w:val="2"/>
         </w:numPr>
       </w:pPr>
-      <w:bookmarkStart w:id="6" w:name="_Toc46748293"/>
+      <w:bookmarkStart w:id="5" w:name="_Toc46748293"/>
       <w:r>
         <w:lastRenderedPageBreak/>
         <w:t>Gantt Chart</w:t>
       </w:r>
-      <w:bookmarkEnd w:id="6"/>
+      <w:bookmarkEnd w:id="5"/>
     </w:p>
     <w:p>
       <w:pPr>
@@ -1080,7 +1091,7 @@
 </file>
 
 <file path=word/numbering.xml><?xml version="1.0" encoding="utf-8"?>
-<w:numbering xmlns:wpc="http://schemas.microsoft.com/office/word/2010/wordprocessingCanvas" xmlns:cx="http://schemas.microsoft.com/office/drawing/2014/chartex" xmlns:cx1="http://schemas.microsoft.com/office/drawing/2015/9/8/chartex" xmlns:mc="http://schemas.openxmlformats.org/markup-compatibility/2006" xmlns:o="urn:schemas-microsoft-com:office:office" xmlns:r="http://schemas.openxmlformats.org/officeDocument/2006/relationships" xmlns:m="http://schemas.openxmlformats.org/officeDocument/2006/math" xmlns:v="urn:schemas-microsoft-com:vml" xmlns:wp14="http://schemas.microsoft.com/office/word/2010/wordprocessingDrawing" xmlns:wp="http://schemas.openxmlformats.org/drawingml/2006/wordprocessingDrawing" xmlns:w10="urn:schemas-microsoft-com:office:word" xmlns:w="http://schemas.openxmlformats.org/wordprocessingml/2006/main" xmlns:w14="http://schemas.microsoft.com/office/word/2010/wordml" xmlns:w15="http://schemas.microsoft.com/office/word/2012/wordml" xmlns:w16se="http://schemas.microsoft.com/office/word/2015/wordml/symex" xmlns:wpg="http://schemas.microsoft.com/office/word/2010/wordprocessingGroup" xmlns:wpi="http://schemas.microsoft.com/office/word/2010/wordprocessingInk" xmlns:wne="http://schemas.microsoft.com/office/word/2006/wordml" xmlns:wps="http://schemas.microsoft.com/office/word/2010/wordprocessingShape" mc:Ignorable="w14 w15 w16se wp14">
+<w:numbering xmlns:wpc="http://schemas.microsoft.com/office/word/2010/wordprocessingCanvas" xmlns:cx="http://schemas.microsoft.com/office/drawing/2014/chartex" xmlns:cx1="http://schemas.microsoft.com/office/drawing/2015/9/8/chartex" xmlns:cx2="http://schemas.microsoft.com/office/drawing/2015/10/21/chartex" xmlns:cx3="http://schemas.microsoft.com/office/drawing/2016/5/9/chartex" xmlns:cx4="http://schemas.microsoft.com/office/drawing/2016/5/10/chartex" xmlns:cx5="http://schemas.microsoft.com/office/drawing/2016/5/11/chartex" xmlns:cx6="http://schemas.microsoft.com/office/drawing/2016/5/12/chartex" xmlns:cx7="http://schemas.microsoft.com/office/drawing/2016/5/13/chartex" xmlns:cx8="http://schemas.microsoft.com/office/drawing/2016/5/14/chartex" xmlns:mc="http://schemas.openxmlformats.org/markup-compatibility/2006" xmlns:aink="http://schemas.microsoft.com/office/drawing/2016/ink" xmlns:am3d="http://schemas.microsoft.com/office/drawing/2017/model3d" xmlns:o="urn:schemas-microsoft-com:office:office" xmlns:oel="http://schemas.microsoft.com/office/2019/extlst" xmlns:r="http://schemas.openxmlformats.org/officeDocument/2006/relationships" xmlns:m="http://schemas.openxmlformats.org/officeDocument/2006/math" xmlns:v="urn:schemas-microsoft-com:vml" xmlns:wp14="http://schemas.microsoft.com/office/word/2010/wordprocessingDrawing" xmlns:wp="http://schemas.openxmlformats.org/drawingml/2006/wordprocessingDrawing" xmlns:w10="urn:schemas-microsoft-com:office:word" xmlns:w="http://schemas.openxmlformats.org/wordprocessingml/2006/main" xmlns:w14="http://schemas.microsoft.com/office/word/2010/wordml" xmlns:w15="http://schemas.microsoft.com/office/word/2012/wordml" xmlns:w16cex="http://schemas.microsoft.com/office/word/2018/wordml/cex" xmlns:w16cid="http://schemas.microsoft.com/office/word/2016/wordml/cid" xmlns:w16="http://schemas.microsoft.com/office/word/2018/wordml" xmlns:w16sdtdh="http://schemas.microsoft.com/office/word/2020/wordml/sdtdatahash" xmlns:w16se="http://schemas.microsoft.com/office/word/2015/wordml/symex" xmlns:wpg="http://schemas.microsoft.com/office/word/2010/wordprocessingGroup" xmlns:wpi="http://schemas.microsoft.com/office/word/2010/wordprocessingInk" xmlns:wne="http://schemas.microsoft.com/office/word/2006/wordml" xmlns:wps="http://schemas.microsoft.com/office/word/2010/wordprocessingShape" mc:Ignorable="w14 w15 w16se w16cid w16 w16cex w16sdtdh wp14">
   <w:abstractNum w:abstractNumId="0" w15:restartNumberingAfterBreak="0">
     <w:nsid w:val="375D36C8"/>
     <w:multiLevelType w:val="multilevel"/>
@@ -1307,17 +1318,17 @@
       </w:rPr>
     </w:lvl>
   </w:abstractNum>
-  <w:num w:numId="1">
+  <w:num w:numId="1" w16cid:durableId="1867406494">
     <w:abstractNumId w:val="0"/>
   </w:num>
-  <w:num w:numId="2">
+  <w:num w:numId="2" w16cid:durableId="1031959061">
     <w:abstractNumId w:val="1"/>
   </w:num>
 </w:numbering>
 </file>
 
 <file path=word/styles.xml><?xml version="1.0" encoding="utf-8"?>
-<w:styles xmlns:mc="http://schemas.openxmlformats.org/markup-compatibility/2006" xmlns:r="http://schemas.openxmlformats.org/officeDocument/2006/relationships" xmlns:w="http://schemas.openxmlformats.org/wordprocessingml/2006/main" xmlns:w14="http://schemas.microsoft.com/office/word/2010/wordml" xmlns:w15="http://schemas.microsoft.com/office/word/2012/wordml" xmlns:w16se="http://schemas.microsoft.com/office/word/2015/wordml/symex" mc:Ignorable="w14 w15 w16se">
+<w:styles xmlns:mc="http://schemas.openxmlformats.org/markup-compatibility/2006" xmlns:r="http://schemas.openxmlformats.org/officeDocument/2006/relationships" xmlns:w="http://schemas.openxmlformats.org/wordprocessingml/2006/main" xmlns:w14="http://schemas.microsoft.com/office/word/2010/wordml" xmlns:w15="http://schemas.microsoft.com/office/word/2012/wordml" xmlns:w16cex="http://schemas.microsoft.com/office/word/2018/wordml/cex" xmlns:w16cid="http://schemas.microsoft.com/office/word/2016/wordml/cid" xmlns:w16="http://schemas.microsoft.com/office/word/2018/wordml" xmlns:w16sdtdh="http://schemas.microsoft.com/office/word/2020/wordml/sdtdatahash" xmlns:w16se="http://schemas.microsoft.com/office/word/2015/wordml/symex" mc:Ignorable="w14 w15 w16se w16cid w16 w16cex w16sdtdh">
   <w:docDefaults>
     <w:rPrDefault>
       <w:rPr>
@@ -1333,7 +1344,7 @@
       </w:pPr>
     </w:pPrDefault>
   </w:docDefaults>
-  <w:latentStyles w:defLockedState="0" w:defUIPriority="99" w:defSemiHidden="0" w:defUnhideWhenUsed="0" w:defQFormat="0" w:count="371">
+  <w:latentStyles w:defLockedState="0" w:defUIPriority="99" w:defSemiHidden="0" w:defUnhideWhenUsed="0" w:defQFormat="0" w:count="376">
     <w:lsdException w:name="Normal" w:uiPriority="0" w:qFormat="1"/>
     <w:lsdException w:name="heading 1" w:uiPriority="9" w:qFormat="1"/>
     <w:lsdException w:name="heading 2" w:semiHidden="1" w:uiPriority="9" w:unhideWhenUsed="1" w:qFormat="1"/>
@@ -1439,7 +1450,6 @@
     <w:lsdException w:name="HTML Sample" w:semiHidden="1" w:unhideWhenUsed="1"/>
     <w:lsdException w:name="HTML Typewriter" w:semiHidden="1" w:unhideWhenUsed="1"/>
     <w:lsdException w:name="HTML Variable" w:semiHidden="1" w:unhideWhenUsed="1"/>
-    <w:lsdException w:name="Normal Table" w:semiHidden="1" w:unhideWhenUsed="1"/>
     <w:lsdException w:name="annotation subject" w:semiHidden="1" w:unhideWhenUsed="1"/>
     <w:lsdException w:name="No List" w:semiHidden="1" w:unhideWhenUsed="1"/>
     <w:lsdException w:name="Outline List 1" w:semiHidden="1" w:unhideWhenUsed="1"/>
@@ -1482,11 +1492,8 @@
     <w:lsdException w:name="Table Contemporary" w:semiHidden="1" w:unhideWhenUsed="1"/>
     <w:lsdException w:name="Table Elegant" w:semiHidden="1" w:unhideWhenUsed="1"/>
     <w:lsdException w:name="Table Professional" w:semiHidden="1" w:unhideWhenUsed="1"/>
-    <w:lsdException w:name="Table Subtle 1" w:semiHidden="1" w:unhideWhenUsed="1"/>
     <w:lsdException w:name="Table Subtle 2" w:semiHidden="1" w:unhideWhenUsed="1"/>
     <w:lsdException w:name="Table Web 1" w:semiHidden="1" w:unhideWhenUsed="1"/>
-    <w:lsdException w:name="Table Web 2" w:semiHidden="1" w:unhideWhenUsed="1"/>
-    <w:lsdException w:name="Table Web 3" w:semiHidden="1" w:unhideWhenUsed="1"/>
     <w:lsdException w:name="Balloon Text" w:semiHidden="1" w:unhideWhenUsed="1"/>
     <w:lsdException w:name="Table Grid" w:uiPriority="39"/>
     <w:lsdException w:name="Table Theme" w:semiHidden="1" w:unhideWhenUsed="1"/>
@@ -1705,6 +1712,11 @@
     <w:lsdException w:name="List Table 5 Dark Accent 6" w:uiPriority="50"/>
     <w:lsdException w:name="List Table 6 Colorful Accent 6" w:uiPriority="51"/>
     <w:lsdException w:name="List Table 7 Colorful Accent 6" w:uiPriority="52"/>
+    <w:lsdException w:name="Mention" w:semiHidden="1" w:unhideWhenUsed="1"/>
+    <w:lsdException w:name="Smart Hyperlink" w:semiHidden="1" w:unhideWhenUsed="1"/>
+    <w:lsdException w:name="Hashtag" w:semiHidden="1" w:unhideWhenUsed="1"/>
+    <w:lsdException w:name="Unresolved Mention" w:semiHidden="1" w:unhideWhenUsed="1"/>
+    <w:lsdException w:name="Smart Link" w:semiHidden="1" w:unhideWhenUsed="1"/>
   </w:latentStyles>
   <w:style w:type="paragraph" w:default="1" w:styleId="Normal">
     <w:name w:val="Normal"/>

</xml_diff>

<commit_message>
Started 1.3 Document contents
</commit_message>
<xml_diff>
--- a/Project Plan.docx
+++ b/Project Plan.docx
@@ -937,10 +937,22 @@
         <w:ind w:left="284"/>
       </w:pPr>
       <w:r>
-        <w:t>This document outline</w:t>
-      </w:r>
-      <w:r>
-        <w:t>s</w:t>
+        <w:t>Th</w:t>
+      </w:r>
+      <w:r>
+        <w:t xml:space="preserve">is </w:t>
+      </w:r>
+      <w:r>
+        <w:t>document</w:t>
+      </w:r>
+      <w:r>
+        <w:t>ation</w:t>
+      </w:r>
+      <w:r>
+        <w:t xml:space="preserve"> </w:t>
+      </w:r>
+      <w:r>
+        <w:t xml:space="preserve">covers the project overview, work-breakdown structure, activity definition and Gantt chart of the NSW Traffic Penalty software. </w:t>
       </w:r>
     </w:p>
     <w:p>

</xml_diff>

<commit_message>
Started 4.0 Gantt Chart
</commit_message>
<xml_diff>
--- a/Project Plan.docx
+++ b/Project Plan.docx
@@ -1261,6 +1261,15 @@
         <w:t xml:space="preserve"> - PDM Network Diagram</w:t>
       </w:r>
     </w:p>
+    <w:p/>
+    <w:p/>
+    <w:p/>
+    <w:p/>
+    <w:p/>
+    <w:p/>
+    <w:p/>
+    <w:p/>
+    <w:p/>
     <w:p>
       <w:pPr>
         <w:pStyle w:val="Heading1"/>
@@ -1271,15 +1280,81 @@
       </w:pPr>
       <w:bookmarkStart w:id="8" w:name="_Toc111282583"/>
       <w:r>
+        <w:lastRenderedPageBreak/>
         <w:t>Gantt Chart</w:t>
       </w:r>
       <w:bookmarkEnd w:id="8"/>
     </w:p>
     <w:p>
       <w:pPr>
-        <w:pStyle w:val="ListParagraph"/>
-        <w:ind w:left="432"/>
-      </w:pPr>
+        <w:keepNext/>
+      </w:pPr>
+      <w:r>
+        <w:rPr>
+          <w:noProof/>
+        </w:rPr>
+        <w:drawing>
+          <wp:inline distT="0" distB="0" distL="0" distR="0" wp14:anchorId="1C0F8EC6" wp14:editId="77D54775">
+            <wp:extent cx="5731510" cy="7313930"/>
+            <wp:effectExtent l="0" t="0" r="2540" b="1270"/>
+            <wp:docPr id="5" name="Picture 5"/>
+            <wp:cNvGraphicFramePr>
+              <a:graphicFrameLocks xmlns:a="http://schemas.openxmlformats.org/drawingml/2006/main" noChangeAspect="1"/>
+            </wp:cNvGraphicFramePr>
+            <a:graphic xmlns:a="http://schemas.openxmlformats.org/drawingml/2006/main">
+              <a:graphicData uri="http://schemas.openxmlformats.org/drawingml/2006/picture">
+                <pic:pic xmlns:pic="http://schemas.openxmlformats.org/drawingml/2006/picture">
+                  <pic:nvPicPr>
+                    <pic:cNvPr id="5" name="Picture 5"/>
+                    <pic:cNvPicPr/>
+                  </pic:nvPicPr>
+                  <pic:blipFill>
+                    <a:blip r:embed="rId8" cstate="print">
+                      <a:extLst>
+                        <a:ext uri="{28A0092B-C50C-407E-A947-70E740481C1C}">
+                          <a14:useLocalDpi xmlns:a14="http://schemas.microsoft.com/office/drawing/2010/main" val="0"/>
+                        </a:ext>
+                      </a:extLst>
+                    </a:blip>
+                    <a:stretch>
+                      <a:fillRect/>
+                    </a:stretch>
+                  </pic:blipFill>
+                  <pic:spPr>
+                    <a:xfrm>
+                      <a:off x="0" y="0"/>
+                      <a:ext cx="5731510" cy="7313930"/>
+                    </a:xfrm>
+                    <a:prstGeom prst="rect">
+                      <a:avLst/>
+                    </a:prstGeom>
+                  </pic:spPr>
+                </pic:pic>
+              </a:graphicData>
+            </a:graphic>
+          </wp:inline>
+        </w:drawing>
+      </w:r>
+    </w:p>
+    <w:p>
+      <w:pPr>
+        <w:pStyle w:val="Caption"/>
+        <w:jc w:val="center"/>
+      </w:pPr>
+      <w:r>
+        <w:t xml:space="preserve">Figure </w:t>
+      </w:r>
+      <w:fldSimple w:instr=" SEQ Figure \* ARABIC ">
+        <w:r>
+          <w:rPr>
+            <w:noProof/>
+          </w:rPr>
+          <w:t>3</w:t>
+        </w:r>
+      </w:fldSimple>
+      <w:r>
+        <w:t xml:space="preserve"> - Gantt Chart</w:t>
+      </w:r>
     </w:p>
     <w:p>
       <w:pPr>

</xml_diff>

<commit_message>
Updated PDM, started writing
</commit_message>
<xml_diff>
--- a/Project Plan.docx
+++ b/Project Plan.docx
@@ -1200,10 +1200,10 @@
           <w:noProof/>
         </w:rPr>
         <w:drawing>
-          <wp:inline distT="0" distB="0" distL="0" distR="0" wp14:anchorId="3D237871" wp14:editId="468A8286">
-            <wp:extent cx="5731510" cy="6578600"/>
-            <wp:effectExtent l="0" t="0" r="2540" b="0"/>
-            <wp:docPr id="6" name="Picture 6"/>
+          <wp:inline distT="0" distB="0" distL="0" distR="0" wp14:anchorId="7861AA64" wp14:editId="2EB000FD">
+            <wp:extent cx="5731510" cy="5787390"/>
+            <wp:effectExtent l="0" t="0" r="2540" b="3810"/>
+            <wp:docPr id="1" name="Picture 1"/>
             <wp:cNvGraphicFramePr>
               <a:graphicFrameLocks xmlns:a="http://schemas.openxmlformats.org/drawingml/2006/main" noChangeAspect="1"/>
             </wp:cNvGraphicFramePr>
@@ -1211,7 +1211,7 @@
               <a:graphicData uri="http://schemas.openxmlformats.org/drawingml/2006/picture">
                 <pic:pic xmlns:pic="http://schemas.openxmlformats.org/drawingml/2006/picture">
                   <pic:nvPicPr>
-                    <pic:cNvPr id="6" name="Picture 6"/>
+                    <pic:cNvPr id="1" name="Picture 1"/>
                     <pic:cNvPicPr/>
                   </pic:nvPicPr>
                   <pic:blipFill>
@@ -1229,7 +1229,7 @@
                   <pic:spPr>
                     <a:xfrm>
                       <a:off x="0" y="0"/>
-                      <a:ext cx="5731510" cy="6578600"/>
+                      <a:ext cx="5731510" cy="5787390"/>
                     </a:xfrm>
                     <a:prstGeom prst="rect">
                       <a:avLst/>
@@ -1262,7 +1262,11 @@
         <w:t xml:space="preserve"> - PDM Network Diagram</w:t>
       </w:r>
     </w:p>
-    <w:p/>
+    <w:p>
+      <w:r>
+        <w:t>It is important to note that Activity 6.1.1 and 6.2.1 is not addressed in Figure 2. This is because…</w:t>
+      </w:r>
+    </w:p>
     <w:p/>
     <w:p/>
     <w:p/>

</xml_diff>

<commit_message>
Finalised PDM for Part A
</commit_message>
<xml_diff>
--- a/Project Plan.docx
+++ b/Project Plan.docx
@@ -1191,19 +1191,15 @@
       <w:bookmarkEnd w:id="7"/>
     </w:p>
     <w:p>
-      <w:pPr>
-        <w:keepNext/>
-        <w:jc w:val="center"/>
-      </w:pPr>
       <w:r>
         <w:rPr>
           <w:noProof/>
         </w:rPr>
         <w:drawing>
-          <wp:inline distT="0" distB="0" distL="0" distR="0" wp14:anchorId="7861AA64" wp14:editId="2EB000FD">
-            <wp:extent cx="5731510" cy="5787390"/>
-            <wp:effectExtent l="0" t="0" r="2540" b="3810"/>
-            <wp:docPr id="1" name="Picture 1"/>
+          <wp:inline distT="0" distB="0" distL="0" distR="0" wp14:anchorId="0C761400" wp14:editId="4D1133A3">
+            <wp:extent cx="5731510" cy="5818505"/>
+            <wp:effectExtent l="0" t="0" r="2540" b="0"/>
+            <wp:docPr id="4" name="Picture 4"/>
             <wp:cNvGraphicFramePr>
               <a:graphicFrameLocks xmlns:a="http://schemas.openxmlformats.org/drawingml/2006/main" noChangeAspect="1"/>
             </wp:cNvGraphicFramePr>
@@ -1211,7 +1207,7 @@
               <a:graphicData uri="http://schemas.openxmlformats.org/drawingml/2006/picture">
                 <pic:pic xmlns:pic="http://schemas.openxmlformats.org/drawingml/2006/picture">
                   <pic:nvPicPr>
-                    <pic:cNvPr id="1" name="Picture 1"/>
+                    <pic:cNvPr id="4" name="Picture 4"/>
                     <pic:cNvPicPr/>
                   </pic:nvPicPr>
                   <pic:blipFill>
@@ -1229,7 +1225,7 @@
                   <pic:spPr>
                     <a:xfrm>
                       <a:off x="0" y="0"/>
-                      <a:ext cx="5731510" cy="5787390"/>
+                      <a:ext cx="5731510" cy="5818505"/>
                     </a:xfrm>
                     <a:prstGeom prst="rect">
                       <a:avLst/>

</xml_diff>

<commit_message>
Finalised Gantt Chart for Part A (not including milestones)
</commit_message>
<xml_diff>
--- a/Project Plan.docx
+++ b/Project Plan.docx
@@ -1291,10 +1291,10 @@
           <w:noProof/>
         </w:rPr>
         <w:drawing>
-          <wp:inline distT="0" distB="0" distL="0" distR="0" wp14:anchorId="1CDDE8BE" wp14:editId="35496426">
-            <wp:extent cx="5731510" cy="4845050"/>
-            <wp:effectExtent l="0" t="0" r="2540" b="0"/>
-            <wp:docPr id="7" name="Picture 7"/>
+          <wp:inline distT="0" distB="0" distL="0" distR="0" wp14:anchorId="00413F62" wp14:editId="60AADC46">
+            <wp:extent cx="5731510" cy="5308600"/>
+            <wp:effectExtent l="0" t="0" r="2540" b="6350"/>
+            <wp:docPr id="5" name="Picture 5"/>
             <wp:cNvGraphicFramePr>
               <a:graphicFrameLocks xmlns:a="http://schemas.openxmlformats.org/drawingml/2006/main" noChangeAspect="1"/>
             </wp:cNvGraphicFramePr>
@@ -1302,7 +1302,7 @@
               <a:graphicData uri="http://schemas.openxmlformats.org/drawingml/2006/picture">
                 <pic:pic xmlns:pic="http://schemas.openxmlformats.org/drawingml/2006/picture">
                   <pic:nvPicPr>
-                    <pic:cNvPr id="7" name="Picture 7"/>
+                    <pic:cNvPr id="5" name="Picture 5"/>
                     <pic:cNvPicPr/>
                   </pic:nvPicPr>
                   <pic:blipFill>
@@ -1320,7 +1320,7 @@
                   <pic:spPr>
                     <a:xfrm>
                       <a:off x="0" y="0"/>
-                      <a:ext cx="5731510" cy="4845050"/>
+                      <a:ext cx="5731510" cy="5308600"/>
                     </a:xfrm>
                     <a:prstGeom prst="rect">
                       <a:avLst/>

</xml_diff>

<commit_message>
Text added for 2.0 WBS
</commit_message>
<xml_diff>
--- a/Project Plan.docx
+++ b/Project Plan.docx
@@ -1902,11 +1902,6 @@
       <w:bookmarkEnd w:id="4"/>
     </w:p>
     <w:p>
-      <w:r>
-        <w:t xml:space="preserve">The following diagram displays each deliverable of the NSW Traffic Penalty Tool. </w:t>
-      </w:r>
-    </w:p>
-    <w:p>
       <w:pPr>
         <w:keepNext/>
       </w:pPr>
@@ -1979,10 +1974,64 @@
         </w:r>
       </w:fldSimple>
       <w:r>
-        <w:t xml:space="preserve"> - NSW Traffic Penalty Tool WBS</w:t>
+        <w:t xml:space="preserve"> </w:t>
+      </w:r>
+      <w:r>
+        <w:t>–</w:t>
+      </w:r>
+      <w:r>
+        <w:t xml:space="preserve"> </w:t>
+      </w:r>
+      <w:r>
+        <w:t>NTPT Work Breakdown Structure</w:t>
       </w:r>
     </w:p>
     <w:p>
+      <w:r>
+        <w:t xml:space="preserve">Figure 1 displays each major deliverable and their associated components for the NTPT. </w:t>
+      </w:r>
+      <w:r>
+        <w:t xml:space="preserve">Each work breakdown structure has four levels: </w:t>
+      </w:r>
+      <w:r>
+        <w:t>main</w:t>
+      </w:r>
+      <w:r>
+        <w:t xml:space="preserve"> deliverable, </w:t>
+      </w:r>
+      <w:r>
+        <w:t xml:space="preserve">key </w:t>
+      </w:r>
+      <w:r>
+        <w:t xml:space="preserve">phases, work packages and activities. A top-down approach </w:t>
+      </w:r>
+      <w:r>
+        <w:t>has been</w:t>
+      </w:r>
+      <w:r>
+        <w:t xml:space="preserve"> incorporated in forming </w:t>
+      </w:r>
+      <w:r>
+        <w:t>Figure 1</w:t>
+      </w:r>
+      <w:r>
+        <w:t xml:space="preserve">, with the largest item and </w:t>
+      </w:r>
+      <w:r>
+        <w:t xml:space="preserve">main </w:t>
+      </w:r>
+      <w:r>
+        <w:t xml:space="preserve">deliverable being the data analysis and visualisation software. The </w:t>
+      </w:r>
+      <w:r>
+        <w:t>key</w:t>
+      </w:r>
+      <w:r>
+        <w:t xml:space="preserve"> phases include initialisation, planning, testing, backend, frontend, updates and closing. </w:t>
+      </w:r>
+      <w:r>
+        <w:t xml:space="preserve">Each phase must be completed for the project to be completed. </w:t>
+      </w:r>
       <w:r>
         <w:br w:type="page"/>
       </w:r>

</xml_diff>

<commit_message>
Text added for 3.0 Activity Definitions
</commit_message>
<xml_diff>
--- a/Project Plan.docx
+++ b/Project Plan.docx
@@ -2056,13 +2056,21 @@
     </w:p>
     <w:p>
       <w:r>
+        <w:t xml:space="preserve">Time management is a significant aspect of project management. To reduce risk, each activity for the NTPT must be acknowledged. </w:t>
+      </w:r>
+    </w:p>
+    <w:p>
+      <w:pPr>
+        <w:jc w:val="center"/>
+      </w:pPr>
+      <w:r>
         <w:rPr>
           <w:noProof/>
         </w:rPr>
         <w:drawing>
-          <wp:inline distT="0" distB="0" distL="0" distR="0" wp14:anchorId="0C761400" wp14:editId="5C932E7D">
-            <wp:extent cx="5731510" cy="5818505"/>
-            <wp:effectExtent l="19050" t="19050" r="21590" b="10795"/>
+          <wp:inline distT="0" distB="0" distL="0" distR="0" wp14:anchorId="0C761400" wp14:editId="07FE69CB">
+            <wp:extent cx="6104043" cy="6196693"/>
+            <wp:effectExtent l="19050" t="19050" r="11430" b="13970"/>
             <wp:docPr id="4" name="Picture 4"/>
             <wp:cNvGraphicFramePr>
               <a:graphicFrameLocks xmlns:a="http://schemas.openxmlformats.org/drawingml/2006/main" noChangeAspect="1"/>
@@ -2089,7 +2097,7 @@
                   <pic:spPr>
                     <a:xfrm>
                       <a:off x="0" y="0"/>
-                      <a:ext cx="5731510" cy="5818505"/>
+                      <a:ext cx="6108506" cy="6201224"/>
                     </a:xfrm>
                     <a:prstGeom prst="rect">
                       <a:avLst/>
@@ -2124,18 +2132,26 @@
         </w:r>
       </w:fldSimple>
       <w:r>
-        <w:t xml:space="preserve"> - PDM Network Diagram</w:t>
+        <w:t xml:space="preserve"> </w:t>
+      </w:r>
+      <w:r>
+        <w:t>–</w:t>
+      </w:r>
+      <w:r>
+        <w:t xml:space="preserve"> </w:t>
+      </w:r>
+      <w:r>
+        <w:t xml:space="preserve">NTPT Precedence </w:t>
+      </w:r>
+      <w:r>
+        <w:t>Diagramming Method</w:t>
       </w:r>
     </w:p>
     <w:p>
       <w:r>
-        <w:t>It is important to note that Activity 6.1.1 and 6.2.1 is not addressed in Figure 2. This is because…</w:t>
+        <w:t xml:space="preserve">Figure 2 represents each activities duration, start time, finish time, identification, and relationships. </w:t>
       </w:r>
     </w:p>
-    <w:p/>
-    <w:p/>
-    <w:p/>
-    <w:p/>
     <w:p>
       <w:pPr>
         <w:pStyle w:val="Heading1"/>

</xml_diff>

<commit_message>
Notes for sections, to be addressed by rubric
</commit_message>
<xml_diff>
--- a/Project Plan.docx
+++ b/Project Plan.docx
@@ -2154,6 +2154,59 @@
     </w:p>
     <w:p>
       <w:pPr>
+        <w:pStyle w:val="ListParagraph"/>
+        <w:numPr>
+          <w:ilvl w:val="0"/>
+          <w:numId w:val="4"/>
+        </w:numPr>
+      </w:pPr>
+      <w:r>
+        <w:t>Number of paths?</w:t>
+      </w:r>
+    </w:p>
+    <w:p>
+      <w:pPr>
+        <w:pStyle w:val="ListParagraph"/>
+        <w:numPr>
+          <w:ilvl w:val="0"/>
+          <w:numId w:val="4"/>
+        </w:numPr>
+      </w:pPr>
+      <w:r>
+        <w:t>Length of each path?</w:t>
+      </w:r>
+    </w:p>
+    <w:p>
+      <w:pPr>
+        <w:pStyle w:val="ListParagraph"/>
+        <w:numPr>
+          <w:ilvl w:val="0"/>
+          <w:numId w:val="4"/>
+        </w:numPr>
+      </w:pPr>
+      <w:r>
+        <w:t>Longest path (critical)?</w:t>
+      </w:r>
+    </w:p>
+    <w:p>
+      <w:pPr>
+        <w:pStyle w:val="ListParagraph"/>
+        <w:numPr>
+          <w:ilvl w:val="0"/>
+          <w:numId w:val="4"/>
+        </w:numPr>
+      </w:pPr>
+      <w:r>
+        <w:t xml:space="preserve">Time needed to complete </w:t>
+      </w:r>
+      <w:proofErr w:type="gramStart"/>
+      <w:r>
+        <w:t>project?</w:t>
+      </w:r>
+      <w:proofErr w:type="gramEnd"/>
+    </w:p>
+    <w:p>
+      <w:pPr>
         <w:pStyle w:val="Heading1"/>
         <w:numPr>
           <w:ilvl w:val="0"/>
@@ -2240,10 +2293,39 @@
         </w:r>
       </w:fldSimple>
       <w:r>
-        <w:t xml:space="preserve"> - Gantt Chart</w:t>
+        <w:t xml:space="preserve"> </w:t>
+      </w:r>
+      <w:r>
+        <w:t>–</w:t>
+      </w:r>
+      <w:r>
+        <w:t xml:space="preserve"> Gantt Chart</w:t>
       </w:r>
     </w:p>
-    <w:p/>
+    <w:p>
+      <w:pPr>
+        <w:pStyle w:val="ListParagraph"/>
+        <w:numPr>
+          <w:ilvl w:val="0"/>
+          <w:numId w:val="5"/>
+        </w:numPr>
+      </w:pPr>
+      <w:r>
+        <w:t>Require information regarding ACTUAL completion of tasks</w:t>
+      </w:r>
+    </w:p>
+    <w:p>
+      <w:pPr>
+        <w:pStyle w:val="ListParagraph"/>
+        <w:numPr>
+          <w:ilvl w:val="0"/>
+          <w:numId w:val="5"/>
+        </w:numPr>
+      </w:pPr>
+      <w:r>
+        <w:t>Waiting on rubric for further information to address in these sections!</w:t>
+      </w:r>
+    </w:p>
     <w:sectPr>
       <w:pgSz w:w="11906" w:h="16838"/>
       <w:pgMar w:top="1440" w:right="1440" w:bottom="1440" w:left="1440" w:header="708" w:footer="708" w:gutter="0"/>
@@ -2309,6 +2391,232 @@
 <file path=word/numbering.xml><?xml version="1.0" encoding="utf-8"?>
 <w:numbering xmlns:wpc="http://schemas.microsoft.com/office/word/2010/wordprocessingCanvas" xmlns:cx="http://schemas.microsoft.com/office/drawing/2014/chartex" xmlns:cx1="http://schemas.microsoft.com/office/drawing/2015/9/8/chartex" xmlns:cx2="http://schemas.microsoft.com/office/drawing/2015/10/21/chartex" xmlns:cx3="http://schemas.microsoft.com/office/drawing/2016/5/9/chartex" xmlns:cx4="http://schemas.microsoft.com/office/drawing/2016/5/10/chartex" xmlns:cx5="http://schemas.microsoft.com/office/drawing/2016/5/11/chartex" xmlns:cx6="http://schemas.microsoft.com/office/drawing/2016/5/12/chartex" xmlns:cx7="http://schemas.microsoft.com/office/drawing/2016/5/13/chartex" xmlns:cx8="http://schemas.microsoft.com/office/drawing/2016/5/14/chartex" xmlns:mc="http://schemas.openxmlformats.org/markup-compatibility/2006" xmlns:aink="http://schemas.microsoft.com/office/drawing/2016/ink" xmlns:am3d="http://schemas.microsoft.com/office/drawing/2017/model3d" xmlns:o="urn:schemas-microsoft-com:office:office" xmlns:oel="http://schemas.microsoft.com/office/2019/extlst" xmlns:r="http://schemas.openxmlformats.org/officeDocument/2006/relationships" xmlns:m="http://schemas.openxmlformats.org/officeDocument/2006/math" xmlns:v="urn:schemas-microsoft-com:vml" xmlns:wp14="http://schemas.microsoft.com/office/word/2010/wordprocessingDrawing" xmlns:wp="http://schemas.openxmlformats.org/drawingml/2006/wordprocessingDrawing" xmlns:w10="urn:schemas-microsoft-com:office:word" xmlns:w="http://schemas.openxmlformats.org/wordprocessingml/2006/main" xmlns:w14="http://schemas.microsoft.com/office/word/2010/wordml" xmlns:w15="http://schemas.microsoft.com/office/word/2012/wordml" xmlns:w16cex="http://schemas.microsoft.com/office/word/2018/wordml/cex" xmlns:w16cid="http://schemas.microsoft.com/office/word/2016/wordml/cid" xmlns:w16="http://schemas.microsoft.com/office/word/2018/wordml" xmlns:w16sdtdh="http://schemas.microsoft.com/office/word/2020/wordml/sdtdatahash" xmlns:w16se="http://schemas.microsoft.com/office/word/2015/wordml/symex" xmlns:wpg="http://schemas.microsoft.com/office/word/2010/wordprocessingGroup" xmlns:wpi="http://schemas.microsoft.com/office/word/2010/wordprocessingInk" xmlns:wne="http://schemas.microsoft.com/office/word/2006/wordml" xmlns:wps="http://schemas.microsoft.com/office/word/2010/wordprocessingShape" mc:Ignorable="w14 w15 w16se w16cid w16 w16cex w16sdtdh wp14">
   <w:abstractNum w:abstractNumId="0" w15:restartNumberingAfterBreak="0">
+    <w:nsid w:val="099376B0"/>
+    <w:multiLevelType w:val="hybridMultilevel"/>
+    <w:tmpl w:val="28640C4E"/>
+    <w:lvl w:ilvl="0" w:tplc="49E8A584">
+      <w:start w:val="2"/>
+      <w:numFmt w:val="bullet"/>
+      <w:lvlText w:val=""/>
+      <w:lvlJc w:val="left"/>
+      <w:pPr>
+        <w:ind w:left="720" w:hanging="360"/>
+      </w:pPr>
+      <w:rPr>
+        <w:rFonts w:ascii="Symbol" w:eastAsiaTheme="minorEastAsia" w:hAnsi="Symbol" w:cstheme="minorBidi" w:hint="default"/>
+      </w:rPr>
+    </w:lvl>
+    <w:lvl w:ilvl="1" w:tplc="0C090003" w:tentative="1">
+      <w:start w:val="1"/>
+      <w:numFmt w:val="bullet"/>
+      <w:lvlText w:val="o"/>
+      <w:lvlJc w:val="left"/>
+      <w:pPr>
+        <w:ind w:left="1440" w:hanging="360"/>
+      </w:pPr>
+      <w:rPr>
+        <w:rFonts w:ascii="Courier New" w:hAnsi="Courier New" w:cs="Courier New" w:hint="default"/>
+      </w:rPr>
+    </w:lvl>
+    <w:lvl w:ilvl="2" w:tplc="0C090005" w:tentative="1">
+      <w:start w:val="1"/>
+      <w:numFmt w:val="bullet"/>
+      <w:lvlText w:val=""/>
+      <w:lvlJc w:val="left"/>
+      <w:pPr>
+        <w:ind w:left="2160" w:hanging="360"/>
+      </w:pPr>
+      <w:rPr>
+        <w:rFonts w:ascii="Wingdings" w:hAnsi="Wingdings" w:hint="default"/>
+      </w:rPr>
+    </w:lvl>
+    <w:lvl w:ilvl="3" w:tplc="0C090001" w:tentative="1">
+      <w:start w:val="1"/>
+      <w:numFmt w:val="bullet"/>
+      <w:lvlText w:val=""/>
+      <w:lvlJc w:val="left"/>
+      <w:pPr>
+        <w:ind w:left="2880" w:hanging="360"/>
+      </w:pPr>
+      <w:rPr>
+        <w:rFonts w:ascii="Symbol" w:hAnsi="Symbol" w:hint="default"/>
+      </w:rPr>
+    </w:lvl>
+    <w:lvl w:ilvl="4" w:tplc="0C090003" w:tentative="1">
+      <w:start w:val="1"/>
+      <w:numFmt w:val="bullet"/>
+      <w:lvlText w:val="o"/>
+      <w:lvlJc w:val="left"/>
+      <w:pPr>
+        <w:ind w:left="3600" w:hanging="360"/>
+      </w:pPr>
+      <w:rPr>
+        <w:rFonts w:ascii="Courier New" w:hAnsi="Courier New" w:cs="Courier New" w:hint="default"/>
+      </w:rPr>
+    </w:lvl>
+    <w:lvl w:ilvl="5" w:tplc="0C090005" w:tentative="1">
+      <w:start w:val="1"/>
+      <w:numFmt w:val="bullet"/>
+      <w:lvlText w:val=""/>
+      <w:lvlJc w:val="left"/>
+      <w:pPr>
+        <w:ind w:left="4320" w:hanging="360"/>
+      </w:pPr>
+      <w:rPr>
+        <w:rFonts w:ascii="Wingdings" w:hAnsi="Wingdings" w:hint="default"/>
+      </w:rPr>
+    </w:lvl>
+    <w:lvl w:ilvl="6" w:tplc="0C090001" w:tentative="1">
+      <w:start w:val="1"/>
+      <w:numFmt w:val="bullet"/>
+      <w:lvlText w:val=""/>
+      <w:lvlJc w:val="left"/>
+      <w:pPr>
+        <w:ind w:left="5040" w:hanging="360"/>
+      </w:pPr>
+      <w:rPr>
+        <w:rFonts w:ascii="Symbol" w:hAnsi="Symbol" w:hint="default"/>
+      </w:rPr>
+    </w:lvl>
+    <w:lvl w:ilvl="7" w:tplc="0C090003" w:tentative="1">
+      <w:start w:val="1"/>
+      <w:numFmt w:val="bullet"/>
+      <w:lvlText w:val="o"/>
+      <w:lvlJc w:val="left"/>
+      <w:pPr>
+        <w:ind w:left="5760" w:hanging="360"/>
+      </w:pPr>
+      <w:rPr>
+        <w:rFonts w:ascii="Courier New" w:hAnsi="Courier New" w:cs="Courier New" w:hint="default"/>
+      </w:rPr>
+    </w:lvl>
+    <w:lvl w:ilvl="8" w:tplc="0C090005" w:tentative="1">
+      <w:start w:val="1"/>
+      <w:numFmt w:val="bullet"/>
+      <w:lvlText w:val=""/>
+      <w:lvlJc w:val="left"/>
+      <w:pPr>
+        <w:ind w:left="6480" w:hanging="360"/>
+      </w:pPr>
+      <w:rPr>
+        <w:rFonts w:ascii="Wingdings" w:hAnsi="Wingdings" w:hint="default"/>
+      </w:rPr>
+    </w:lvl>
+  </w:abstractNum>
+  <w:abstractNum w:abstractNumId="1" w15:restartNumberingAfterBreak="0">
+    <w:nsid w:val="2A901C4B"/>
+    <w:multiLevelType w:val="hybridMultilevel"/>
+    <w:tmpl w:val="4710C10A"/>
+    <w:lvl w:ilvl="0" w:tplc="49E8A584">
+      <w:start w:val="2"/>
+      <w:numFmt w:val="bullet"/>
+      <w:lvlText w:val=""/>
+      <w:lvlJc w:val="left"/>
+      <w:pPr>
+        <w:ind w:left="720" w:hanging="360"/>
+      </w:pPr>
+      <w:rPr>
+        <w:rFonts w:ascii="Symbol" w:eastAsiaTheme="minorEastAsia" w:hAnsi="Symbol" w:cstheme="minorBidi" w:hint="default"/>
+      </w:rPr>
+    </w:lvl>
+    <w:lvl w:ilvl="1" w:tplc="0C090003" w:tentative="1">
+      <w:start w:val="1"/>
+      <w:numFmt w:val="bullet"/>
+      <w:lvlText w:val="o"/>
+      <w:lvlJc w:val="left"/>
+      <w:pPr>
+        <w:ind w:left="1440" w:hanging="360"/>
+      </w:pPr>
+      <w:rPr>
+        <w:rFonts w:ascii="Courier New" w:hAnsi="Courier New" w:cs="Courier New" w:hint="default"/>
+      </w:rPr>
+    </w:lvl>
+    <w:lvl w:ilvl="2" w:tplc="0C090005" w:tentative="1">
+      <w:start w:val="1"/>
+      <w:numFmt w:val="bullet"/>
+      <w:lvlText w:val=""/>
+      <w:lvlJc w:val="left"/>
+      <w:pPr>
+        <w:ind w:left="2160" w:hanging="360"/>
+      </w:pPr>
+      <w:rPr>
+        <w:rFonts w:ascii="Wingdings" w:hAnsi="Wingdings" w:hint="default"/>
+      </w:rPr>
+    </w:lvl>
+    <w:lvl w:ilvl="3" w:tplc="0C090001" w:tentative="1">
+      <w:start w:val="1"/>
+      <w:numFmt w:val="bullet"/>
+      <w:lvlText w:val=""/>
+      <w:lvlJc w:val="left"/>
+      <w:pPr>
+        <w:ind w:left="2880" w:hanging="360"/>
+      </w:pPr>
+      <w:rPr>
+        <w:rFonts w:ascii="Symbol" w:hAnsi="Symbol" w:hint="default"/>
+      </w:rPr>
+    </w:lvl>
+    <w:lvl w:ilvl="4" w:tplc="0C090003" w:tentative="1">
+      <w:start w:val="1"/>
+      <w:numFmt w:val="bullet"/>
+      <w:lvlText w:val="o"/>
+      <w:lvlJc w:val="left"/>
+      <w:pPr>
+        <w:ind w:left="3600" w:hanging="360"/>
+      </w:pPr>
+      <w:rPr>
+        <w:rFonts w:ascii="Courier New" w:hAnsi="Courier New" w:cs="Courier New" w:hint="default"/>
+      </w:rPr>
+    </w:lvl>
+    <w:lvl w:ilvl="5" w:tplc="0C090005" w:tentative="1">
+      <w:start w:val="1"/>
+      <w:numFmt w:val="bullet"/>
+      <w:lvlText w:val=""/>
+      <w:lvlJc w:val="left"/>
+      <w:pPr>
+        <w:ind w:left="4320" w:hanging="360"/>
+      </w:pPr>
+      <w:rPr>
+        <w:rFonts w:ascii="Wingdings" w:hAnsi="Wingdings" w:hint="default"/>
+      </w:rPr>
+    </w:lvl>
+    <w:lvl w:ilvl="6" w:tplc="0C090001" w:tentative="1">
+      <w:start w:val="1"/>
+      <w:numFmt w:val="bullet"/>
+      <w:lvlText w:val=""/>
+      <w:lvlJc w:val="left"/>
+      <w:pPr>
+        <w:ind w:left="5040" w:hanging="360"/>
+      </w:pPr>
+      <w:rPr>
+        <w:rFonts w:ascii="Symbol" w:hAnsi="Symbol" w:hint="default"/>
+      </w:rPr>
+    </w:lvl>
+    <w:lvl w:ilvl="7" w:tplc="0C090003" w:tentative="1">
+      <w:start w:val="1"/>
+      <w:numFmt w:val="bullet"/>
+      <w:lvlText w:val="o"/>
+      <w:lvlJc w:val="left"/>
+      <w:pPr>
+        <w:ind w:left="5760" w:hanging="360"/>
+      </w:pPr>
+      <w:rPr>
+        <w:rFonts w:ascii="Courier New" w:hAnsi="Courier New" w:cs="Courier New" w:hint="default"/>
+      </w:rPr>
+    </w:lvl>
+    <w:lvl w:ilvl="8" w:tplc="0C090005" w:tentative="1">
+      <w:start w:val="1"/>
+      <w:numFmt w:val="bullet"/>
+      <w:lvlText w:val=""/>
+      <w:lvlJc w:val="left"/>
+      <w:pPr>
+        <w:ind w:left="6480" w:hanging="360"/>
+      </w:pPr>
+      <w:rPr>
+        <w:rFonts w:ascii="Wingdings" w:hAnsi="Wingdings" w:hint="default"/>
+      </w:rPr>
+    </w:lvl>
+  </w:abstractNum>
+  <w:abstractNum w:abstractNumId="2" w15:restartNumberingAfterBreak="0">
     <w:nsid w:val="375D36C8"/>
     <w:multiLevelType w:val="multilevel"/>
     <w:tmpl w:val="CF405D9C"/>
@@ -2421,7 +2729,7 @@
       </w:rPr>
     </w:lvl>
   </w:abstractNum>
-  <w:abstractNum w:abstractNumId="1" w15:restartNumberingAfterBreak="0">
+  <w:abstractNum w:abstractNumId="3" w15:restartNumberingAfterBreak="0">
     <w:nsid w:val="3F9F76EE"/>
     <w:multiLevelType w:val="hybridMultilevel"/>
     <w:tmpl w:val="E4761A30"/>
@@ -2533,7 +2841,7 @@
       </w:rPr>
     </w:lvl>
   </w:abstractNum>
-  <w:abstractNum w:abstractNumId="2" w15:restartNumberingAfterBreak="0">
+  <w:abstractNum w:abstractNumId="4" w15:restartNumberingAfterBreak="0">
     <w:nsid w:val="765D23A3"/>
     <w:multiLevelType w:val="multilevel"/>
     <w:tmpl w:val="D2A25216"/>
@@ -2647,13 +2955,19 @@
     </w:lvl>
   </w:abstractNum>
   <w:num w:numId="1" w16cid:durableId="1867406494">
-    <w:abstractNumId w:val="0"/>
+    <w:abstractNumId w:val="2"/>
   </w:num>
   <w:num w:numId="2" w16cid:durableId="1031959061">
-    <w:abstractNumId w:val="2"/>
+    <w:abstractNumId w:val="4"/>
   </w:num>
   <w:num w:numId="3" w16cid:durableId="1609048398">
+    <w:abstractNumId w:val="3"/>
+  </w:num>
+  <w:num w:numId="4" w16cid:durableId="1998994676">
     <w:abstractNumId w:val="1"/>
+  </w:num>
+  <w:num w:numId="5" w16cid:durableId="1051467180">
+    <w:abstractNumId w:val="0"/>
   </w:num>
 </w:numbering>
 </file>

</xml_diff>

<commit_message>
Added activities to WBS
</commit_message>
<xml_diff>
--- a/Project Plan.docx
+++ b/Project Plan.docx
@@ -1910,10 +1910,10 @@
           <w:noProof/>
         </w:rPr>
         <w:drawing>
-          <wp:inline distT="0" distB="0" distL="0" distR="0" wp14:anchorId="5DB926E7" wp14:editId="5932C3D2">
-            <wp:extent cx="5731510" cy="5360035"/>
-            <wp:effectExtent l="19050" t="19050" r="21590" b="12065"/>
-            <wp:docPr id="2" name="Picture 2"/>
+          <wp:inline distT="0" distB="0" distL="0" distR="0" wp14:anchorId="29ED9BDA" wp14:editId="6A1868FA">
+            <wp:extent cx="5731510" cy="5674360"/>
+            <wp:effectExtent l="19050" t="19050" r="21590" b="21590"/>
+            <wp:docPr id="3" name="Picture 3"/>
             <wp:cNvGraphicFramePr>
               <a:graphicFrameLocks xmlns:a="http://schemas.openxmlformats.org/drawingml/2006/main" noChangeAspect="1"/>
             </wp:cNvGraphicFramePr>
@@ -1921,7 +1921,7 @@
               <a:graphicData uri="http://schemas.openxmlformats.org/drawingml/2006/picture">
                 <pic:pic xmlns:pic="http://schemas.openxmlformats.org/drawingml/2006/picture">
                   <pic:nvPicPr>
-                    <pic:cNvPr id="2" name="Picture 2"/>
+                    <pic:cNvPr id="3" name="Picture 3"/>
                     <pic:cNvPicPr/>
                   </pic:nvPicPr>
                   <pic:blipFill>
@@ -1939,7 +1939,7 @@
                   <pic:spPr>
                     <a:xfrm>
                       <a:off x="0" y="0"/>
-                      <a:ext cx="5731510" cy="5360035"/>
+                      <a:ext cx="5731510" cy="5674360"/>
                     </a:xfrm>
                     <a:prstGeom prst="rect">
                       <a:avLst/>
@@ -1988,7 +1988,21 @@
     </w:p>
     <w:p>
       <w:r>
-        <w:t xml:space="preserve">Figure 1 displays each major deliverable and their associated components for the NTPT. </w:t>
+        <w:t>Figure 1 displa</w:t>
+      </w:r>
+      <w:r>
+        <w:t xml:space="preserve">ys the main deliverable, key </w:t>
+      </w:r>
+      <w:proofErr w:type="gramStart"/>
+      <w:r>
+        <w:t>phases</w:t>
+      </w:r>
+      <w:proofErr w:type="gramEnd"/>
+      <w:r>
+        <w:t xml:space="preserve"> </w:t>
+      </w:r>
+      <w:r>
+        <w:t xml:space="preserve">and their associated components for the NTPT. </w:t>
       </w:r>
       <w:r>
         <w:t xml:space="preserve">Each work breakdown structure has four levels: </w:t>

</xml_diff>

<commit_message>
Added description of activities
</commit_message>
<xml_diff>
--- a/Project Plan.docx
+++ b/Project Plan.docx
@@ -1910,10 +1910,10 @@
           <w:noProof/>
         </w:rPr>
         <w:drawing>
-          <wp:inline distT="0" distB="0" distL="0" distR="0" wp14:anchorId="29ED9BDA" wp14:editId="6A1868FA">
+          <wp:inline distT="0" distB="0" distL="0" distR="0" wp14:anchorId="6AF6C189" wp14:editId="3C7D6617">
             <wp:extent cx="5731510" cy="5674360"/>
-            <wp:effectExtent l="19050" t="19050" r="21590" b="21590"/>
-            <wp:docPr id="3" name="Picture 3"/>
+            <wp:effectExtent l="0" t="0" r="2540" b="2540"/>
+            <wp:docPr id="10" name="Picture 10"/>
             <wp:cNvGraphicFramePr>
               <a:graphicFrameLocks xmlns:a="http://schemas.openxmlformats.org/drawingml/2006/main" noChangeAspect="1"/>
             </wp:cNvGraphicFramePr>
@@ -1921,7 +1921,7 @@
               <a:graphicData uri="http://schemas.openxmlformats.org/drawingml/2006/picture">
                 <pic:pic xmlns:pic="http://schemas.openxmlformats.org/drawingml/2006/picture">
                   <pic:nvPicPr>
-                    <pic:cNvPr id="3" name="Picture 3"/>
+                    <pic:cNvPr id="10" name="Picture 10"/>
                     <pic:cNvPicPr/>
                   </pic:nvPicPr>
                   <pic:blipFill>
@@ -1944,11 +1944,6 @@
                     <a:prstGeom prst="rect">
                       <a:avLst/>
                     </a:prstGeom>
-                    <a:ln>
-                      <a:solidFill>
-                        <a:schemeClr val="accent1"/>
-                      </a:solidFill>
-                    </a:ln>
                   </pic:spPr>
                 </pic:pic>
               </a:graphicData>
@@ -1993,11 +1988,9 @@
       <w:r>
         <w:t xml:space="preserve">ys the main deliverable, key </w:t>
       </w:r>
-      <w:proofErr w:type="gramStart"/>
-      <w:r>
-        <w:t>phases</w:t>
-      </w:r>
-      <w:proofErr w:type="gramEnd"/>
+      <w:r>
+        <w:t>phases,</w:t>
+      </w:r>
       <w:r>
         <w:t xml:space="preserve"> </w:t>
       </w:r>
@@ -2072,6 +2065,15 @@
       <w:r>
         <w:t xml:space="preserve">Time management is a significant aspect of project management. To reduce risk, each activity for the NTPT must be acknowledged. </w:t>
       </w:r>
+      <w:r>
+        <w:t xml:space="preserve">Figure 2 represents each activities duration, start time, finish time, identification, and relationships. Refer to </w:t>
+      </w:r>
+      <w:r>
+        <w:t>Table 1</w:t>
+      </w:r>
+      <w:r>
+        <w:t xml:space="preserve"> for a detailed description of each activity. </w:t>
+      </w:r>
     </w:p>
     <w:p>
       <w:pPr>
@@ -2082,10 +2084,10 @@
           <w:noProof/>
         </w:rPr>
         <w:drawing>
-          <wp:inline distT="0" distB="0" distL="0" distR="0" wp14:anchorId="1B0F63C8" wp14:editId="0460D71A">
+          <wp:inline distT="0" distB="0" distL="0" distR="0" wp14:anchorId="5F4CCB6E" wp14:editId="0EF770EB">
             <wp:extent cx="5731510" cy="5818505"/>
-            <wp:effectExtent l="19050" t="19050" r="21590" b="10795"/>
-            <wp:docPr id="9" name="Picture 9"/>
+            <wp:effectExtent l="0" t="0" r="2540" b="0"/>
+            <wp:docPr id="6" name="Picture 6"/>
             <wp:cNvGraphicFramePr>
               <a:graphicFrameLocks xmlns:a="http://schemas.openxmlformats.org/drawingml/2006/main" noChangeAspect="1"/>
             </wp:cNvGraphicFramePr>
@@ -2093,7 +2095,7 @@
               <a:graphicData uri="http://schemas.openxmlformats.org/drawingml/2006/picture">
                 <pic:pic xmlns:pic="http://schemas.openxmlformats.org/drawingml/2006/picture">
                   <pic:nvPicPr>
-                    <pic:cNvPr id="9" name="Picture 9"/>
+                    <pic:cNvPr id="6" name="Picture 6"/>
                     <pic:cNvPicPr/>
                   </pic:nvPicPr>
                   <pic:blipFill>
@@ -2116,11 +2118,6 @@
                     <a:prstGeom prst="rect">
                       <a:avLst/>
                     </a:prstGeom>
-                    <a:ln>
-                      <a:solidFill>
-                        <a:schemeClr val="accent1"/>
-                      </a:solidFill>
-                    </a:ln>
                   </pic:spPr>
                 </pic:pic>
               </a:graphicData>
@@ -2161,64 +2158,940 @@
         <w:t>Diagramming Method</w:t>
       </w:r>
     </w:p>
+    <w:p/>
+    <w:p/>
+    <w:p/>
+    <w:p/>
+    <w:p/>
     <w:p>
-      <w:r>
-        <w:t xml:space="preserve">Figure 2 represents each activities duration, start time, finish time, identification, and relationships. </w:t>
+      <w:pPr>
+        <w:pStyle w:val="Caption"/>
+        <w:keepNext/>
+        <w:jc w:val="center"/>
+      </w:pPr>
+      <w:r>
+        <w:lastRenderedPageBreak/>
+        <w:t xml:space="preserve">Table </w:t>
+      </w:r>
+      <w:fldSimple w:instr=" SEQ Table \* ARABIC ">
+        <w:r>
+          <w:rPr>
+            <w:noProof/>
+          </w:rPr>
+          <w:t>1</w:t>
+        </w:r>
+      </w:fldSimple>
+      <w:r>
+        <w:t xml:space="preserve"> - Activity Description</w:t>
       </w:r>
     </w:p>
-    <w:p>
-      <w:pPr>
-        <w:pStyle w:val="ListParagraph"/>
-        <w:numPr>
-          <w:ilvl w:val="0"/>
-          <w:numId w:val="4"/>
-        </w:numPr>
-      </w:pPr>
-      <w:r>
-        <w:t>Number of paths?</w:t>
-      </w:r>
-    </w:p>
-    <w:p>
-      <w:pPr>
-        <w:pStyle w:val="ListParagraph"/>
-        <w:numPr>
-          <w:ilvl w:val="0"/>
-          <w:numId w:val="4"/>
-        </w:numPr>
-      </w:pPr>
-      <w:r>
-        <w:t>Length of each path?</w:t>
-      </w:r>
-    </w:p>
-    <w:p>
-      <w:pPr>
-        <w:pStyle w:val="ListParagraph"/>
-        <w:numPr>
-          <w:ilvl w:val="0"/>
-          <w:numId w:val="4"/>
-        </w:numPr>
-      </w:pPr>
-      <w:r>
-        <w:t>Longest path (critical)?</w:t>
-      </w:r>
-    </w:p>
-    <w:p>
-      <w:pPr>
-        <w:pStyle w:val="ListParagraph"/>
-        <w:numPr>
-          <w:ilvl w:val="0"/>
-          <w:numId w:val="4"/>
-        </w:numPr>
-      </w:pPr>
-      <w:r>
-        <w:t xml:space="preserve">Time needed to complete </w:t>
-      </w:r>
-      <w:proofErr w:type="gramStart"/>
-      <w:r>
-        <w:t>project?</w:t>
-      </w:r>
-      <w:proofErr w:type="gramEnd"/>
-    </w:p>
+    <w:tbl>
+      <w:tblPr>
+        <w:tblStyle w:val="GridTable4-Accent3"/>
+        <w:tblW w:w="0" w:type="auto"/>
+        <w:tblLook w:val="04A0" w:firstRow="1" w:lastRow="0" w:firstColumn="1" w:lastColumn="0" w:noHBand="0" w:noVBand="1"/>
+      </w:tblPr>
+      <w:tblGrid>
+        <w:gridCol w:w="4508"/>
+        <w:gridCol w:w="4508"/>
+      </w:tblGrid>
+      <w:tr>
+        <w:trPr>
+          <w:cnfStyle w:val="100000000000" w:firstRow="1" w:lastRow="0" w:firstColumn="0" w:lastColumn="0" w:oddVBand="0" w:evenVBand="0" w:oddHBand="0" w:evenHBand="0" w:firstRowFirstColumn="0" w:firstRowLastColumn="0" w:lastRowFirstColumn="0" w:lastRowLastColumn="0"/>
+        </w:trPr>
+        <w:tc>
+          <w:tcPr>
+            <w:cnfStyle w:val="001000000000" w:firstRow="0" w:lastRow="0" w:firstColumn="1" w:lastColumn="0" w:oddVBand="0" w:evenVBand="0" w:oddHBand="0" w:evenHBand="0" w:firstRowFirstColumn="0" w:firstRowLastColumn="0" w:lastRowFirstColumn="0" w:lastRowLastColumn="0"/>
+            <w:tcW w:w="4508" w:type="dxa"/>
+          </w:tcPr>
+          <w:p>
+            <w:r>
+              <w:t>Activity</w:t>
+            </w:r>
+          </w:p>
+        </w:tc>
+        <w:tc>
+          <w:tcPr>
+            <w:tcW w:w="4508" w:type="dxa"/>
+          </w:tcPr>
+          <w:p>
+            <w:pPr>
+              <w:cnfStyle w:val="100000000000" w:firstRow="1" w:lastRow="0" w:firstColumn="0" w:lastColumn="0" w:oddVBand="0" w:evenVBand="0" w:oddHBand="0" w:evenHBand="0" w:firstRowFirstColumn="0" w:firstRowLastColumn="0" w:lastRowFirstColumn="0" w:lastRowLastColumn="0"/>
+            </w:pPr>
+            <w:r>
+              <w:t>Description</w:t>
+            </w:r>
+          </w:p>
+        </w:tc>
+      </w:tr>
+      <w:tr>
+        <w:trPr>
+          <w:cnfStyle w:val="000000100000" w:firstRow="0" w:lastRow="0" w:firstColumn="0" w:lastColumn="0" w:oddVBand="0" w:evenVBand="0" w:oddHBand="1" w:evenHBand="0" w:firstRowFirstColumn="0" w:firstRowLastColumn="0" w:lastRowFirstColumn="0" w:lastRowLastColumn="0"/>
+        </w:trPr>
+        <w:tc>
+          <w:tcPr>
+            <w:cnfStyle w:val="001000000000" w:firstRow="0" w:lastRow="0" w:firstColumn="1" w:lastColumn="0" w:oddVBand="0" w:evenVBand="0" w:oddHBand="0" w:evenHBand="0" w:firstRowFirstColumn="0" w:firstRowLastColumn="0" w:lastRowFirstColumn="0" w:lastRowLastColumn="0"/>
+            <w:tcW w:w="4508" w:type="dxa"/>
+          </w:tcPr>
+          <w:p>
+            <w:pPr>
+              <w:rPr>
+                <w:b w:val="0"/>
+                <w:bCs w:val="0"/>
+              </w:rPr>
+            </w:pPr>
+            <w:r>
+              <w:rPr>
+                <w:b w:val="0"/>
+                <w:bCs w:val="0"/>
+              </w:rPr>
+              <w:t xml:space="preserve">1.1.1 </w:t>
+            </w:r>
+          </w:p>
+        </w:tc>
+        <w:tc>
+          <w:tcPr>
+            <w:tcW w:w="4508" w:type="dxa"/>
+          </w:tcPr>
+          <w:p>
+            <w:pPr>
+              <w:cnfStyle w:val="000000100000" w:firstRow="0" w:lastRow="0" w:firstColumn="0" w:lastColumn="0" w:oddVBand="0" w:evenVBand="0" w:oddHBand="1" w:evenHBand="0" w:firstRowFirstColumn="0" w:firstRowLastColumn="0" w:lastRowFirstColumn="0" w:lastRowLastColumn="0"/>
+            </w:pPr>
+            <w:r>
+              <w:t xml:space="preserve">Meet students from the online lectures, in-person labs, Microsoft </w:t>
+            </w:r>
+            <w:proofErr w:type="gramStart"/>
+            <w:r>
+              <w:t>Teams</w:t>
+            </w:r>
+            <w:proofErr w:type="gramEnd"/>
+            <w:r>
+              <w:t xml:space="preserve"> and other social media platforms.</w:t>
+            </w:r>
+          </w:p>
+        </w:tc>
+      </w:tr>
+      <w:tr>
+        <w:tc>
+          <w:tcPr>
+            <w:cnfStyle w:val="001000000000" w:firstRow="0" w:lastRow="0" w:firstColumn="1" w:lastColumn="0" w:oddVBand="0" w:evenVBand="0" w:oddHBand="0" w:evenHBand="0" w:firstRowFirstColumn="0" w:firstRowLastColumn="0" w:lastRowFirstColumn="0" w:lastRowLastColumn="0"/>
+            <w:tcW w:w="4508" w:type="dxa"/>
+          </w:tcPr>
+          <w:p>
+            <w:pPr>
+              <w:rPr>
+                <w:b w:val="0"/>
+                <w:bCs w:val="0"/>
+              </w:rPr>
+            </w:pPr>
+            <w:r>
+              <w:rPr>
+                <w:b w:val="0"/>
+                <w:bCs w:val="0"/>
+              </w:rPr>
+              <w:t>1.1.2</w:t>
+            </w:r>
+          </w:p>
+        </w:tc>
+        <w:tc>
+          <w:tcPr>
+            <w:tcW w:w="4508" w:type="dxa"/>
+          </w:tcPr>
+          <w:p>
+            <w:pPr>
+              <w:cnfStyle w:val="000000000000" w:firstRow="0" w:lastRow="0" w:firstColumn="0" w:lastColumn="0" w:oddVBand="0" w:evenVBand="0" w:oddHBand="0" w:evenHBand="0" w:firstRowFirstColumn="0" w:firstRowLastColumn="0" w:lastRowFirstColumn="0" w:lastRowLastColumn="0"/>
+            </w:pPr>
+            <w:r>
+              <w:t>Get to know other students by communicating online and in-person labs. Share information regarding career goals, current degree, and other relevant topics.</w:t>
+            </w:r>
+          </w:p>
+        </w:tc>
+      </w:tr>
+      <w:tr>
+        <w:trPr>
+          <w:cnfStyle w:val="000000100000" w:firstRow="0" w:lastRow="0" w:firstColumn="0" w:lastColumn="0" w:oddVBand="0" w:evenVBand="0" w:oddHBand="1" w:evenHBand="0" w:firstRowFirstColumn="0" w:firstRowLastColumn="0" w:lastRowFirstColumn="0" w:lastRowLastColumn="0"/>
+        </w:trPr>
+        <w:tc>
+          <w:tcPr>
+            <w:cnfStyle w:val="001000000000" w:firstRow="0" w:lastRow="0" w:firstColumn="1" w:lastColumn="0" w:oddVBand="0" w:evenVBand="0" w:oddHBand="0" w:evenHBand="0" w:firstRowFirstColumn="0" w:firstRowLastColumn="0" w:lastRowFirstColumn="0" w:lastRowLastColumn="0"/>
+            <w:tcW w:w="4508" w:type="dxa"/>
+          </w:tcPr>
+          <w:p>
+            <w:pPr>
+              <w:rPr>
+                <w:b w:val="0"/>
+                <w:bCs w:val="0"/>
+              </w:rPr>
+            </w:pPr>
+            <w:r>
+              <w:rPr>
+                <w:b w:val="0"/>
+                <w:bCs w:val="0"/>
+              </w:rPr>
+              <w:t>1.1.3</w:t>
+            </w:r>
+          </w:p>
+        </w:tc>
+        <w:tc>
+          <w:tcPr>
+            <w:tcW w:w="4508" w:type="dxa"/>
+          </w:tcPr>
+          <w:p>
+            <w:pPr>
+              <w:cnfStyle w:val="000000100000" w:firstRow="0" w:lastRow="0" w:firstColumn="0" w:lastColumn="0" w:oddVBand="0" w:evenVBand="0" w:oddHBand="1" w:evenHBand="0" w:firstRowFirstColumn="0" w:firstRowLastColumn="0" w:lastRowFirstColumn="0" w:lastRowLastColumn="0"/>
+            </w:pPr>
+            <w:r>
+              <w:t xml:space="preserve">To form a group, expectations and goals must be discussed. </w:t>
+            </w:r>
+            <w:r>
+              <w:t>Each student is to outline expectations of course (</w:t>
+            </w:r>
+            <w:proofErr w:type="gramStart"/>
+            <w:r>
+              <w:t>e.g.</w:t>
+            </w:r>
+            <w:proofErr w:type="gramEnd"/>
+            <w:r>
+              <w:t xml:space="preserve"> </w:t>
+            </w:r>
+            <w:r>
+              <w:t>a grade of 7,6,5, or 4)</w:t>
+            </w:r>
+            <w:r>
+              <w:t xml:space="preserve">, </w:t>
+            </w:r>
+            <w:r>
+              <w:t>time schedule</w:t>
+            </w:r>
+            <w:r>
+              <w:t xml:space="preserve"> and abilities.</w:t>
+            </w:r>
+            <w:r>
+              <w:t xml:space="preserve"> Expectations are agreed upon. </w:t>
+            </w:r>
+          </w:p>
+        </w:tc>
+      </w:tr>
+      <w:tr>
+        <w:tc>
+          <w:tcPr>
+            <w:cnfStyle w:val="001000000000" w:firstRow="0" w:lastRow="0" w:firstColumn="1" w:lastColumn="0" w:oddVBand="0" w:evenVBand="0" w:oddHBand="0" w:evenHBand="0" w:firstRowFirstColumn="0" w:firstRowLastColumn="0" w:lastRowFirstColumn="0" w:lastRowLastColumn="0"/>
+            <w:tcW w:w="4508" w:type="dxa"/>
+          </w:tcPr>
+          <w:p>
+            <w:pPr>
+              <w:rPr>
+                <w:b w:val="0"/>
+                <w:bCs w:val="0"/>
+              </w:rPr>
+            </w:pPr>
+            <w:r>
+              <w:rPr>
+                <w:b w:val="0"/>
+                <w:bCs w:val="0"/>
+              </w:rPr>
+              <w:t>1.1.4</w:t>
+            </w:r>
+          </w:p>
+        </w:tc>
+        <w:tc>
+          <w:tcPr>
+            <w:tcW w:w="4508" w:type="dxa"/>
+          </w:tcPr>
+          <w:p>
+            <w:pPr>
+              <w:cnfStyle w:val="000000000000" w:firstRow="0" w:lastRow="0" w:firstColumn="0" w:lastColumn="0" w:oddVBand="0" w:evenVBand="0" w:oddHBand="0" w:evenHBand="0" w:firstRowFirstColumn="0" w:firstRowLastColumn="0" w:lastRowFirstColumn="0" w:lastRowLastColumn="0"/>
+            </w:pPr>
+            <w:r>
+              <w:t xml:space="preserve">Students formalise a group on Blackboard. </w:t>
+            </w:r>
+          </w:p>
+        </w:tc>
+      </w:tr>
+      <w:tr>
+        <w:trPr>
+          <w:cnfStyle w:val="000000100000" w:firstRow="0" w:lastRow="0" w:firstColumn="0" w:lastColumn="0" w:oddVBand="0" w:evenVBand="0" w:oddHBand="1" w:evenHBand="0" w:firstRowFirstColumn="0" w:firstRowLastColumn="0" w:lastRowFirstColumn="0" w:lastRowLastColumn="0"/>
+        </w:trPr>
+        <w:tc>
+          <w:tcPr>
+            <w:cnfStyle w:val="001000000000" w:firstRow="0" w:lastRow="0" w:firstColumn="1" w:lastColumn="0" w:oddVBand="0" w:evenVBand="0" w:oddHBand="0" w:evenHBand="0" w:firstRowFirstColumn="0" w:firstRowLastColumn="0" w:lastRowFirstColumn="0" w:lastRowLastColumn="0"/>
+            <w:tcW w:w="4508" w:type="dxa"/>
+          </w:tcPr>
+          <w:p>
+            <w:pPr>
+              <w:rPr>
+                <w:b w:val="0"/>
+                <w:bCs w:val="0"/>
+              </w:rPr>
+            </w:pPr>
+            <w:r>
+              <w:rPr>
+                <w:b w:val="0"/>
+                <w:bCs w:val="0"/>
+              </w:rPr>
+              <w:t>1.2.1</w:t>
+            </w:r>
+          </w:p>
+        </w:tc>
+        <w:tc>
+          <w:tcPr>
+            <w:tcW w:w="4508" w:type="dxa"/>
+          </w:tcPr>
+          <w:p>
+            <w:pPr>
+              <w:cnfStyle w:val="000000100000" w:firstRow="0" w:lastRow="0" w:firstColumn="0" w:lastColumn="0" w:oddVBand="0" w:evenVBand="0" w:oddHBand="1" w:evenHBand="0" w:firstRowFirstColumn="0" w:firstRowLastColumn="0" w:lastRowFirstColumn="0" w:lastRowLastColumn="0"/>
+            </w:pPr>
+            <w:r>
+              <w:t>Set up a weekly meeting according to discussing schedules and time constraints. This information was previously discussed in 1.1.2 and 1.1.3.</w:t>
+            </w:r>
+          </w:p>
+        </w:tc>
+      </w:tr>
+      <w:tr>
+        <w:tc>
+          <w:tcPr>
+            <w:cnfStyle w:val="001000000000" w:firstRow="0" w:lastRow="0" w:firstColumn="1" w:lastColumn="0" w:oddVBand="0" w:evenVBand="0" w:oddHBand="0" w:evenHBand="0" w:firstRowFirstColumn="0" w:firstRowLastColumn="0" w:lastRowFirstColumn="0" w:lastRowLastColumn="0"/>
+            <w:tcW w:w="4508" w:type="dxa"/>
+          </w:tcPr>
+          <w:p>
+            <w:pPr>
+              <w:rPr>
+                <w:b w:val="0"/>
+                <w:bCs w:val="0"/>
+              </w:rPr>
+            </w:pPr>
+            <w:r>
+              <w:rPr>
+                <w:b w:val="0"/>
+                <w:bCs w:val="0"/>
+              </w:rPr>
+              <w:t>1.2.2</w:t>
+            </w:r>
+          </w:p>
+        </w:tc>
+        <w:tc>
+          <w:tcPr>
+            <w:tcW w:w="4508" w:type="dxa"/>
+          </w:tcPr>
+          <w:p>
+            <w:pPr>
+              <w:cnfStyle w:val="000000000000" w:firstRow="0" w:lastRow="0" w:firstColumn="0" w:lastColumn="0" w:oddVBand="0" w:evenVBand="0" w:oddHBand="0" w:evenHBand="0" w:firstRowFirstColumn="0" w:firstRowLastColumn="0" w:lastRowFirstColumn="0" w:lastRowLastColumn="0"/>
+            </w:pPr>
+            <w:r>
+              <w:t xml:space="preserve">Assign tasks according to each </w:t>
+            </w:r>
+            <w:r>
+              <w:t>students’</w:t>
+            </w:r>
+            <w:r>
+              <w:t xml:space="preserve"> strengths, </w:t>
+            </w:r>
+            <w:r>
+              <w:t>weaknesses,</w:t>
+            </w:r>
+            <w:r>
+              <w:t xml:space="preserve"> and skills they want to improve. </w:t>
+            </w:r>
+            <w:r>
+              <w:t>This information was previously discussed in 1.1.2 and 1.1.3.</w:t>
+            </w:r>
+          </w:p>
+        </w:tc>
+      </w:tr>
+      <w:tr>
+        <w:trPr>
+          <w:cnfStyle w:val="000000100000" w:firstRow="0" w:lastRow="0" w:firstColumn="0" w:lastColumn="0" w:oddVBand="0" w:evenVBand="0" w:oddHBand="1" w:evenHBand="0" w:firstRowFirstColumn="0" w:firstRowLastColumn="0" w:lastRowFirstColumn="0" w:lastRowLastColumn="0"/>
+        </w:trPr>
+        <w:tc>
+          <w:tcPr>
+            <w:cnfStyle w:val="001000000000" w:firstRow="0" w:lastRow="0" w:firstColumn="1" w:lastColumn="0" w:oddVBand="0" w:evenVBand="0" w:oddHBand="0" w:evenHBand="0" w:firstRowFirstColumn="0" w:firstRowLastColumn="0" w:lastRowFirstColumn="0" w:lastRowLastColumn="0"/>
+            <w:tcW w:w="4508" w:type="dxa"/>
+          </w:tcPr>
+          <w:p>
+            <w:pPr>
+              <w:rPr>
+                <w:b w:val="0"/>
+                <w:bCs w:val="0"/>
+              </w:rPr>
+            </w:pPr>
+            <w:r>
+              <w:rPr>
+                <w:b w:val="0"/>
+                <w:bCs w:val="0"/>
+              </w:rPr>
+              <w:t>1.3.1</w:t>
+            </w:r>
+          </w:p>
+        </w:tc>
+        <w:tc>
+          <w:tcPr>
+            <w:tcW w:w="4508" w:type="dxa"/>
+          </w:tcPr>
+          <w:p>
+            <w:pPr>
+              <w:cnfStyle w:val="000000100000" w:firstRow="0" w:lastRow="0" w:firstColumn="0" w:lastColumn="0" w:oddVBand="0" w:evenVBand="0" w:oddHBand="1" w:evenHBand="0" w:firstRowFirstColumn="0" w:firstRowLastColumn="0" w:lastRowFirstColumn="0" w:lastRowLastColumn="0"/>
+            </w:pPr>
+            <w:r>
+              <w:t>View dataset options by reading listed data sets. From each dataset, review individual website.</w:t>
+            </w:r>
+          </w:p>
+        </w:tc>
+      </w:tr>
+      <w:tr>
+        <w:tc>
+          <w:tcPr>
+            <w:cnfStyle w:val="001000000000" w:firstRow="0" w:lastRow="0" w:firstColumn="1" w:lastColumn="0" w:oddVBand="0" w:evenVBand="0" w:oddHBand="0" w:evenHBand="0" w:firstRowFirstColumn="0" w:firstRowLastColumn="0" w:lastRowFirstColumn="0" w:lastRowLastColumn="0"/>
+            <w:tcW w:w="4508" w:type="dxa"/>
+          </w:tcPr>
+          <w:p>
+            <w:pPr>
+              <w:rPr>
+                <w:b w:val="0"/>
+                <w:bCs w:val="0"/>
+              </w:rPr>
+            </w:pPr>
+            <w:r>
+              <w:rPr>
+                <w:b w:val="0"/>
+                <w:bCs w:val="0"/>
+              </w:rPr>
+              <w:t>1.3.2</w:t>
+            </w:r>
+          </w:p>
+        </w:tc>
+        <w:tc>
+          <w:tcPr>
+            <w:tcW w:w="4508" w:type="dxa"/>
+          </w:tcPr>
+          <w:p>
+            <w:pPr>
+              <w:cnfStyle w:val="000000000000" w:firstRow="0" w:lastRow="0" w:firstColumn="0" w:lastColumn="0" w:oddVBand="0" w:evenVBand="0" w:oddHBand="0" w:evenHBand="0" w:firstRowFirstColumn="0" w:firstRowLastColumn="0" w:lastRowFirstColumn="0" w:lastRowLastColumn="0"/>
+            </w:pPr>
+            <w:r>
+              <w:t xml:space="preserve">Group discusses dataset together, agrees on chosen dataset </w:t>
+            </w:r>
+            <w:proofErr w:type="gramStart"/>
+            <w:r>
+              <w:t>according</w:t>
+            </w:r>
+            <w:proofErr w:type="gramEnd"/>
+            <w:r>
+              <w:t xml:space="preserve"> interests.</w:t>
+            </w:r>
+          </w:p>
+        </w:tc>
+      </w:tr>
+      <w:tr>
+        <w:trPr>
+          <w:cnfStyle w:val="000000100000" w:firstRow="0" w:lastRow="0" w:firstColumn="0" w:lastColumn="0" w:oddVBand="0" w:evenVBand="0" w:oddHBand="1" w:evenHBand="0" w:firstRowFirstColumn="0" w:firstRowLastColumn="0" w:lastRowFirstColumn="0" w:lastRowLastColumn="0"/>
+        </w:trPr>
+        <w:tc>
+          <w:tcPr>
+            <w:cnfStyle w:val="001000000000" w:firstRow="0" w:lastRow="0" w:firstColumn="1" w:lastColumn="0" w:oddVBand="0" w:evenVBand="0" w:oddHBand="0" w:evenHBand="0" w:firstRowFirstColumn="0" w:firstRowLastColumn="0" w:lastRowFirstColumn="0" w:lastRowLastColumn="0"/>
+            <w:tcW w:w="4508" w:type="dxa"/>
+          </w:tcPr>
+          <w:p>
+            <w:pPr>
+              <w:rPr>
+                <w:b w:val="0"/>
+                <w:bCs w:val="0"/>
+              </w:rPr>
+            </w:pPr>
+            <w:r>
+              <w:rPr>
+                <w:b w:val="0"/>
+                <w:bCs w:val="0"/>
+              </w:rPr>
+              <w:t>1.4.1</w:t>
+            </w:r>
+          </w:p>
+        </w:tc>
+        <w:tc>
+          <w:tcPr>
+            <w:tcW w:w="4508" w:type="dxa"/>
+          </w:tcPr>
+          <w:p>
+            <w:pPr>
+              <w:cnfStyle w:val="000000100000" w:firstRow="0" w:lastRow="0" w:firstColumn="0" w:lastColumn="0" w:oddVBand="0" w:evenVBand="0" w:oddHBand="1" w:evenHBand="0" w:firstRowFirstColumn="0" w:firstRowLastColumn="0" w:lastRowFirstColumn="0" w:lastRowLastColumn="0"/>
+            </w:pPr>
+            <w:r>
+              <w:t xml:space="preserve">Member of group to create a remote GitHub repository. This includes creating a GitHub account, creating </w:t>
+            </w:r>
+            <w:r>
+              <w:t>repository,</w:t>
+            </w:r>
+            <w:r>
+              <w:t xml:space="preserve"> and selecting appropriate settings.</w:t>
+            </w:r>
+          </w:p>
+        </w:tc>
+      </w:tr>
+      <w:tr>
+        <w:tc>
+          <w:tcPr>
+            <w:cnfStyle w:val="001000000000" w:firstRow="0" w:lastRow="0" w:firstColumn="1" w:lastColumn="0" w:oddVBand="0" w:evenVBand="0" w:oddHBand="0" w:evenHBand="0" w:firstRowFirstColumn="0" w:firstRowLastColumn="0" w:lastRowFirstColumn="0" w:lastRowLastColumn="0"/>
+            <w:tcW w:w="4508" w:type="dxa"/>
+          </w:tcPr>
+          <w:p>
+            <w:pPr>
+              <w:rPr>
+                <w:b w:val="0"/>
+                <w:bCs w:val="0"/>
+              </w:rPr>
+            </w:pPr>
+            <w:r>
+              <w:rPr>
+                <w:b w:val="0"/>
+                <w:bCs w:val="0"/>
+              </w:rPr>
+              <w:t>1.4.2</w:t>
+            </w:r>
+          </w:p>
+        </w:tc>
+        <w:tc>
+          <w:tcPr>
+            <w:tcW w:w="4508" w:type="dxa"/>
+          </w:tcPr>
+          <w:p>
+            <w:pPr>
+              <w:cnfStyle w:val="000000000000" w:firstRow="0" w:lastRow="0" w:firstColumn="0" w:lastColumn="0" w:oddVBand="0" w:evenVBand="0" w:oddHBand="0" w:evenHBand="0" w:firstRowFirstColumn="0" w:firstRowLastColumn="0" w:lastRowFirstColumn="0" w:lastRowLastColumn="0"/>
+            </w:pPr>
+            <w:r>
+              <w:t xml:space="preserve">Member of group to add each member to remote </w:t>
+            </w:r>
+            <w:proofErr w:type="spellStart"/>
+            <w:r>
+              <w:t>Github</w:t>
+            </w:r>
+            <w:proofErr w:type="spellEnd"/>
+            <w:r>
+              <w:t xml:space="preserve"> repository. Members include student group and staff members (</w:t>
+            </w:r>
+            <w:proofErr w:type="gramStart"/>
+            <w:r>
+              <w:t>e.g.</w:t>
+            </w:r>
+            <w:proofErr w:type="gramEnd"/>
+            <w:r>
+              <w:t xml:space="preserve"> Gervase </w:t>
+            </w:r>
+            <w:proofErr w:type="spellStart"/>
+            <w:r>
+              <w:t>Tuxworth</w:t>
+            </w:r>
+            <w:proofErr w:type="spellEnd"/>
+            <w:r>
+              <w:t xml:space="preserve">). </w:t>
+            </w:r>
+          </w:p>
+        </w:tc>
+      </w:tr>
+      <w:tr>
+        <w:trPr>
+          <w:cnfStyle w:val="000000100000" w:firstRow="0" w:lastRow="0" w:firstColumn="0" w:lastColumn="0" w:oddVBand="0" w:evenVBand="0" w:oddHBand="1" w:evenHBand="0" w:firstRowFirstColumn="0" w:firstRowLastColumn="0" w:lastRowFirstColumn="0" w:lastRowLastColumn="0"/>
+        </w:trPr>
+        <w:tc>
+          <w:tcPr>
+            <w:cnfStyle w:val="001000000000" w:firstRow="0" w:lastRow="0" w:firstColumn="1" w:lastColumn="0" w:oddVBand="0" w:evenVBand="0" w:oddHBand="0" w:evenHBand="0" w:firstRowFirstColumn="0" w:firstRowLastColumn="0" w:lastRowFirstColumn="0" w:lastRowLastColumn="0"/>
+            <w:tcW w:w="4508" w:type="dxa"/>
+          </w:tcPr>
+          <w:p>
+            <w:pPr>
+              <w:rPr>
+                <w:b w:val="0"/>
+                <w:bCs w:val="0"/>
+              </w:rPr>
+            </w:pPr>
+            <w:r>
+              <w:rPr>
+                <w:b w:val="0"/>
+                <w:bCs w:val="0"/>
+              </w:rPr>
+              <w:t>1.4.3</w:t>
+            </w:r>
+          </w:p>
+        </w:tc>
+        <w:tc>
+          <w:tcPr>
+            <w:tcW w:w="4508" w:type="dxa"/>
+          </w:tcPr>
+          <w:p>
+            <w:pPr>
+              <w:cnfStyle w:val="000000100000" w:firstRow="0" w:lastRow="0" w:firstColumn="0" w:lastColumn="0" w:oddVBand="0" w:evenVBand="0" w:oddHBand="1" w:evenHBand="0" w:firstRowFirstColumn="0" w:firstRowLastColumn="0" w:lastRowFirstColumn="0" w:lastRowLastColumn="0"/>
+            </w:pPr>
+            <w:r>
+              <w:t xml:space="preserve">Each member of group (students) must pull repository onto their local machine. </w:t>
+            </w:r>
+          </w:p>
+        </w:tc>
+      </w:tr>
+      <w:tr>
+        <w:tc>
+          <w:tcPr>
+            <w:cnfStyle w:val="001000000000" w:firstRow="0" w:lastRow="0" w:firstColumn="1" w:lastColumn="0" w:oddVBand="0" w:evenVBand="0" w:oddHBand="0" w:evenHBand="0" w:firstRowFirstColumn="0" w:firstRowLastColumn="0" w:lastRowFirstColumn="0" w:lastRowLastColumn="0"/>
+            <w:tcW w:w="4508" w:type="dxa"/>
+          </w:tcPr>
+          <w:p>
+            <w:pPr>
+              <w:rPr>
+                <w:b w:val="0"/>
+                <w:bCs w:val="0"/>
+              </w:rPr>
+            </w:pPr>
+            <w:r>
+              <w:rPr>
+                <w:b w:val="0"/>
+                <w:bCs w:val="0"/>
+              </w:rPr>
+              <w:t>2.1.1</w:t>
+            </w:r>
+          </w:p>
+        </w:tc>
+        <w:tc>
+          <w:tcPr>
+            <w:tcW w:w="4508" w:type="dxa"/>
+          </w:tcPr>
+          <w:p>
+            <w:pPr>
+              <w:cnfStyle w:val="000000000000" w:firstRow="0" w:lastRow="0" w:firstColumn="0" w:lastColumn="0" w:oddVBand="0" w:evenVBand="0" w:oddHBand="0" w:evenHBand="0" w:firstRowFirstColumn="0" w:firstRowLastColumn="0" w:lastRowFirstColumn="0" w:lastRowLastColumn="0"/>
+            </w:pPr>
+            <w:r>
+              <w:t>Project Overview must be written</w:t>
+            </w:r>
+            <w:r>
+              <w:t xml:space="preserve"> for project</w:t>
+            </w:r>
+            <w:r>
+              <w:t xml:space="preserve">. The background of the project must be researched and addressed. The scope of the project must be brainstormed and addressed. The contents of the document must be identified and identified. </w:t>
+            </w:r>
+          </w:p>
+        </w:tc>
+      </w:tr>
+      <w:tr>
+        <w:trPr>
+          <w:cnfStyle w:val="000000100000" w:firstRow="0" w:lastRow="0" w:firstColumn="0" w:lastColumn="0" w:oddVBand="0" w:evenVBand="0" w:oddHBand="1" w:evenHBand="0" w:firstRowFirstColumn="0" w:firstRowLastColumn="0" w:lastRowFirstColumn="0" w:lastRowLastColumn="0"/>
+        </w:trPr>
+        <w:tc>
+          <w:tcPr>
+            <w:cnfStyle w:val="001000000000" w:firstRow="0" w:lastRow="0" w:firstColumn="1" w:lastColumn="0" w:oddVBand="0" w:evenVBand="0" w:oddHBand="0" w:evenHBand="0" w:firstRowFirstColumn="0" w:firstRowLastColumn="0" w:lastRowFirstColumn="0" w:lastRowLastColumn="0"/>
+            <w:tcW w:w="4508" w:type="dxa"/>
+          </w:tcPr>
+          <w:p>
+            <w:pPr>
+              <w:rPr>
+                <w:b w:val="0"/>
+                <w:bCs w:val="0"/>
+              </w:rPr>
+            </w:pPr>
+            <w:r>
+              <w:rPr>
+                <w:b w:val="0"/>
+                <w:bCs w:val="0"/>
+              </w:rPr>
+              <w:t>2.1.2</w:t>
+            </w:r>
+          </w:p>
+        </w:tc>
+        <w:tc>
+          <w:tcPr>
+            <w:tcW w:w="4508" w:type="dxa"/>
+          </w:tcPr>
+          <w:p>
+            <w:pPr>
+              <w:cnfStyle w:val="000000100000" w:firstRow="0" w:lastRow="0" w:firstColumn="0" w:lastColumn="0" w:oddVBand="0" w:evenVBand="0" w:oddHBand="1" w:evenHBand="0" w:firstRowFirstColumn="0" w:firstRowLastColumn="0" w:lastRowFirstColumn="0" w:lastRowLastColumn="0"/>
+            </w:pPr>
+            <w:r>
+              <w:t xml:space="preserve">Work Breakdown Structure of project must be created. Group (students) must brainstorm main deliverable, key phases, work packages and activities associated to the product. From the brainstorm, a diagram is formed. </w:t>
+            </w:r>
+          </w:p>
+        </w:tc>
+      </w:tr>
+      <w:tr>
+        <w:tc>
+          <w:tcPr>
+            <w:cnfStyle w:val="001000000000" w:firstRow="0" w:lastRow="0" w:firstColumn="1" w:lastColumn="0" w:oddVBand="0" w:evenVBand="0" w:oddHBand="0" w:evenHBand="0" w:firstRowFirstColumn="0" w:firstRowLastColumn="0" w:lastRowFirstColumn="0" w:lastRowLastColumn="0"/>
+            <w:tcW w:w="4508" w:type="dxa"/>
+          </w:tcPr>
+          <w:p>
+            <w:pPr>
+              <w:rPr>
+                <w:b w:val="0"/>
+                <w:bCs w:val="0"/>
+              </w:rPr>
+            </w:pPr>
+            <w:r>
+              <w:rPr>
+                <w:b w:val="0"/>
+                <w:bCs w:val="0"/>
+              </w:rPr>
+              <w:lastRenderedPageBreak/>
+              <w:t xml:space="preserve">2.1.3 </w:t>
+            </w:r>
+          </w:p>
+        </w:tc>
+        <w:tc>
+          <w:tcPr>
+            <w:tcW w:w="4508" w:type="dxa"/>
+          </w:tcPr>
+          <w:p>
+            <w:pPr>
+              <w:cnfStyle w:val="000000000000" w:firstRow="0" w:lastRow="0" w:firstColumn="0" w:lastColumn="0" w:oddVBand="0" w:evenVBand="0" w:oddHBand="0" w:evenHBand="0" w:firstRowFirstColumn="0" w:firstRowLastColumn="0" w:lastRowFirstColumn="0" w:lastRowLastColumn="0"/>
+            </w:pPr>
+            <w:r>
+              <w:t>Activity Definition and Estimation of project must be created. Each task required for the project is identified. Each task is assigned an identification number, an estimated duration an</w:t>
+            </w:r>
+            <w:r>
+              <w:t xml:space="preserve">d description. </w:t>
+            </w:r>
+            <w:r>
+              <w:t xml:space="preserve">Optionally, the precedence diagramming method can be utilised. </w:t>
+            </w:r>
+          </w:p>
+        </w:tc>
+      </w:tr>
+      <w:tr>
+        <w:trPr>
+          <w:cnfStyle w:val="000000100000" w:firstRow="0" w:lastRow="0" w:firstColumn="0" w:lastColumn="0" w:oddVBand="0" w:evenVBand="0" w:oddHBand="1" w:evenHBand="0" w:firstRowFirstColumn="0" w:firstRowLastColumn="0" w:lastRowFirstColumn="0" w:lastRowLastColumn="0"/>
+        </w:trPr>
+        <w:tc>
+          <w:tcPr>
+            <w:cnfStyle w:val="001000000000" w:firstRow="0" w:lastRow="0" w:firstColumn="1" w:lastColumn="0" w:oddVBand="0" w:evenVBand="0" w:oddHBand="0" w:evenHBand="0" w:firstRowFirstColumn="0" w:firstRowLastColumn="0" w:lastRowFirstColumn="0" w:lastRowLastColumn="0"/>
+            <w:tcW w:w="4508" w:type="dxa"/>
+          </w:tcPr>
+          <w:p>
+            <w:pPr>
+              <w:rPr>
+                <w:b w:val="0"/>
+                <w:bCs w:val="0"/>
+              </w:rPr>
+            </w:pPr>
+            <w:r>
+              <w:rPr>
+                <w:b w:val="0"/>
+                <w:bCs w:val="0"/>
+              </w:rPr>
+              <w:t>2.1.4</w:t>
+            </w:r>
+          </w:p>
+        </w:tc>
+        <w:tc>
+          <w:tcPr>
+            <w:tcW w:w="4508" w:type="dxa"/>
+          </w:tcPr>
+          <w:p>
+            <w:pPr>
+              <w:cnfStyle w:val="000000100000" w:firstRow="0" w:lastRow="0" w:firstColumn="0" w:lastColumn="0" w:oddVBand="0" w:evenVBand="0" w:oddHBand="1" w:evenHBand="0" w:firstRowFirstColumn="0" w:firstRowLastColumn="0" w:lastRowFirstColumn="0" w:lastRowLastColumn="0"/>
+            </w:pPr>
+            <w:r>
+              <w:t xml:space="preserve">From 2.1.3, a Gantt Chart can be formed. Each key phase, work package and activity </w:t>
+            </w:r>
+            <w:proofErr w:type="gramStart"/>
+            <w:r>
+              <w:t>is</w:t>
+            </w:r>
+            <w:proofErr w:type="gramEnd"/>
+            <w:r>
+              <w:t xml:space="preserve"> to be visually represented on the chart. </w:t>
+            </w:r>
+          </w:p>
+        </w:tc>
+      </w:tr>
+      <w:tr>
+        <w:tc>
+          <w:tcPr>
+            <w:cnfStyle w:val="001000000000" w:firstRow="0" w:lastRow="0" w:firstColumn="1" w:lastColumn="0" w:oddVBand="0" w:evenVBand="0" w:oddHBand="0" w:evenHBand="0" w:firstRowFirstColumn="0" w:firstRowLastColumn="0" w:lastRowFirstColumn="0" w:lastRowLastColumn="0"/>
+            <w:tcW w:w="4508" w:type="dxa"/>
+          </w:tcPr>
+          <w:p>
+            <w:pPr>
+              <w:rPr>
+                <w:b w:val="0"/>
+                <w:bCs w:val="0"/>
+              </w:rPr>
+            </w:pPr>
+            <w:r>
+              <w:rPr>
+                <w:b w:val="0"/>
+                <w:bCs w:val="0"/>
+              </w:rPr>
+              <w:t>2.2.1</w:t>
+            </w:r>
+          </w:p>
+        </w:tc>
+        <w:tc>
+          <w:tcPr>
+            <w:tcW w:w="4508" w:type="dxa"/>
+          </w:tcPr>
+          <w:p>
+            <w:pPr>
+              <w:cnfStyle w:val="000000000000" w:firstRow="0" w:lastRow="0" w:firstColumn="0" w:lastColumn="0" w:oddVBand="0" w:evenVBand="0" w:oddHBand="0" w:evenHBand="0" w:firstRowFirstColumn="0" w:firstRowLastColumn="0" w:lastRowFirstColumn="0" w:lastRowLastColumn="0"/>
+            </w:pPr>
+            <w:r>
+              <w:t xml:space="preserve">System Vision must be written for project. The problem background must be researched and addressed. The system overview is to be addressed. The potential benefits are to be addressed. </w:t>
+            </w:r>
+          </w:p>
+        </w:tc>
+      </w:tr>
+      <w:tr>
+        <w:trPr>
+          <w:cnfStyle w:val="000000100000" w:firstRow="0" w:lastRow="0" w:firstColumn="0" w:lastColumn="0" w:oddVBand="0" w:evenVBand="0" w:oddHBand="1" w:evenHBand="0" w:firstRowFirstColumn="0" w:firstRowLastColumn="0" w:lastRowFirstColumn="0" w:lastRowLastColumn="0"/>
+        </w:trPr>
+        <w:tc>
+          <w:tcPr>
+            <w:cnfStyle w:val="001000000000" w:firstRow="0" w:lastRow="0" w:firstColumn="1" w:lastColumn="0" w:oddVBand="0" w:evenVBand="0" w:oddHBand="0" w:evenHBand="0" w:firstRowFirstColumn="0" w:firstRowLastColumn="0" w:lastRowFirstColumn="0" w:lastRowLastColumn="0"/>
+            <w:tcW w:w="4508" w:type="dxa"/>
+          </w:tcPr>
+          <w:p>
+            <w:pPr>
+              <w:rPr>
+                <w:b w:val="0"/>
+                <w:bCs w:val="0"/>
+              </w:rPr>
+            </w:pPr>
+            <w:r>
+              <w:rPr>
+                <w:b w:val="0"/>
+                <w:bCs w:val="0"/>
+              </w:rPr>
+              <w:t>2.2.2</w:t>
+            </w:r>
+          </w:p>
+        </w:tc>
+        <w:tc>
+          <w:tcPr>
+            <w:tcW w:w="4508" w:type="dxa"/>
+          </w:tcPr>
+          <w:p>
+            <w:pPr>
+              <w:cnfStyle w:val="000000100000" w:firstRow="0" w:lastRow="0" w:firstColumn="0" w:lastColumn="0" w:oddVBand="0" w:evenVBand="0" w:oddHBand="1" w:evenHBand="0" w:firstRowFirstColumn="0" w:firstRowLastColumn="0" w:lastRowFirstColumn="0" w:lastRowLastColumn="0"/>
+            </w:pPr>
+            <w:r>
+              <w:t>Requirements</w:t>
+            </w:r>
+            <w:r>
+              <w:t xml:space="preserve"> must be written for project. </w:t>
+            </w:r>
+            <w:r>
+              <w:t xml:space="preserve">The user requirements must be researched and addressed. </w:t>
+            </w:r>
+            <w:r>
+              <w:t xml:space="preserve">The </w:t>
+            </w:r>
+            <w:r>
+              <w:t>software requirements</w:t>
+            </w:r>
+            <w:r>
+              <w:t xml:space="preserve"> </w:t>
+            </w:r>
+            <w:r>
+              <w:t>are</w:t>
+            </w:r>
+            <w:r>
+              <w:t xml:space="preserve"> to be addressed. The </w:t>
+            </w:r>
+            <w:r>
+              <w:t xml:space="preserve">use cases are to be identified and visually represented. </w:t>
+            </w:r>
+          </w:p>
+        </w:tc>
+      </w:tr>
+      <w:tr>
+        <w:tc>
+          <w:tcPr>
+            <w:cnfStyle w:val="001000000000" w:firstRow="0" w:lastRow="0" w:firstColumn="1" w:lastColumn="0" w:oddVBand="0" w:evenVBand="0" w:oddHBand="0" w:evenHBand="0" w:firstRowFirstColumn="0" w:firstRowLastColumn="0" w:lastRowFirstColumn="0" w:lastRowLastColumn="0"/>
+            <w:tcW w:w="4508" w:type="dxa"/>
+          </w:tcPr>
+          <w:p>
+            <w:pPr>
+              <w:rPr>
+                <w:b w:val="0"/>
+                <w:bCs w:val="0"/>
+              </w:rPr>
+            </w:pPr>
+            <w:r>
+              <w:rPr>
+                <w:b w:val="0"/>
+                <w:bCs w:val="0"/>
+              </w:rPr>
+              <w:t>2.2.3</w:t>
+            </w:r>
+          </w:p>
+        </w:tc>
+        <w:tc>
+          <w:tcPr>
+            <w:tcW w:w="4508" w:type="dxa"/>
+          </w:tcPr>
+          <w:p>
+            <w:pPr>
+              <w:cnfStyle w:val="000000000000" w:firstRow="0" w:lastRow="0" w:firstColumn="0" w:lastColumn="0" w:oddVBand="0" w:evenVBand="0" w:oddHBand="0" w:evenHBand="0" w:firstRowFirstColumn="0" w:firstRowLastColumn="0" w:lastRowFirstColumn="0" w:lastRowLastColumn="0"/>
+            </w:pPr>
+            <w:r>
+              <w:t>Software Design and System Components</w:t>
+            </w:r>
+            <w:r>
+              <w:t xml:space="preserve"> must be written for project. The </w:t>
+            </w:r>
+            <w:r>
+              <w:t xml:space="preserve">software design will be shown visually through a flowchart. Functions, data structures and detailed design of the project, must be researched and addressed. </w:t>
+            </w:r>
+          </w:p>
+        </w:tc>
+      </w:tr>
+      <w:tr>
+        <w:trPr>
+          <w:cnfStyle w:val="000000100000" w:firstRow="0" w:lastRow="0" w:firstColumn="0" w:lastColumn="0" w:oddVBand="0" w:evenVBand="0" w:oddHBand="1" w:evenHBand="0" w:firstRowFirstColumn="0" w:firstRowLastColumn="0" w:lastRowFirstColumn="0" w:lastRowLastColumn="0"/>
+        </w:trPr>
+        <w:tc>
+          <w:tcPr>
+            <w:cnfStyle w:val="001000000000" w:firstRow="0" w:lastRow="0" w:firstColumn="1" w:lastColumn="0" w:oddVBand="0" w:evenVBand="0" w:oddHBand="0" w:evenHBand="0" w:firstRowFirstColumn="0" w:firstRowLastColumn="0" w:lastRowFirstColumn="0" w:lastRowLastColumn="0"/>
+            <w:tcW w:w="4508" w:type="dxa"/>
+          </w:tcPr>
+          <w:p>
+            <w:pPr>
+              <w:tabs>
+                <w:tab w:val="left" w:pos="3000"/>
+              </w:tabs>
+              <w:rPr>
+                <w:b w:val="0"/>
+                <w:bCs w:val="0"/>
+              </w:rPr>
+            </w:pPr>
+            <w:r>
+              <w:rPr>
+                <w:b w:val="0"/>
+                <w:bCs w:val="0"/>
+              </w:rPr>
+              <w:t>2.2.4</w:t>
+            </w:r>
+            <w:r>
+              <w:rPr>
+                <w:b w:val="0"/>
+                <w:bCs w:val="0"/>
+              </w:rPr>
+              <w:tab/>
+            </w:r>
+          </w:p>
+        </w:tc>
+        <w:tc>
+          <w:tcPr>
+            <w:tcW w:w="4508" w:type="dxa"/>
+          </w:tcPr>
+          <w:p>
+            <w:pPr>
+              <w:cnfStyle w:val="000000100000" w:firstRow="0" w:lastRow="0" w:firstColumn="0" w:lastColumn="0" w:oddVBand="0" w:evenVBand="0" w:oddHBand="1" w:evenHBand="0" w:firstRowFirstColumn="0" w:firstRowLastColumn="0" w:lastRowFirstColumn="0" w:lastRowLastColumn="0"/>
+            </w:pPr>
+            <w:r>
+              <w:t xml:space="preserve">User Interface must be written a displayed visually for project. Research must be undertaken that supports structural design choices. The visual design wireframes will be created. </w:t>
+            </w:r>
+          </w:p>
+        </w:tc>
+      </w:tr>
+    </w:tbl>
+    <w:p/>
+    <w:p/>
+    <w:p/>
+    <w:p/>
+    <w:p/>
     <w:p>
       <w:pPr>
         <w:pStyle w:val="Heading1"/>
@@ -2318,26 +3191,21 @@
     </w:p>
     <w:p>
       <w:pPr>
-        <w:pStyle w:val="ListParagraph"/>
-        <w:numPr>
-          <w:ilvl w:val="0"/>
-          <w:numId w:val="5"/>
-        </w:numPr>
-      </w:pPr>
-      <w:r>
-        <w:t>Require information regarding ACTUAL completion of tasks</w:t>
-      </w:r>
-    </w:p>
-    <w:p>
-      <w:pPr>
-        <w:pStyle w:val="ListParagraph"/>
-        <w:numPr>
-          <w:ilvl w:val="0"/>
-          <w:numId w:val="5"/>
-        </w:numPr>
-      </w:pPr>
-      <w:r>
-        <w:t>Waiting on rubric for further information to address in these sections!</w:t>
+        <w:rPr>
+          <w:color w:val="FF0000"/>
+        </w:rPr>
+      </w:pPr>
+      <w:r>
+        <w:rPr>
+          <w:color w:val="FF0000"/>
+        </w:rPr>
+        <w:t>Need to add the REAL start time, time taken and finish of each activity at the end</w:t>
+      </w:r>
+      <w:r>
+        <w:rPr>
+          <w:color w:val="FF0000"/>
+        </w:rPr>
+        <w:t>!</w:t>
       </w:r>
     </w:p>
     <w:sectPr>
@@ -4229,6 +5097,188 @@
     <w:uiPriority w:val="99"/>
     <w:rsid w:val="0036694F"/>
   </w:style>
+  <w:style w:type="table" w:styleId="GridTable5Dark-Accent3">
+    <w:name w:val="Grid Table 5 Dark Accent 3"/>
+    <w:basedOn w:val="TableNormal"/>
+    <w:uiPriority w:val="50"/>
+    <w:rsid w:val="003F5BC0"/>
+    <w:pPr>
+      <w:spacing w:after="0" w:line="240" w:lineRule="auto"/>
+    </w:pPr>
+    <w:tblPr>
+      <w:tblStyleRowBandSize w:val="1"/>
+      <w:tblStyleColBandSize w:val="1"/>
+      <w:tblBorders>
+        <w:top w:val="single" w:sz="4" w:space="0" w:color="FFFFFF" w:themeColor="background1"/>
+        <w:left w:val="single" w:sz="4" w:space="0" w:color="FFFFFF" w:themeColor="background1"/>
+        <w:bottom w:val="single" w:sz="4" w:space="0" w:color="FFFFFF" w:themeColor="background1"/>
+        <w:right w:val="single" w:sz="4" w:space="0" w:color="FFFFFF" w:themeColor="background1"/>
+        <w:insideH w:val="single" w:sz="4" w:space="0" w:color="FFFFFF" w:themeColor="background1"/>
+        <w:insideV w:val="single" w:sz="4" w:space="0" w:color="FFFFFF" w:themeColor="background1"/>
+      </w:tblBorders>
+    </w:tblPr>
+    <w:tcPr>
+      <w:shd w:val="clear" w:color="auto" w:fill="D3E5F6" w:themeFill="accent3" w:themeFillTint="33"/>
+    </w:tcPr>
+    <w:tblStylePr w:type="firstRow">
+      <w:rPr>
+        <w:b/>
+        <w:bCs/>
+        <w:color w:val="FFFFFF" w:themeColor="background1"/>
+      </w:rPr>
+      <w:tblPr/>
+      <w:tcPr>
+        <w:tcBorders>
+          <w:top w:val="single" w:sz="4" w:space="0" w:color="FFFFFF" w:themeColor="background1"/>
+          <w:left w:val="single" w:sz="4" w:space="0" w:color="FFFFFF" w:themeColor="background1"/>
+          <w:right w:val="single" w:sz="4" w:space="0" w:color="FFFFFF" w:themeColor="background1"/>
+          <w:insideH w:val="nil"/>
+          <w:insideV w:val="nil"/>
+        </w:tcBorders>
+        <w:shd w:val="clear" w:color="auto" w:fill="297FD5" w:themeFill="accent3"/>
+      </w:tcPr>
+    </w:tblStylePr>
+    <w:tblStylePr w:type="lastRow">
+      <w:rPr>
+        <w:b/>
+        <w:bCs/>
+        <w:color w:val="FFFFFF" w:themeColor="background1"/>
+      </w:rPr>
+      <w:tblPr/>
+      <w:tcPr>
+        <w:tcBorders>
+          <w:left w:val="single" w:sz="4" w:space="0" w:color="FFFFFF" w:themeColor="background1"/>
+          <w:bottom w:val="single" w:sz="4" w:space="0" w:color="FFFFFF" w:themeColor="background1"/>
+          <w:right w:val="single" w:sz="4" w:space="0" w:color="FFFFFF" w:themeColor="background1"/>
+          <w:insideH w:val="nil"/>
+          <w:insideV w:val="nil"/>
+        </w:tcBorders>
+        <w:shd w:val="clear" w:color="auto" w:fill="297FD5" w:themeFill="accent3"/>
+      </w:tcPr>
+    </w:tblStylePr>
+    <w:tblStylePr w:type="firstCol">
+      <w:rPr>
+        <w:b/>
+        <w:bCs/>
+        <w:color w:val="FFFFFF" w:themeColor="background1"/>
+      </w:rPr>
+      <w:tblPr/>
+      <w:tcPr>
+        <w:tcBorders>
+          <w:top w:val="single" w:sz="4" w:space="0" w:color="FFFFFF" w:themeColor="background1"/>
+          <w:left w:val="single" w:sz="4" w:space="0" w:color="FFFFFF" w:themeColor="background1"/>
+          <w:bottom w:val="single" w:sz="4" w:space="0" w:color="FFFFFF" w:themeColor="background1"/>
+          <w:insideV w:val="nil"/>
+        </w:tcBorders>
+        <w:shd w:val="clear" w:color="auto" w:fill="297FD5" w:themeFill="accent3"/>
+      </w:tcPr>
+    </w:tblStylePr>
+    <w:tblStylePr w:type="lastCol">
+      <w:rPr>
+        <w:b/>
+        <w:bCs/>
+        <w:color w:val="FFFFFF" w:themeColor="background1"/>
+      </w:rPr>
+      <w:tblPr/>
+      <w:tcPr>
+        <w:tcBorders>
+          <w:top w:val="single" w:sz="4" w:space="0" w:color="FFFFFF" w:themeColor="background1"/>
+          <w:bottom w:val="single" w:sz="4" w:space="0" w:color="FFFFFF" w:themeColor="background1"/>
+          <w:right w:val="single" w:sz="4" w:space="0" w:color="FFFFFF" w:themeColor="background1"/>
+          <w:insideV w:val="nil"/>
+        </w:tcBorders>
+        <w:shd w:val="clear" w:color="auto" w:fill="297FD5" w:themeFill="accent3"/>
+      </w:tcPr>
+    </w:tblStylePr>
+    <w:tblStylePr w:type="band1Vert">
+      <w:tblPr/>
+      <w:tcPr>
+        <w:shd w:val="clear" w:color="auto" w:fill="A8CBEE" w:themeFill="accent3" w:themeFillTint="66"/>
+      </w:tcPr>
+    </w:tblStylePr>
+    <w:tblStylePr w:type="band1Horz">
+      <w:tblPr/>
+      <w:tcPr>
+        <w:shd w:val="clear" w:color="auto" w:fill="A8CBEE" w:themeFill="accent3" w:themeFillTint="66"/>
+      </w:tcPr>
+    </w:tblStylePr>
+  </w:style>
+  <w:style w:type="table" w:styleId="GridTable4-Accent3">
+    <w:name w:val="Grid Table 4 Accent 3"/>
+    <w:basedOn w:val="TableNormal"/>
+    <w:uiPriority w:val="49"/>
+    <w:rsid w:val="003F5BC0"/>
+    <w:pPr>
+      <w:spacing w:after="0" w:line="240" w:lineRule="auto"/>
+    </w:pPr>
+    <w:tblPr>
+      <w:tblStyleRowBandSize w:val="1"/>
+      <w:tblStyleColBandSize w:val="1"/>
+      <w:tblBorders>
+        <w:top w:val="single" w:sz="4" w:space="0" w:color="7EB1E6" w:themeColor="accent3" w:themeTint="99"/>
+        <w:left w:val="single" w:sz="4" w:space="0" w:color="7EB1E6" w:themeColor="accent3" w:themeTint="99"/>
+        <w:bottom w:val="single" w:sz="4" w:space="0" w:color="7EB1E6" w:themeColor="accent3" w:themeTint="99"/>
+        <w:right w:val="single" w:sz="4" w:space="0" w:color="7EB1E6" w:themeColor="accent3" w:themeTint="99"/>
+        <w:insideH w:val="single" w:sz="4" w:space="0" w:color="7EB1E6" w:themeColor="accent3" w:themeTint="99"/>
+        <w:insideV w:val="single" w:sz="4" w:space="0" w:color="7EB1E6" w:themeColor="accent3" w:themeTint="99"/>
+      </w:tblBorders>
+    </w:tblPr>
+    <w:tblStylePr w:type="firstRow">
+      <w:rPr>
+        <w:b/>
+        <w:bCs/>
+        <w:color w:val="FFFFFF" w:themeColor="background1"/>
+      </w:rPr>
+      <w:tblPr/>
+      <w:tcPr>
+        <w:tcBorders>
+          <w:top w:val="single" w:sz="4" w:space="0" w:color="297FD5" w:themeColor="accent3"/>
+          <w:left w:val="single" w:sz="4" w:space="0" w:color="297FD5" w:themeColor="accent3"/>
+          <w:bottom w:val="single" w:sz="4" w:space="0" w:color="297FD5" w:themeColor="accent3"/>
+          <w:right w:val="single" w:sz="4" w:space="0" w:color="297FD5" w:themeColor="accent3"/>
+          <w:insideH w:val="nil"/>
+          <w:insideV w:val="nil"/>
+        </w:tcBorders>
+        <w:shd w:val="clear" w:color="auto" w:fill="297FD5" w:themeFill="accent3"/>
+      </w:tcPr>
+    </w:tblStylePr>
+    <w:tblStylePr w:type="lastRow">
+      <w:rPr>
+        <w:b/>
+        <w:bCs/>
+      </w:rPr>
+      <w:tblPr/>
+      <w:tcPr>
+        <w:tcBorders>
+          <w:top w:val="double" w:sz="4" w:space="0" w:color="297FD5" w:themeColor="accent3"/>
+        </w:tcBorders>
+      </w:tcPr>
+    </w:tblStylePr>
+    <w:tblStylePr w:type="firstCol">
+      <w:rPr>
+        <w:b/>
+        <w:bCs/>
+      </w:rPr>
+    </w:tblStylePr>
+    <w:tblStylePr w:type="lastCol">
+      <w:rPr>
+        <w:b/>
+        <w:bCs/>
+      </w:rPr>
+    </w:tblStylePr>
+    <w:tblStylePr w:type="band1Vert">
+      <w:tblPr/>
+      <w:tcPr>
+        <w:shd w:val="clear" w:color="auto" w:fill="D3E5F6" w:themeFill="accent3" w:themeFillTint="33"/>
+      </w:tcPr>
+    </w:tblStylePr>
+    <w:tblStylePr w:type="band1Horz">
+      <w:tblPr/>
+      <w:tcPr>
+        <w:shd w:val="clear" w:color="auto" w:fill="D3E5F6" w:themeFill="accent3" w:themeFillTint="33"/>
+      </w:tcPr>
+    </w:tblStylePr>
+  </w:style>
 </w:styles>
 </file>
 

</xml_diff>

<commit_message>
Added milestones and start/end date Gantt Chart
</commit_message>
<xml_diff>
--- a/Project Plan.docx
+++ b/Project Plan.docx
@@ -183,7 +183,7 @@
                                       <w:sdtContent>
                                         <w:p>
                                           <w:pPr>
-                                            <w:pStyle w:val="a8"/>
+                                            <w:pStyle w:val="NoSpacing"/>
                                             <w:spacing w:line="312" w:lineRule="auto"/>
                                             <w:jc w:val="right"/>
                                             <w:rPr>
@@ -246,7 +246,7 @@
                                     </w:tcPr>
                                     <w:p>
                                       <w:pPr>
-                                        <w:pStyle w:val="a8"/>
+                                        <w:pStyle w:val="NoSpacing"/>
                                         <w:rPr>
                                           <w:color w:val="629DD1" w:themeColor="accent2"/>
                                           <w:sz w:val="28"/>
@@ -264,7 +264,7 @@
                                     </w:p>
                                     <w:p>
                                       <w:pPr>
-                                        <w:pStyle w:val="a8"/>
+                                        <w:pStyle w:val="NoSpacing"/>
                                         <w:rPr>
                                           <w:color w:val="000000" w:themeColor="text1"/>
                                           <w:sz w:val="24"/>
@@ -282,7 +282,7 @@
                                     </w:p>
                                     <w:p>
                                       <w:pPr>
-                                        <w:pStyle w:val="a8"/>
+                                        <w:pStyle w:val="NoSpacing"/>
                                         <w:rPr>
                                           <w:color w:val="000000" w:themeColor="text1"/>
                                           <w:sz w:val="24"/>
@@ -300,7 +300,7 @@
                                     </w:p>
                                     <w:p>
                                       <w:pPr>
-                                        <w:pStyle w:val="a8"/>
+                                        <w:pStyle w:val="NoSpacing"/>
                                         <w:rPr>
                                           <w:color w:val="000000" w:themeColor="text1"/>
                                           <w:sz w:val="24"/>
@@ -318,7 +318,7 @@
                                     </w:p>
                                     <w:p>
                                       <w:pPr>
-                                        <w:pStyle w:val="a8"/>
+                                        <w:pStyle w:val="NoSpacing"/>
                                       </w:pPr>
                                     </w:p>
                                     <w:sdt>
@@ -337,7 +337,7 @@
                                       <w:sdtContent>
                                         <w:p>
                                           <w:pPr>
-                                            <w:pStyle w:val="a8"/>
+                                            <w:pStyle w:val="NoSpacing"/>
                                             <w:rPr>
                                               <w:color w:val="629DD1" w:themeColor="accent2"/>
                                               <w:sz w:val="26"/>
@@ -357,7 +357,7 @@
                                     </w:sdt>
                                     <w:p>
                                       <w:pPr>
-                                        <w:pStyle w:val="a8"/>
+                                        <w:pStyle w:val="NoSpacing"/>
                                       </w:pPr>
                                       <w:sdt>
                                         <w:sdtPr>
@@ -516,7 +516,7 @@
                                 <w:sdtContent>
                                   <w:p>
                                     <w:pPr>
-                                      <w:pStyle w:val="a8"/>
+                                      <w:pStyle w:val="NoSpacing"/>
                                       <w:spacing w:line="312" w:lineRule="auto"/>
                                       <w:jc w:val="right"/>
                                       <w:rPr>
@@ -579,7 +579,7 @@
                               </w:tcPr>
                               <w:p>
                                 <w:pPr>
-                                  <w:pStyle w:val="a8"/>
+                                  <w:pStyle w:val="NoSpacing"/>
                                   <w:rPr>
                                     <w:color w:val="629DD1" w:themeColor="accent2"/>
                                     <w:sz w:val="28"/>
@@ -597,7 +597,7 @@
                               </w:p>
                               <w:p>
                                 <w:pPr>
-                                  <w:pStyle w:val="a8"/>
+                                  <w:pStyle w:val="NoSpacing"/>
                                   <w:rPr>
                                     <w:color w:val="000000" w:themeColor="text1"/>
                                     <w:sz w:val="24"/>
@@ -615,7 +615,7 @@
                               </w:p>
                               <w:p>
                                 <w:pPr>
-                                  <w:pStyle w:val="a8"/>
+                                  <w:pStyle w:val="NoSpacing"/>
                                   <w:rPr>
                                     <w:color w:val="000000" w:themeColor="text1"/>
                                     <w:sz w:val="24"/>
@@ -633,7 +633,7 @@
                               </w:p>
                               <w:p>
                                 <w:pPr>
-                                  <w:pStyle w:val="a8"/>
+                                  <w:pStyle w:val="NoSpacing"/>
                                   <w:rPr>
                                     <w:color w:val="000000" w:themeColor="text1"/>
                                     <w:sz w:val="24"/>
@@ -651,7 +651,7 @@
                               </w:p>
                               <w:p>
                                 <w:pPr>
-                                  <w:pStyle w:val="a8"/>
+                                  <w:pStyle w:val="NoSpacing"/>
                                 </w:pPr>
                               </w:p>
                               <w:sdt>
@@ -670,7 +670,7 @@
                                 <w:sdtContent>
                                   <w:p>
                                     <w:pPr>
-                                      <w:pStyle w:val="a8"/>
+                                      <w:pStyle w:val="NoSpacing"/>
                                       <w:rPr>
                                         <w:color w:val="629DD1" w:themeColor="accent2"/>
                                         <w:sz w:val="26"/>
@@ -690,7 +690,7 @@
                               </w:sdt>
                               <w:p>
                                 <w:pPr>
-                                  <w:pStyle w:val="a8"/>
+                                  <w:pStyle w:val="NoSpacing"/>
                                 </w:pPr>
                                 <w:sdt>
                                   <w:sdtPr>
@@ -759,7 +759,7 @@
       <w:sdtContent>
         <w:p>
           <w:pPr>
-            <w:pStyle w:val="TOC"/>
+            <w:pStyle w:val="TOCHeading"/>
           </w:pPr>
           <w:r>
             <w:t>Table of Contents</w:t>
@@ -767,7 +767,7 @@
         </w:p>
         <w:p>
           <w:pPr>
-            <w:pStyle w:val="10"/>
+            <w:pStyle w:val="TOC1"/>
             <w:tabs>
               <w:tab w:val="left" w:pos="660"/>
               <w:tab w:val="right" w:leader="dot" w:pos="9016"/>
@@ -804,7 +804,7 @@
           <w:hyperlink w:anchor="_Toc112591437" w:history="1">
             <w:r>
               <w:rPr>
-                <w:rStyle w:val="af1"/>
+                <w:rStyle w:val="Hyperlink"/>
                 <w:noProof/>
               </w:rPr>
               <w:t>1.0</w:t>
@@ -818,7 +818,7 @@
             </w:r>
             <w:r>
               <w:rPr>
-                <w:rStyle w:val="af1"/>
+                <w:rStyle w:val="Hyperlink"/>
                 <w:noProof/>
               </w:rPr>
               <w:t>Introduction</w:t>
@@ -875,7 +875,7 @@
         </w:p>
         <w:p>
           <w:pPr>
-            <w:pStyle w:val="20"/>
+            <w:pStyle w:val="TOC2"/>
             <w:tabs>
               <w:tab w:val="left" w:pos="880"/>
               <w:tab w:val="right" w:leader="dot" w:pos="9016"/>
@@ -888,7 +888,7 @@
           <w:hyperlink w:anchor="_Toc112591438" w:history="1">
             <w:r>
               <w:rPr>
-                <w:rStyle w:val="af1"/>
+                <w:rStyle w:val="Hyperlink"/>
                 <w:noProof/>
               </w:rPr>
               <w:t>1.1</w:t>
@@ -902,7 +902,7 @@
             </w:r>
             <w:r>
               <w:rPr>
-                <w:rStyle w:val="af1"/>
+                <w:rStyle w:val="Hyperlink"/>
                 <w:noProof/>
               </w:rPr>
               <w:t>Background</w:t>
@@ -959,7 +959,7 @@
         </w:p>
         <w:p>
           <w:pPr>
-            <w:pStyle w:val="20"/>
+            <w:pStyle w:val="TOC2"/>
             <w:tabs>
               <w:tab w:val="left" w:pos="880"/>
               <w:tab w:val="right" w:leader="dot" w:pos="9016"/>
@@ -972,7 +972,7 @@
           <w:hyperlink w:anchor="_Toc112591439" w:history="1">
             <w:r>
               <w:rPr>
-                <w:rStyle w:val="af1"/>
+                <w:rStyle w:val="Hyperlink"/>
                 <w:noProof/>
               </w:rPr>
               <w:t>1.2</w:t>
@@ -986,7 +986,7 @@
             </w:r>
             <w:r>
               <w:rPr>
-                <w:rStyle w:val="af1"/>
+                <w:rStyle w:val="Hyperlink"/>
                 <w:noProof/>
               </w:rPr>
               <w:t>Scope</w:t>
@@ -1043,7 +1043,7 @@
         </w:p>
         <w:p>
           <w:pPr>
-            <w:pStyle w:val="20"/>
+            <w:pStyle w:val="TOC2"/>
             <w:tabs>
               <w:tab w:val="left" w:pos="880"/>
               <w:tab w:val="right" w:leader="dot" w:pos="9016"/>
@@ -1056,7 +1056,7 @@
           <w:hyperlink w:anchor="_Toc112591440" w:history="1">
             <w:r>
               <w:rPr>
-                <w:rStyle w:val="af1"/>
+                <w:rStyle w:val="Hyperlink"/>
                 <w:noProof/>
               </w:rPr>
               <w:t>1.3</w:t>
@@ -1070,7 +1070,7 @@
             </w:r>
             <w:r>
               <w:rPr>
-                <w:rStyle w:val="af1"/>
+                <w:rStyle w:val="Hyperlink"/>
                 <w:noProof/>
               </w:rPr>
               <w:t>Document Contents</w:t>
@@ -1127,7 +1127,7 @@
         </w:p>
         <w:p>
           <w:pPr>
-            <w:pStyle w:val="10"/>
+            <w:pStyle w:val="TOC1"/>
             <w:tabs>
               <w:tab w:val="left" w:pos="660"/>
               <w:tab w:val="right" w:leader="dot" w:pos="9016"/>
@@ -1140,7 +1140,7 @@
           <w:hyperlink w:anchor="_Toc112591441" w:history="1">
             <w:r>
               <w:rPr>
-                <w:rStyle w:val="af1"/>
+                <w:rStyle w:val="Hyperlink"/>
                 <w:noProof/>
               </w:rPr>
               <w:t>2.0</w:t>
@@ -1154,7 +1154,7 @@
             </w:r>
             <w:r>
               <w:rPr>
-                <w:rStyle w:val="af1"/>
+                <w:rStyle w:val="Hyperlink"/>
                 <w:noProof/>
               </w:rPr>
               <w:t>Work Breakdown Structure</w:t>
@@ -1211,7 +1211,7 @@
         </w:p>
         <w:p>
           <w:pPr>
-            <w:pStyle w:val="10"/>
+            <w:pStyle w:val="TOC1"/>
             <w:tabs>
               <w:tab w:val="left" w:pos="660"/>
               <w:tab w:val="right" w:leader="dot" w:pos="9016"/>
@@ -1224,7 +1224,7 @@
           <w:hyperlink w:anchor="_Toc112591442" w:history="1">
             <w:r>
               <w:rPr>
-                <w:rStyle w:val="af1"/>
+                <w:rStyle w:val="Hyperlink"/>
                 <w:noProof/>
               </w:rPr>
               <w:t>3.0</w:t>
@@ -1238,7 +1238,7 @@
             </w:r>
             <w:r>
               <w:rPr>
-                <w:rStyle w:val="af1"/>
+                <w:rStyle w:val="Hyperlink"/>
                 <w:noProof/>
               </w:rPr>
               <w:t>Activity Definition &amp; Estimation</w:t>
@@ -1295,7 +1295,7 @@
         </w:p>
         <w:p>
           <w:pPr>
-            <w:pStyle w:val="10"/>
+            <w:pStyle w:val="TOC1"/>
             <w:tabs>
               <w:tab w:val="left" w:pos="660"/>
               <w:tab w:val="right" w:leader="dot" w:pos="9016"/>
@@ -1308,7 +1308,7 @@
           <w:hyperlink w:anchor="_Toc112591443" w:history="1">
             <w:r>
               <w:rPr>
-                <w:rStyle w:val="af1"/>
+                <w:rStyle w:val="Hyperlink"/>
                 <w:noProof/>
               </w:rPr>
               <w:t>4.0</w:t>
@@ -1322,7 +1322,7 @@
             </w:r>
             <w:r>
               <w:rPr>
-                <w:rStyle w:val="af1"/>
+                <w:rStyle w:val="Hyperlink"/>
                 <w:noProof/>
               </w:rPr>
               <w:t>Gantt Chart</w:t>
@@ -1399,7 +1399,7 @@
     </w:p>
     <w:p>
       <w:pPr>
-        <w:pStyle w:val="1"/>
+        <w:pStyle w:val="Heading1"/>
         <w:numPr>
           <w:ilvl w:val="0"/>
           <w:numId w:val="2"/>
@@ -1414,7 +1414,7 @@
     </w:p>
     <w:p>
       <w:pPr>
-        <w:pStyle w:val="2"/>
+        <w:pStyle w:val="Heading2"/>
         <w:numPr>
           <w:ilvl w:val="1"/>
           <w:numId w:val="2"/>
@@ -1599,7 +1599,7 @@
     </w:p>
     <w:p>
       <w:pPr>
-        <w:pStyle w:val="2"/>
+        <w:pStyle w:val="Heading2"/>
         <w:numPr>
           <w:ilvl w:val="1"/>
           <w:numId w:val="2"/>
@@ -1781,7 +1781,7 @@
     </w:p>
     <w:p>
       <w:pPr>
-        <w:pStyle w:val="2"/>
+        <w:pStyle w:val="Heading2"/>
         <w:numPr>
           <w:ilvl w:val="1"/>
           <w:numId w:val="2"/>
@@ -1909,7 +1909,7 @@
     </w:p>
     <w:p>
       <w:pPr>
-        <w:pStyle w:val="1"/>
+        <w:pStyle w:val="Heading1"/>
         <w:numPr>
           <w:ilvl w:val="0"/>
           <w:numId w:val="2"/>
@@ -1931,9 +1931,9 @@
           <w:noProof/>
         </w:rPr>
         <w:drawing>
-          <wp:inline distT="0" distB="0" distL="0" distR="0" wp14:anchorId="6AF6C189" wp14:editId="3C7D6617">
+          <wp:inline distT="0" distB="0" distL="0" distR="0" wp14:anchorId="6AF6C189" wp14:editId="3FC13B66">
             <wp:extent cx="5731510" cy="5674360"/>
-            <wp:effectExtent l="0" t="0" r="2540" b="2540"/>
+            <wp:effectExtent l="19050" t="19050" r="21590" b="21590"/>
             <wp:docPr id="10" name="Picture 10"/>
             <wp:cNvGraphicFramePr>
               <a:graphicFrameLocks xmlns:a="http://schemas.openxmlformats.org/drawingml/2006/main" noChangeAspect="1"/>
@@ -1965,6 +1965,11 @@
                     <a:prstGeom prst="rect">
                       <a:avLst/>
                     </a:prstGeom>
+                    <a:ln>
+                      <a:solidFill>
+                        <a:schemeClr val="accent1"/>
+                      </a:solidFill>
+                    </a:ln>
                   </pic:spPr>
                 </pic:pic>
               </a:graphicData>
@@ -1975,7 +1980,7 @@
     </w:p>
     <w:p>
       <w:pPr>
-        <w:pStyle w:val="a3"/>
+        <w:pStyle w:val="Caption"/>
         <w:jc w:val="center"/>
       </w:pPr>
       <w:r>
@@ -2066,7 +2071,7 @@
     </w:p>
     <w:p>
       <w:pPr>
-        <w:pStyle w:val="1"/>
+        <w:pStyle w:val="Heading1"/>
         <w:numPr>
           <w:ilvl w:val="0"/>
           <w:numId w:val="2"/>
@@ -2105,9 +2110,9 @@
           <w:noProof/>
         </w:rPr>
         <w:drawing>
-          <wp:inline distT="0" distB="0" distL="0" distR="0" wp14:anchorId="377D0D7E" wp14:editId="0D42CE3F">
+          <wp:inline distT="0" distB="0" distL="0" distR="0" wp14:anchorId="377D0D7E" wp14:editId="5AABF30A">
             <wp:extent cx="5731510" cy="5818505"/>
-            <wp:effectExtent l="0" t="0" r="2540" b="0"/>
+            <wp:effectExtent l="19050" t="19050" r="21590" b="10795"/>
             <wp:docPr id="11" name="Picture 11"/>
             <wp:cNvGraphicFramePr>
               <a:graphicFrameLocks xmlns:a="http://schemas.openxmlformats.org/drawingml/2006/main" noChangeAspect="1"/>
@@ -2139,6 +2144,11 @@
                     <a:prstGeom prst="rect">
                       <a:avLst/>
                     </a:prstGeom>
+                    <a:ln>
+                      <a:solidFill>
+                        <a:schemeClr val="accent1"/>
+                      </a:solidFill>
+                    </a:ln>
                   </pic:spPr>
                 </pic:pic>
               </a:graphicData>
@@ -2149,7 +2159,7 @@
     </w:p>
     <w:p>
       <w:pPr>
-        <w:pStyle w:val="a3"/>
+        <w:pStyle w:val="Caption"/>
         <w:jc w:val="center"/>
       </w:pPr>
       <w:r>
@@ -2186,7 +2196,7 @@
     <w:p/>
     <w:p>
       <w:pPr>
-        <w:pStyle w:val="a3"/>
+        <w:pStyle w:val="Caption"/>
         <w:keepNext/>
         <w:jc w:val="center"/>
       </w:pPr>
@@ -2208,7 +2218,7 @@
     </w:p>
     <w:tbl>
       <w:tblPr>
-        <w:tblStyle w:val="4-3"/>
+        <w:tblStyle w:val="GridTable4-Accent3"/>
         <w:tblW w:w="0" w:type="auto"/>
         <w:tblLook w:val="04A0" w:firstRow="1" w:lastRow="0" w:firstColumn="1" w:lastColumn="0" w:noHBand="0" w:noVBand="1"/>
       </w:tblPr>
@@ -2309,7 +2319,23 @@
                 <w:sz w:val="20"/>
                 <w:szCs w:val="20"/>
               </w:rPr>
-              <w:t>Meet students from the online lectures, in-person labs, Microsoft Teams and other social media platforms.</w:t>
+              <w:t xml:space="preserve">Meet students from the online lectures, in-person labs, Microsoft </w:t>
+            </w:r>
+            <w:proofErr w:type="gramStart"/>
+            <w:r>
+              <w:rPr>
+                <w:sz w:val="20"/>
+                <w:szCs w:val="20"/>
+              </w:rPr>
+              <w:t>Teams</w:t>
+            </w:r>
+            <w:proofErr w:type="gramEnd"/>
+            <w:r>
+              <w:rPr>
+                <w:sz w:val="20"/>
+                <w:szCs w:val="20"/>
+              </w:rPr>
+              <w:t xml:space="preserve"> and other social media platforms.</w:t>
             </w:r>
           </w:p>
         </w:tc>
@@ -2417,12 +2443,21 @@
               </w:rPr>
               <w:t>Each student is to outline expectations of course (</w:t>
             </w:r>
-            <w:r>
-              <w:rPr>
-                <w:sz w:val="20"/>
-                <w:szCs w:val="20"/>
-              </w:rPr>
-              <w:t xml:space="preserve">e.g. </w:t>
+            <w:proofErr w:type="gramStart"/>
+            <w:r>
+              <w:rPr>
+                <w:sz w:val="20"/>
+                <w:szCs w:val="20"/>
+              </w:rPr>
+              <w:t>e.g.</w:t>
+            </w:r>
+            <w:proofErr w:type="gramEnd"/>
+            <w:r>
+              <w:rPr>
+                <w:sz w:val="20"/>
+                <w:szCs w:val="20"/>
+              </w:rPr>
+              <w:t xml:space="preserve"> </w:t>
             </w:r>
             <w:r>
               <w:rPr>
@@ -2907,6 +2942,7 @@
               </w:rPr>
               <w:t xml:space="preserve"> repository. Members include student group and staff members (</w:t>
             </w:r>
+            <w:proofErr w:type="gramStart"/>
             <w:r>
               <w:rPr>
                 <w:sz w:val="20"/>
@@ -2914,6 +2950,7 @@
               </w:rPr>
               <w:t>e.g.</w:t>
             </w:r>
+            <w:proofErr w:type="gramEnd"/>
             <w:r>
               <w:rPr>
                 <w:sz w:val="20"/>
@@ -3048,7 +3085,14 @@
                 <w:sz w:val="20"/>
                 <w:szCs w:val="20"/>
               </w:rPr>
-              <w:t xml:space="preserve">. The background of the project must be researched and addressed. The scope of the project must be brainstormed and addressed. The contents of the document must be identified and identified. </w:t>
+              <w:t>. The background of the project must be researched and addressed. The scope of the project must be brainstormed and addressed. The contents of the document must be identified</w:t>
+            </w:r>
+            <w:r>
+              <w:rPr>
+                <w:sz w:val="20"/>
+                <w:szCs w:val="20"/>
+              </w:rPr>
+              <w:t>.</w:t>
             </w:r>
           </w:p>
         </w:tc>
@@ -3212,7 +3256,23 @@
                 <w:sz w:val="20"/>
                 <w:szCs w:val="20"/>
               </w:rPr>
-              <w:t xml:space="preserve">From 2.1.3, a Gantt Chart can be formed. Each key phase, work package and activity is to be visually represented on the chart. </w:t>
+              <w:t xml:space="preserve">From 2.1.3, a Gantt Chart can be formed. Each key phase, work package and activity </w:t>
+            </w:r>
+            <w:proofErr w:type="gramStart"/>
+            <w:r>
+              <w:rPr>
+                <w:sz w:val="20"/>
+                <w:szCs w:val="20"/>
+              </w:rPr>
+              <w:t>is</w:t>
+            </w:r>
+            <w:proofErr w:type="gramEnd"/>
+            <w:r>
+              <w:rPr>
+                <w:sz w:val="20"/>
+                <w:szCs w:val="20"/>
+              </w:rPr>
+              <w:t xml:space="preserve"> to be visually represented on the chart. </w:t>
             </w:r>
           </w:p>
         </w:tc>
@@ -5311,7 +5371,7 @@
     <w:p/>
     <w:p>
       <w:pPr>
-        <w:pStyle w:val="1"/>
+        <w:pStyle w:val="Heading1"/>
         <w:numPr>
           <w:ilvl w:val="0"/>
           <w:numId w:val="2"/>
@@ -5333,10 +5393,10 @@
           <w:noProof/>
         </w:rPr>
         <w:drawing>
-          <wp:inline distT="0" distB="0" distL="0" distR="0" wp14:anchorId="00413F62" wp14:editId="7F79412B">
-            <wp:extent cx="5731510" cy="5308600"/>
-            <wp:effectExtent l="19050" t="19050" r="21590" b="25400"/>
-            <wp:docPr id="5" name="Picture 5"/>
+          <wp:inline distT="0" distB="0" distL="0" distR="0" wp14:anchorId="4A9E9305" wp14:editId="05C2E44A">
+            <wp:extent cx="5731510" cy="5528310"/>
+            <wp:effectExtent l="19050" t="19050" r="21590" b="15240"/>
+            <wp:docPr id="1" name="Picture 1"/>
             <wp:cNvGraphicFramePr>
               <a:graphicFrameLocks xmlns:a="http://schemas.openxmlformats.org/drawingml/2006/main" noChangeAspect="1"/>
             </wp:cNvGraphicFramePr>
@@ -5344,7 +5404,7 @@
               <a:graphicData uri="http://schemas.openxmlformats.org/drawingml/2006/picture">
                 <pic:pic xmlns:pic="http://schemas.openxmlformats.org/drawingml/2006/picture">
                   <pic:nvPicPr>
-                    <pic:cNvPr id="5" name="Picture 5"/>
+                    <pic:cNvPr id="1" name="Picture 1"/>
                     <pic:cNvPicPr/>
                   </pic:nvPicPr>
                   <pic:blipFill>
@@ -5362,7 +5422,7 @@
                   <pic:spPr>
                     <a:xfrm>
                       <a:off x="0" y="0"/>
-                      <a:ext cx="5731510" cy="5308600"/>
+                      <a:ext cx="5731510" cy="5528310"/>
                     </a:xfrm>
                     <a:prstGeom prst="rect">
                       <a:avLst/>
@@ -5382,7 +5442,7 @@
     </w:p>
     <w:p>
       <w:pPr>
-        <w:pStyle w:val="a3"/>
+        <w:pStyle w:val="Caption"/>
         <w:jc w:val="center"/>
       </w:pPr>
       <w:r>
@@ -5409,20 +5469,110 @@
     <w:p>
       <w:pPr>
         <w:rPr>
-          <w:color w:val="FF0000"/>
+          <w:color w:val="000000" w:themeColor="text1"/>
         </w:rPr>
       </w:pPr>
       <w:r>
         <w:rPr>
-          <w:color w:val="FF0000"/>
+          <w:color w:val="000000" w:themeColor="text1"/>
         </w:rPr>
-        <w:t>Need to add the REAL start time, time taken and finish of each activity at the end</w:t>
+        <w:t xml:space="preserve">Figure 3 represents each activities </w:t>
       </w:r>
       <w:r>
         <w:rPr>
-          <w:color w:val="FF0000"/>
+          <w:color w:val="000000" w:themeColor="text1"/>
         </w:rPr>
-        <w:t>!</w:t>
+        <w:t>expected</w:t>
+      </w:r>
+      <w:r>
+        <w:rPr>
+          <w:color w:val="000000" w:themeColor="text1"/>
+        </w:rPr>
+        <w:t xml:space="preserve"> start and end dates, with major milestones</w:t>
+      </w:r>
+      <w:r>
+        <w:rPr>
+          <w:color w:val="000000" w:themeColor="text1"/>
+        </w:rPr>
+        <w:t xml:space="preserve"> (green diamond)</w:t>
+      </w:r>
+      <w:r>
+        <w:rPr>
+          <w:color w:val="000000" w:themeColor="text1"/>
+        </w:rPr>
+        <w:t xml:space="preserve"> identified throughout the </w:t>
+      </w:r>
+      <w:r>
+        <w:rPr>
+          <w:color w:val="000000" w:themeColor="text1"/>
+        </w:rPr>
+        <w:t xml:space="preserve">project. </w:t>
+      </w:r>
+      <w:r>
+        <w:rPr>
+          <w:color w:val="000000" w:themeColor="text1"/>
+        </w:rPr>
+        <w:t>The</w:t>
+      </w:r>
+      <w:r>
+        <w:rPr>
+          <w:color w:val="000000" w:themeColor="text1"/>
+        </w:rPr>
+        <w:t xml:space="preserve"> factual start and end dates</w:t>
+      </w:r>
+      <w:r>
+        <w:rPr>
+          <w:color w:val="000000" w:themeColor="text1"/>
+        </w:rPr>
+        <w:t xml:space="preserve"> </w:t>
+      </w:r>
+      <w:r>
+        <w:rPr>
+          <w:color w:val="000000" w:themeColor="text1"/>
+        </w:rPr>
+        <w:t xml:space="preserve">(yellow and red star respectively) </w:t>
+      </w:r>
+      <w:r>
+        <w:rPr>
+          <w:color w:val="000000" w:themeColor="text1"/>
+        </w:rPr>
+        <w:t>of each milestone</w:t>
+      </w:r>
+      <w:r>
+        <w:rPr>
+          <w:color w:val="000000" w:themeColor="text1"/>
+        </w:rPr>
+        <w:t xml:space="preserve"> ha</w:t>
+      </w:r>
+      <w:r>
+        <w:rPr>
+          <w:color w:val="000000" w:themeColor="text1"/>
+        </w:rPr>
+        <w:t>s</w:t>
+      </w:r>
+      <w:r>
+        <w:rPr>
+          <w:color w:val="000000" w:themeColor="text1"/>
+        </w:rPr>
+        <w:t xml:space="preserve"> also</w:t>
+      </w:r>
+      <w:r>
+        <w:rPr>
+          <w:color w:val="000000" w:themeColor="text1"/>
+        </w:rPr>
+        <w:t xml:space="preserve"> been add</w:t>
+      </w:r>
+      <w:r>
+        <w:rPr>
+          <w:color w:val="000000" w:themeColor="text1"/>
+        </w:rPr>
+        <w:t xml:space="preserve">ressed. </w:t>
+      </w:r>
+      <w:r>
+        <w:rPr>
+          <w:color w:val="000000" w:themeColor="text1"/>
+        </w:rPr>
+        <w:t xml:space="preserve"> </w:t>
       </w:r>
     </w:p>
     <w:sectPr>
@@ -6466,16 +6616,16 @@
     <w:lsdException w:name="Unresolved Mention" w:semiHidden="1" w:unhideWhenUsed="1"/>
     <w:lsdException w:name="Smart Link" w:semiHidden="1" w:unhideWhenUsed="1"/>
   </w:latentStyles>
-  <w:style w:type="paragraph" w:default="1" w:styleId="a">
+  <w:style w:type="paragraph" w:default="1" w:styleId="Normal">
     <w:name w:val="Normal"/>
     <w:qFormat/>
     <w:rsid w:val="00926CFD"/>
   </w:style>
-  <w:style w:type="paragraph" w:styleId="1">
+  <w:style w:type="paragraph" w:styleId="Heading1">
     <w:name w:val="heading 1"/>
-    <w:basedOn w:val="a"/>
-    <w:next w:val="a"/>
-    <w:link w:val="1Char"/>
+    <w:basedOn w:val="Normal"/>
+    <w:next w:val="Normal"/>
+    <w:link w:val="Heading1Char"/>
     <w:uiPriority w:val="9"/>
     <w:qFormat/>
     <w:rsid w:val="00926CFD"/>
@@ -6494,11 +6644,11 @@
       <w:szCs w:val="28"/>
     </w:rPr>
   </w:style>
-  <w:style w:type="paragraph" w:styleId="2">
+  <w:style w:type="paragraph" w:styleId="Heading2">
     <w:name w:val="heading 2"/>
-    <w:basedOn w:val="a"/>
-    <w:next w:val="a"/>
-    <w:link w:val="2Char"/>
+    <w:basedOn w:val="Normal"/>
+    <w:next w:val="Normal"/>
+    <w:link w:val="Heading2Char"/>
     <w:uiPriority w:val="9"/>
     <w:unhideWhenUsed/>
     <w:qFormat/>
@@ -6518,11 +6668,11 @@
       <w:szCs w:val="26"/>
     </w:rPr>
   </w:style>
-  <w:style w:type="paragraph" w:styleId="3">
+  <w:style w:type="paragraph" w:styleId="Heading3">
     <w:name w:val="heading 3"/>
-    <w:basedOn w:val="a"/>
-    <w:next w:val="a"/>
-    <w:link w:val="3Char"/>
+    <w:basedOn w:val="Normal"/>
+    <w:next w:val="Normal"/>
+    <w:link w:val="Heading3Char"/>
     <w:uiPriority w:val="9"/>
     <w:unhideWhenUsed/>
     <w:qFormat/>
@@ -6540,11 +6690,11 @@
       <w:color w:val="4A66AC" w:themeColor="accent1"/>
     </w:rPr>
   </w:style>
-  <w:style w:type="paragraph" w:styleId="4">
+  <w:style w:type="paragraph" w:styleId="Heading4">
     <w:name w:val="heading 4"/>
-    <w:basedOn w:val="a"/>
-    <w:next w:val="a"/>
-    <w:link w:val="4Char"/>
+    <w:basedOn w:val="Normal"/>
+    <w:next w:val="Normal"/>
+    <w:link w:val="Heading4Char"/>
     <w:uiPriority w:val="9"/>
     <w:semiHidden/>
     <w:unhideWhenUsed/>
@@ -6565,11 +6715,11 @@
       <w:color w:val="4A66AC" w:themeColor="accent1"/>
     </w:rPr>
   </w:style>
-  <w:style w:type="paragraph" w:styleId="5">
+  <w:style w:type="paragraph" w:styleId="Heading5">
     <w:name w:val="heading 5"/>
-    <w:basedOn w:val="a"/>
-    <w:next w:val="a"/>
-    <w:link w:val="5Char"/>
+    <w:basedOn w:val="Normal"/>
+    <w:next w:val="Normal"/>
+    <w:link w:val="Heading5Char"/>
     <w:uiPriority w:val="9"/>
     <w:semiHidden/>
     <w:unhideWhenUsed/>
@@ -6586,11 +6736,11 @@
       <w:color w:val="243255" w:themeColor="accent1" w:themeShade="7F"/>
     </w:rPr>
   </w:style>
-  <w:style w:type="paragraph" w:styleId="6">
+  <w:style w:type="paragraph" w:styleId="Heading6">
     <w:name w:val="heading 6"/>
-    <w:basedOn w:val="a"/>
-    <w:next w:val="a"/>
-    <w:link w:val="6Char"/>
+    <w:basedOn w:val="Normal"/>
+    <w:next w:val="Normal"/>
+    <w:link w:val="Heading6Char"/>
     <w:uiPriority w:val="9"/>
     <w:semiHidden/>
     <w:unhideWhenUsed/>
@@ -6609,11 +6759,11 @@
       <w:color w:val="243255" w:themeColor="accent1" w:themeShade="7F"/>
     </w:rPr>
   </w:style>
-  <w:style w:type="paragraph" w:styleId="7">
+  <w:style w:type="paragraph" w:styleId="Heading7">
     <w:name w:val="heading 7"/>
-    <w:basedOn w:val="a"/>
-    <w:next w:val="a"/>
-    <w:link w:val="7Char"/>
+    <w:basedOn w:val="Normal"/>
+    <w:next w:val="Normal"/>
+    <w:link w:val="Heading7Char"/>
     <w:uiPriority w:val="9"/>
     <w:semiHidden/>
     <w:unhideWhenUsed/>
@@ -6632,11 +6782,11 @@
       <w:color w:val="404040" w:themeColor="text1" w:themeTint="BF"/>
     </w:rPr>
   </w:style>
-  <w:style w:type="paragraph" w:styleId="8">
+  <w:style w:type="paragraph" w:styleId="Heading8">
     <w:name w:val="heading 8"/>
-    <w:basedOn w:val="a"/>
-    <w:next w:val="a"/>
-    <w:link w:val="8Char"/>
+    <w:basedOn w:val="Normal"/>
+    <w:next w:val="Normal"/>
+    <w:link w:val="Heading8Char"/>
     <w:uiPriority w:val="9"/>
     <w:semiHidden/>
     <w:unhideWhenUsed/>
@@ -6655,11 +6805,11 @@
       <w:szCs w:val="20"/>
     </w:rPr>
   </w:style>
-  <w:style w:type="paragraph" w:styleId="9">
+  <w:style w:type="paragraph" w:styleId="Heading9">
     <w:name w:val="heading 9"/>
-    <w:basedOn w:val="a"/>
-    <w:next w:val="a"/>
-    <w:link w:val="9Char"/>
+    <w:basedOn w:val="Normal"/>
+    <w:next w:val="Normal"/>
+    <w:link w:val="Heading9Char"/>
     <w:uiPriority w:val="9"/>
     <w:semiHidden/>
     <w:unhideWhenUsed/>
@@ -6680,13 +6830,13 @@
       <w:szCs w:val="20"/>
     </w:rPr>
   </w:style>
-  <w:style w:type="character" w:default="1" w:styleId="a0">
+  <w:style w:type="character" w:default="1" w:styleId="DefaultParagraphFont">
     <w:name w:val="Default Paragraph Font"/>
     <w:uiPriority w:val="1"/>
     <w:semiHidden/>
     <w:unhideWhenUsed/>
   </w:style>
-  <w:style w:type="table" w:default="1" w:styleId="a1">
+  <w:style w:type="table" w:default="1" w:styleId="TableNormal">
     <w:name w:val="Normal Table"/>
     <w:uiPriority w:val="99"/>
     <w:semiHidden/>
@@ -6701,16 +6851,16 @@
       </w:tblCellMar>
     </w:tblPr>
   </w:style>
-  <w:style w:type="numbering" w:default="1" w:styleId="a2">
+  <w:style w:type="numbering" w:default="1" w:styleId="NoList">
     <w:name w:val="No List"/>
     <w:uiPriority w:val="99"/>
     <w:semiHidden/>
     <w:unhideWhenUsed/>
   </w:style>
-  <w:style w:type="character" w:customStyle="1" w:styleId="1Char">
-    <w:name w:val="제목 1 Char"/>
-    <w:basedOn w:val="a0"/>
-    <w:link w:val="1"/>
+  <w:style w:type="character" w:customStyle="1" w:styleId="Heading1Char">
+    <w:name w:val="Heading 1 Char"/>
+    <w:basedOn w:val="DefaultParagraphFont"/>
+    <w:link w:val="Heading1"/>
     <w:uiPriority w:val="9"/>
     <w:rsid w:val="00926CFD"/>
     <w:rPr>
@@ -6722,10 +6872,10 @@
       <w:szCs w:val="28"/>
     </w:rPr>
   </w:style>
-  <w:style w:type="character" w:customStyle="1" w:styleId="2Char">
-    <w:name w:val="제목 2 Char"/>
-    <w:basedOn w:val="a0"/>
-    <w:link w:val="2"/>
+  <w:style w:type="character" w:customStyle="1" w:styleId="Heading2Char">
+    <w:name w:val="Heading 2 Char"/>
+    <w:basedOn w:val="DefaultParagraphFont"/>
+    <w:link w:val="Heading2"/>
     <w:uiPriority w:val="9"/>
     <w:rsid w:val="00926CFD"/>
     <w:rPr>
@@ -6737,10 +6887,10 @@
       <w:szCs w:val="26"/>
     </w:rPr>
   </w:style>
-  <w:style w:type="character" w:customStyle="1" w:styleId="3Char">
-    <w:name w:val="제목 3 Char"/>
-    <w:basedOn w:val="a0"/>
-    <w:link w:val="3"/>
+  <w:style w:type="character" w:customStyle="1" w:styleId="Heading3Char">
+    <w:name w:val="Heading 3 Char"/>
+    <w:basedOn w:val="DefaultParagraphFont"/>
+    <w:link w:val="Heading3"/>
     <w:uiPriority w:val="9"/>
     <w:rsid w:val="00926CFD"/>
     <w:rPr>
@@ -6750,10 +6900,10 @@
       <w:color w:val="4A66AC" w:themeColor="accent1"/>
     </w:rPr>
   </w:style>
-  <w:style w:type="character" w:customStyle="1" w:styleId="4Char">
-    <w:name w:val="제목 4 Char"/>
-    <w:basedOn w:val="a0"/>
-    <w:link w:val="4"/>
+  <w:style w:type="character" w:customStyle="1" w:styleId="Heading4Char">
+    <w:name w:val="Heading 4 Char"/>
+    <w:basedOn w:val="DefaultParagraphFont"/>
+    <w:link w:val="Heading4"/>
     <w:uiPriority w:val="9"/>
     <w:semiHidden/>
     <w:rsid w:val="00926CFD"/>
@@ -6766,10 +6916,10 @@
       <w:color w:val="4A66AC" w:themeColor="accent1"/>
     </w:rPr>
   </w:style>
-  <w:style w:type="character" w:customStyle="1" w:styleId="5Char">
-    <w:name w:val="제목 5 Char"/>
-    <w:basedOn w:val="a0"/>
-    <w:link w:val="5"/>
+  <w:style w:type="character" w:customStyle="1" w:styleId="Heading5Char">
+    <w:name w:val="Heading 5 Char"/>
+    <w:basedOn w:val="DefaultParagraphFont"/>
+    <w:link w:val="Heading5"/>
     <w:uiPriority w:val="9"/>
     <w:semiHidden/>
     <w:rsid w:val="00926CFD"/>
@@ -6778,10 +6928,10 @@
       <w:color w:val="243255" w:themeColor="accent1" w:themeShade="7F"/>
     </w:rPr>
   </w:style>
-  <w:style w:type="character" w:customStyle="1" w:styleId="6Char">
-    <w:name w:val="제목 6 Char"/>
-    <w:basedOn w:val="a0"/>
-    <w:link w:val="6"/>
+  <w:style w:type="character" w:customStyle="1" w:styleId="Heading6Char">
+    <w:name w:val="Heading 6 Char"/>
+    <w:basedOn w:val="DefaultParagraphFont"/>
+    <w:link w:val="Heading6"/>
     <w:uiPriority w:val="9"/>
     <w:semiHidden/>
     <w:rsid w:val="00926CFD"/>
@@ -6792,10 +6942,10 @@
       <w:color w:val="243255" w:themeColor="accent1" w:themeShade="7F"/>
     </w:rPr>
   </w:style>
-  <w:style w:type="character" w:customStyle="1" w:styleId="7Char">
-    <w:name w:val="제목 7 Char"/>
-    <w:basedOn w:val="a0"/>
-    <w:link w:val="7"/>
+  <w:style w:type="character" w:customStyle="1" w:styleId="Heading7Char">
+    <w:name w:val="Heading 7 Char"/>
+    <w:basedOn w:val="DefaultParagraphFont"/>
+    <w:link w:val="Heading7"/>
     <w:uiPriority w:val="9"/>
     <w:semiHidden/>
     <w:rsid w:val="00926CFD"/>
@@ -6806,10 +6956,10 @@
       <w:color w:val="404040" w:themeColor="text1" w:themeTint="BF"/>
     </w:rPr>
   </w:style>
-  <w:style w:type="character" w:customStyle="1" w:styleId="8Char">
-    <w:name w:val="제목 8 Char"/>
-    <w:basedOn w:val="a0"/>
-    <w:link w:val="8"/>
+  <w:style w:type="character" w:customStyle="1" w:styleId="Heading8Char">
+    <w:name w:val="Heading 8 Char"/>
+    <w:basedOn w:val="DefaultParagraphFont"/>
+    <w:link w:val="Heading8"/>
     <w:uiPriority w:val="9"/>
     <w:semiHidden/>
     <w:rsid w:val="00926CFD"/>
@@ -6820,10 +6970,10 @@
       <w:szCs w:val="20"/>
     </w:rPr>
   </w:style>
-  <w:style w:type="character" w:customStyle="1" w:styleId="9Char">
-    <w:name w:val="제목 9 Char"/>
-    <w:basedOn w:val="a0"/>
-    <w:link w:val="9"/>
+  <w:style w:type="character" w:customStyle="1" w:styleId="Heading9Char">
+    <w:name w:val="Heading 9 Char"/>
+    <w:basedOn w:val="DefaultParagraphFont"/>
+    <w:link w:val="Heading9"/>
     <w:uiPriority w:val="9"/>
     <w:semiHidden/>
     <w:rsid w:val="00926CFD"/>
@@ -6836,10 +6986,10 @@
       <w:szCs w:val="20"/>
     </w:rPr>
   </w:style>
-  <w:style w:type="paragraph" w:styleId="a3">
+  <w:style w:type="paragraph" w:styleId="Caption">
     <w:name w:val="caption"/>
-    <w:basedOn w:val="a"/>
-    <w:next w:val="a"/>
+    <w:basedOn w:val="Normal"/>
+    <w:next w:val="Normal"/>
     <w:uiPriority w:val="35"/>
     <w:unhideWhenUsed/>
     <w:qFormat/>
@@ -6855,11 +7005,11 @@
       <w:szCs w:val="18"/>
     </w:rPr>
   </w:style>
-  <w:style w:type="paragraph" w:styleId="a4">
+  <w:style w:type="paragraph" w:styleId="Title">
     <w:name w:val="Title"/>
-    <w:basedOn w:val="a"/>
-    <w:next w:val="a"/>
-    <w:link w:val="Char"/>
+    <w:basedOn w:val="Normal"/>
+    <w:next w:val="Normal"/>
+    <w:link w:val="TitleChar"/>
     <w:uiPriority w:val="10"/>
     <w:qFormat/>
     <w:rsid w:val="00926CFD"/>
@@ -6878,10 +7028,10 @@
       <w:szCs w:val="52"/>
     </w:rPr>
   </w:style>
-  <w:style w:type="character" w:customStyle="1" w:styleId="Char">
-    <w:name w:val="제목 Char"/>
-    <w:basedOn w:val="a0"/>
-    <w:link w:val="a4"/>
+  <w:style w:type="character" w:customStyle="1" w:styleId="TitleChar">
+    <w:name w:val="Title Char"/>
+    <w:basedOn w:val="DefaultParagraphFont"/>
+    <w:link w:val="Title"/>
     <w:uiPriority w:val="10"/>
     <w:rsid w:val="00926CFD"/>
     <w:rPr>
@@ -6892,11 +7042,11 @@
       <w:szCs w:val="52"/>
     </w:rPr>
   </w:style>
-  <w:style w:type="paragraph" w:styleId="a5">
+  <w:style w:type="paragraph" w:styleId="Subtitle">
     <w:name w:val="Subtitle"/>
-    <w:basedOn w:val="a"/>
-    <w:next w:val="a"/>
-    <w:link w:val="Char0"/>
+    <w:basedOn w:val="Normal"/>
+    <w:next w:val="Normal"/>
+    <w:link w:val="SubtitleChar"/>
     <w:uiPriority w:val="11"/>
     <w:qFormat/>
     <w:rsid w:val="00926CFD"/>
@@ -6915,10 +7065,10 @@
       <w:szCs w:val="24"/>
     </w:rPr>
   </w:style>
-  <w:style w:type="character" w:customStyle="1" w:styleId="Char0">
-    <w:name w:val="부제 Char"/>
-    <w:basedOn w:val="a0"/>
-    <w:link w:val="a5"/>
+  <w:style w:type="character" w:customStyle="1" w:styleId="SubtitleChar">
+    <w:name w:val="Subtitle Char"/>
+    <w:basedOn w:val="DefaultParagraphFont"/>
+    <w:link w:val="Subtitle"/>
     <w:uiPriority w:val="11"/>
     <w:rsid w:val="00926CFD"/>
     <w:rPr>
@@ -6931,9 +7081,9 @@
       <w:szCs w:val="24"/>
     </w:rPr>
   </w:style>
-  <w:style w:type="character" w:styleId="a6">
+  <w:style w:type="character" w:styleId="Strong">
     <w:name w:val="Strong"/>
-    <w:basedOn w:val="a0"/>
+    <w:basedOn w:val="DefaultParagraphFont"/>
     <w:uiPriority w:val="22"/>
     <w:qFormat/>
     <w:rsid w:val="00926CFD"/>
@@ -6942,9 +7092,9 @@
       <w:bCs/>
     </w:rPr>
   </w:style>
-  <w:style w:type="character" w:styleId="a7">
+  <w:style w:type="character" w:styleId="Emphasis">
     <w:name w:val="Emphasis"/>
-    <w:basedOn w:val="a0"/>
+    <w:basedOn w:val="DefaultParagraphFont"/>
     <w:uiPriority w:val="20"/>
     <w:qFormat/>
     <w:rsid w:val="00926CFD"/>
@@ -6953,9 +7103,9 @@
       <w:iCs/>
     </w:rPr>
   </w:style>
-  <w:style w:type="paragraph" w:styleId="a8">
+  <w:style w:type="paragraph" w:styleId="NoSpacing">
     <w:name w:val="No Spacing"/>
-    <w:link w:val="Char1"/>
+    <w:link w:val="NoSpacingChar"/>
     <w:uiPriority w:val="1"/>
     <w:qFormat/>
     <w:rsid w:val="00926CFD"/>
@@ -6963,11 +7113,11 @@
       <w:spacing w:after="0" w:line="240" w:lineRule="auto"/>
     </w:pPr>
   </w:style>
-  <w:style w:type="paragraph" w:styleId="a9">
+  <w:style w:type="paragraph" w:styleId="Quote">
     <w:name w:val="Quote"/>
-    <w:basedOn w:val="a"/>
-    <w:next w:val="a"/>
-    <w:link w:val="Char2"/>
+    <w:basedOn w:val="Normal"/>
+    <w:next w:val="Normal"/>
+    <w:link w:val="QuoteChar"/>
     <w:uiPriority w:val="29"/>
     <w:qFormat/>
     <w:rsid w:val="00926CFD"/>
@@ -6977,10 +7127,10 @@
       <w:color w:val="000000" w:themeColor="text1"/>
     </w:rPr>
   </w:style>
-  <w:style w:type="character" w:customStyle="1" w:styleId="Char2">
-    <w:name w:val="인용 Char"/>
-    <w:basedOn w:val="a0"/>
-    <w:link w:val="a9"/>
+  <w:style w:type="character" w:customStyle="1" w:styleId="QuoteChar">
+    <w:name w:val="Quote Char"/>
+    <w:basedOn w:val="DefaultParagraphFont"/>
+    <w:link w:val="Quote"/>
     <w:uiPriority w:val="29"/>
     <w:rsid w:val="00926CFD"/>
     <w:rPr>
@@ -6989,11 +7139,11 @@
       <w:color w:val="000000" w:themeColor="text1"/>
     </w:rPr>
   </w:style>
-  <w:style w:type="paragraph" w:styleId="aa">
+  <w:style w:type="paragraph" w:styleId="IntenseQuote">
     <w:name w:val="Intense Quote"/>
-    <w:basedOn w:val="a"/>
-    <w:next w:val="a"/>
-    <w:link w:val="Char3"/>
+    <w:basedOn w:val="Normal"/>
+    <w:next w:val="Normal"/>
+    <w:link w:val="IntenseQuoteChar"/>
     <w:uiPriority w:val="30"/>
     <w:qFormat/>
     <w:rsid w:val="00926CFD"/>
@@ -7012,10 +7162,10 @@
       <w:color w:val="4A66AC" w:themeColor="accent1"/>
     </w:rPr>
   </w:style>
-  <w:style w:type="character" w:customStyle="1" w:styleId="Char3">
-    <w:name w:val="강한 인용 Char"/>
-    <w:basedOn w:val="a0"/>
-    <w:link w:val="aa"/>
+  <w:style w:type="character" w:customStyle="1" w:styleId="IntenseQuoteChar">
+    <w:name w:val="Intense Quote Char"/>
+    <w:basedOn w:val="DefaultParagraphFont"/>
+    <w:link w:val="IntenseQuote"/>
     <w:uiPriority w:val="30"/>
     <w:rsid w:val="00926CFD"/>
     <w:rPr>
@@ -7026,9 +7176,9 @@
       <w:color w:val="4A66AC" w:themeColor="accent1"/>
     </w:rPr>
   </w:style>
-  <w:style w:type="character" w:styleId="ab">
+  <w:style w:type="character" w:styleId="SubtleEmphasis">
     <w:name w:val="Subtle Emphasis"/>
-    <w:basedOn w:val="a0"/>
+    <w:basedOn w:val="DefaultParagraphFont"/>
     <w:uiPriority w:val="19"/>
     <w:qFormat/>
     <w:rsid w:val="00926CFD"/>
@@ -7038,9 +7188,9 @@
       <w:color w:val="808080" w:themeColor="text1" w:themeTint="7F"/>
     </w:rPr>
   </w:style>
-  <w:style w:type="character" w:styleId="ac">
+  <w:style w:type="character" w:styleId="IntenseEmphasis">
     <w:name w:val="Intense Emphasis"/>
-    <w:basedOn w:val="a0"/>
+    <w:basedOn w:val="DefaultParagraphFont"/>
     <w:uiPriority w:val="21"/>
     <w:qFormat/>
     <w:rsid w:val="00926CFD"/>
@@ -7052,9 +7202,9 @@
       <w:color w:val="4A66AC" w:themeColor="accent1"/>
     </w:rPr>
   </w:style>
-  <w:style w:type="character" w:styleId="ad">
+  <w:style w:type="character" w:styleId="SubtleReference">
     <w:name w:val="Subtle Reference"/>
-    <w:basedOn w:val="a0"/>
+    <w:basedOn w:val="DefaultParagraphFont"/>
     <w:uiPriority w:val="31"/>
     <w:qFormat/>
     <w:rsid w:val="00926CFD"/>
@@ -7064,9 +7214,9 @@
       <w:u w:val="single"/>
     </w:rPr>
   </w:style>
-  <w:style w:type="character" w:styleId="ae">
+  <w:style w:type="character" w:styleId="IntenseReference">
     <w:name w:val="Intense Reference"/>
-    <w:basedOn w:val="a0"/>
+    <w:basedOn w:val="DefaultParagraphFont"/>
     <w:uiPriority w:val="32"/>
     <w:qFormat/>
     <w:rsid w:val="00926CFD"/>
@@ -7079,9 +7229,9 @@
       <w:u w:val="single"/>
     </w:rPr>
   </w:style>
-  <w:style w:type="character" w:styleId="af">
+  <w:style w:type="character" w:styleId="BookTitle">
     <w:name w:val="Book Title"/>
-    <w:basedOn w:val="a0"/>
+    <w:basedOn w:val="DefaultParagraphFont"/>
     <w:uiPriority w:val="33"/>
     <w:qFormat/>
     <w:rsid w:val="00926CFD"/>
@@ -7092,10 +7242,10 @@
       <w:spacing w:val="5"/>
     </w:rPr>
   </w:style>
-  <w:style w:type="paragraph" w:styleId="TOC">
+  <w:style w:type="paragraph" w:styleId="TOCHeading">
     <w:name w:val="TOC Heading"/>
-    <w:basedOn w:val="1"/>
-    <w:next w:val="a"/>
+    <w:basedOn w:val="Heading1"/>
+    <w:next w:val="Normal"/>
     <w:uiPriority w:val="39"/>
     <w:unhideWhenUsed/>
     <w:qFormat/>
@@ -7104,9 +7254,9 @@
       <w:outlineLvl w:val="9"/>
     </w:pPr>
   </w:style>
-  <w:style w:type="paragraph" w:styleId="af0">
+  <w:style w:type="paragraph" w:styleId="ListParagraph">
     <w:name w:val="List Paragraph"/>
-    <w:basedOn w:val="a"/>
+    <w:basedOn w:val="Normal"/>
     <w:uiPriority w:val="34"/>
     <w:qFormat/>
     <w:rsid w:val="00926CFD"/>
@@ -7115,10 +7265,10 @@
       <w:contextualSpacing/>
     </w:pPr>
   </w:style>
-  <w:style w:type="paragraph" w:styleId="10">
+  <w:style w:type="paragraph" w:styleId="TOC1">
     <w:name w:val="toc 1"/>
-    <w:basedOn w:val="a"/>
-    <w:next w:val="a"/>
+    <w:basedOn w:val="Normal"/>
+    <w:next w:val="Normal"/>
     <w:autoRedefine/>
     <w:uiPriority w:val="39"/>
     <w:unhideWhenUsed/>
@@ -7127,9 +7277,9 @@
       <w:spacing w:after="100"/>
     </w:pPr>
   </w:style>
-  <w:style w:type="character" w:styleId="af1">
+  <w:style w:type="character" w:styleId="Hyperlink">
     <w:name w:val="Hyperlink"/>
-    <w:basedOn w:val="a0"/>
+    <w:basedOn w:val="DefaultParagraphFont"/>
     <w:uiPriority w:val="99"/>
     <w:unhideWhenUsed/>
     <w:rsid w:val="00926CFD"/>
@@ -7138,10 +7288,10 @@
       <w:u w:val="single"/>
     </w:rPr>
   </w:style>
-  <w:style w:type="paragraph" w:styleId="20">
+  <w:style w:type="paragraph" w:styleId="TOC2">
     <w:name w:val="toc 2"/>
-    <w:basedOn w:val="a"/>
-    <w:next w:val="a"/>
+    <w:basedOn w:val="Normal"/>
+    <w:next w:val="Normal"/>
     <w:autoRedefine/>
     <w:uiPriority w:val="39"/>
     <w:unhideWhenUsed/>
@@ -7151,10 +7301,10 @@
       <w:ind w:left="220"/>
     </w:pPr>
   </w:style>
-  <w:style w:type="paragraph" w:styleId="30">
+  <w:style w:type="paragraph" w:styleId="TOC3">
     <w:name w:val="toc 3"/>
-    <w:basedOn w:val="a"/>
-    <w:next w:val="a"/>
+    <w:basedOn w:val="Normal"/>
+    <w:next w:val="Normal"/>
     <w:autoRedefine/>
     <w:uiPriority w:val="39"/>
     <w:unhideWhenUsed/>
@@ -7168,16 +7318,16 @@
       <w:lang w:val="en-US"/>
     </w:rPr>
   </w:style>
-  <w:style w:type="character" w:customStyle="1" w:styleId="Char1">
-    <w:name w:val="간격 없음 Char"/>
-    <w:basedOn w:val="a0"/>
-    <w:link w:val="a8"/>
+  <w:style w:type="character" w:customStyle="1" w:styleId="NoSpacingChar">
+    <w:name w:val="No Spacing Char"/>
+    <w:basedOn w:val="DefaultParagraphFont"/>
+    <w:link w:val="NoSpacing"/>
     <w:uiPriority w:val="1"/>
     <w:rsid w:val="007B7595"/>
   </w:style>
-  <w:style w:type="table" w:styleId="af2">
+  <w:style w:type="table" w:styleId="TableGrid">
     <w:name w:val="Table Grid"/>
-    <w:basedOn w:val="a1"/>
+    <w:basedOn w:val="TableNormal"/>
     <w:uiPriority w:val="39"/>
     <w:rsid w:val="00F74068"/>
     <w:pPr>
@@ -7194,9 +7344,9 @@
       </w:tblBorders>
     </w:tblPr>
   </w:style>
-  <w:style w:type="table" w:styleId="4-1">
+  <w:style w:type="table" w:styleId="GridTable4-Accent1">
     <w:name w:val="Grid Table 4 Accent 1"/>
-    <w:basedOn w:val="a1"/>
+    <w:basedOn w:val="TableNormal"/>
     <w:uiPriority w:val="49"/>
     <w:rsid w:val="00F74068"/>
     <w:pPr>
@@ -7270,10 +7420,10 @@
       </w:tcPr>
     </w:tblStylePr>
   </w:style>
-  <w:style w:type="paragraph" w:styleId="af3">
+  <w:style w:type="paragraph" w:styleId="Header">
     <w:name w:val="header"/>
-    <w:basedOn w:val="a"/>
-    <w:link w:val="Char4"/>
+    <w:basedOn w:val="Normal"/>
+    <w:link w:val="HeaderChar"/>
     <w:uiPriority w:val="99"/>
     <w:unhideWhenUsed/>
     <w:rsid w:val="0036694F"/>
@@ -7285,17 +7435,17 @@
       <w:spacing w:after="0" w:line="240" w:lineRule="auto"/>
     </w:pPr>
   </w:style>
-  <w:style w:type="character" w:customStyle="1" w:styleId="Char4">
-    <w:name w:val="머리글 Char"/>
-    <w:basedOn w:val="a0"/>
-    <w:link w:val="af3"/>
+  <w:style w:type="character" w:customStyle="1" w:styleId="HeaderChar">
+    <w:name w:val="Header Char"/>
+    <w:basedOn w:val="DefaultParagraphFont"/>
+    <w:link w:val="Header"/>
     <w:uiPriority w:val="99"/>
     <w:rsid w:val="0036694F"/>
   </w:style>
-  <w:style w:type="paragraph" w:styleId="af4">
+  <w:style w:type="paragraph" w:styleId="Footer">
     <w:name w:val="footer"/>
-    <w:basedOn w:val="a"/>
-    <w:link w:val="Char5"/>
+    <w:basedOn w:val="Normal"/>
+    <w:link w:val="FooterChar"/>
     <w:uiPriority w:val="99"/>
     <w:unhideWhenUsed/>
     <w:rsid w:val="0036694F"/>
@@ -7307,16 +7457,16 @@
       <w:spacing w:after="0" w:line="240" w:lineRule="auto"/>
     </w:pPr>
   </w:style>
-  <w:style w:type="character" w:customStyle="1" w:styleId="Char5">
-    <w:name w:val="바닥글 Char"/>
-    <w:basedOn w:val="a0"/>
-    <w:link w:val="af4"/>
+  <w:style w:type="character" w:customStyle="1" w:styleId="FooterChar">
+    <w:name w:val="Footer Char"/>
+    <w:basedOn w:val="DefaultParagraphFont"/>
+    <w:link w:val="Footer"/>
     <w:uiPriority w:val="99"/>
     <w:rsid w:val="0036694F"/>
   </w:style>
-  <w:style w:type="table" w:styleId="5-3">
+  <w:style w:type="table" w:styleId="GridTable5Dark-Accent3">
     <w:name w:val="Grid Table 5 Dark Accent 3"/>
-    <w:basedOn w:val="a1"/>
+    <w:basedOn w:val="TableNormal"/>
     <w:uiPriority w:val="50"/>
     <w:rsid w:val="003F5BC0"/>
     <w:pPr>
@@ -7420,9 +7570,9 @@
       </w:tcPr>
     </w:tblStylePr>
   </w:style>
-  <w:style w:type="table" w:styleId="4-3">
+  <w:style w:type="table" w:styleId="GridTable4-Accent3">
     <w:name w:val="Grid Table 4 Accent 3"/>
-    <w:basedOn w:val="a1"/>
+    <w:basedOn w:val="TableNormal"/>
     <w:uiPriority w:val="49"/>
     <w:rsid w:val="003F5BC0"/>
     <w:pPr>

</xml_diff>

<commit_message>
Added more detail to back-end and front-end activities
</commit_message>
<xml_diff>
--- a/Project Plan.docx
+++ b/Project Plan.docx
@@ -1713,8 +1713,21 @@
         <w:t xml:space="preserve"> the </w:t>
       </w:r>
       <w:r>
-        <w:t>government agency Transport for NSW (TfNSW). TfNSW</w:t>
-      </w:r>
+        <w:t>government agency Transport for NSW (</w:t>
+      </w:r>
+      <w:proofErr w:type="spellStart"/>
+      <w:r>
+        <w:t>TfNSW</w:t>
+      </w:r>
+      <w:proofErr w:type="spellEnd"/>
+      <w:r>
+        <w:t xml:space="preserve">). </w:t>
+      </w:r>
+      <w:proofErr w:type="spellStart"/>
+      <w:r>
+        <w:t>TfNSW</w:t>
+      </w:r>
+      <w:proofErr w:type="spellEnd"/>
       <w:r>
         <w:t xml:space="preserve"> is responsible for major road infrastructure, licensing of drivers and registration of motor vehicles</w:t>
       </w:r>
@@ -2908,7 +2921,23 @@
                 <w:sz w:val="20"/>
                 <w:szCs w:val="20"/>
               </w:rPr>
-              <w:t>Member of group to add each member to remote Github repository. Members include student group and staff members (</w:t>
+              <w:t xml:space="preserve">Member of group to add each member to remote </w:t>
+            </w:r>
+            <w:proofErr w:type="spellStart"/>
+            <w:r>
+              <w:rPr>
+                <w:sz w:val="20"/>
+                <w:szCs w:val="20"/>
+              </w:rPr>
+              <w:t>Github</w:t>
+            </w:r>
+            <w:proofErr w:type="spellEnd"/>
+            <w:r>
+              <w:rPr>
+                <w:sz w:val="20"/>
+                <w:szCs w:val="20"/>
+              </w:rPr>
+              <w:t xml:space="preserve"> repository. Members include student group and staff members (</w:t>
             </w:r>
             <w:r>
               <w:rPr>
@@ -2922,7 +2951,23 @@
                 <w:sz w:val="20"/>
                 <w:szCs w:val="20"/>
               </w:rPr>
-              <w:t xml:space="preserve"> Gervase Tuxworth). </w:t>
+              <w:t xml:space="preserve"> Gervase </w:t>
+            </w:r>
+            <w:proofErr w:type="spellStart"/>
+            <w:r>
+              <w:rPr>
+                <w:sz w:val="20"/>
+                <w:szCs w:val="20"/>
+              </w:rPr>
+              <w:t>Tuxworth</w:t>
+            </w:r>
+            <w:proofErr w:type="spellEnd"/>
+            <w:r>
+              <w:rPr>
+                <w:sz w:val="20"/>
+                <w:szCs w:val="20"/>
+              </w:rPr>
+              <w:t xml:space="preserve">). </w:t>
             </w:r>
           </w:p>
         </w:tc>
@@ -4201,7 +4246,91 @@
                 <w:sz w:val="20"/>
                 <w:szCs w:val="20"/>
               </w:rPr>
-              <w:t>Create function for all captured camera cases as identified in chosen dataset.</w:t>
+              <w:t>Create function</w:t>
+            </w:r>
+            <w:r>
+              <w:rPr>
+                <w:sz w:val="20"/>
+                <w:szCs w:val="20"/>
+              </w:rPr>
+              <w:t>s required</w:t>
+            </w:r>
+            <w:r>
+              <w:rPr>
+                <w:sz w:val="20"/>
+                <w:szCs w:val="20"/>
+              </w:rPr>
+              <w:t xml:space="preserve"> for all captured camera cases as identified in chosen dataset.</w:t>
+            </w:r>
+            <w:r>
+              <w:rPr>
+                <w:sz w:val="20"/>
+                <w:szCs w:val="20"/>
+              </w:rPr>
+              <w:t xml:space="preserve"> This includes calling values from the dataset according to user input, and then displaying in </w:t>
+            </w:r>
+            <w:r>
+              <w:rPr>
+                <w:sz w:val="20"/>
+                <w:szCs w:val="20"/>
+              </w:rPr>
+              <w:t>a line chart.</w:t>
+            </w:r>
+            <w:r>
+              <w:rPr>
+                <w:sz w:val="20"/>
+                <w:szCs w:val="20"/>
+              </w:rPr>
+              <w:t xml:space="preserve"> Refe</w:t>
+            </w:r>
+            <w:r>
+              <w:rPr>
+                <w:sz w:val="20"/>
+                <w:szCs w:val="20"/>
+              </w:rPr>
+              <w:t xml:space="preserve">r </w:t>
+            </w:r>
+            <w:r>
+              <w:rPr>
+                <w:sz w:val="20"/>
+                <w:szCs w:val="20"/>
+              </w:rPr>
+              <w:t xml:space="preserve">to </w:t>
+            </w:r>
+            <w:r>
+              <w:rPr>
+                <w:sz w:val="20"/>
+                <w:szCs w:val="20"/>
+              </w:rPr>
+              <w:t xml:space="preserve">the </w:t>
+            </w:r>
+            <w:r>
+              <w:rPr>
+                <w:sz w:val="20"/>
+                <w:szCs w:val="20"/>
+              </w:rPr>
+              <w:t>Visual Design</w:t>
+            </w:r>
+            <w:r>
+              <w:rPr>
+                <w:sz w:val="20"/>
+                <w:szCs w:val="20"/>
+              </w:rPr>
+              <w:t xml:space="preserve"> section of the </w:t>
+            </w:r>
+            <w:r>
+              <w:rPr>
+                <w:sz w:val="20"/>
+                <w:szCs w:val="20"/>
+              </w:rPr>
+              <w:t>Software Design</w:t>
+            </w:r>
+            <w:r>
+              <w:rPr>
+                <w:sz w:val="20"/>
+                <w:szCs w:val="20"/>
+              </w:rPr>
+              <w:t xml:space="preserve"> documentation.</w:t>
             </w:r>
           </w:p>
         </w:tc>
@@ -4273,7 +4402,106 @@
                 <w:sz w:val="20"/>
                 <w:szCs w:val="20"/>
               </w:rPr>
-              <w:t>Create function for each offence as identified in chosen dataset.</w:t>
+              <w:t xml:space="preserve">Create </w:t>
+            </w:r>
+            <w:r>
+              <w:rPr>
+                <w:sz w:val="20"/>
+                <w:szCs w:val="20"/>
+              </w:rPr>
+              <w:t>function</w:t>
+            </w:r>
+            <w:r>
+              <w:rPr>
+                <w:sz w:val="20"/>
+                <w:szCs w:val="20"/>
+              </w:rPr>
+              <w:t>s required</w:t>
+            </w:r>
+            <w:r>
+              <w:rPr>
+                <w:sz w:val="20"/>
+                <w:szCs w:val="20"/>
+              </w:rPr>
+              <w:t xml:space="preserve"> </w:t>
+            </w:r>
+            <w:r>
+              <w:rPr>
+                <w:sz w:val="20"/>
+                <w:szCs w:val="20"/>
+              </w:rPr>
+              <w:t>for each offence as identified in chosen dataset.</w:t>
+            </w:r>
+            <w:r>
+              <w:rPr>
+                <w:sz w:val="20"/>
+                <w:szCs w:val="20"/>
+              </w:rPr>
+              <w:t xml:space="preserve"> </w:t>
+            </w:r>
+            <w:r>
+              <w:rPr>
+                <w:sz w:val="20"/>
+                <w:szCs w:val="20"/>
+              </w:rPr>
+              <w:t xml:space="preserve">This includes calling </w:t>
+            </w:r>
+            <w:r>
+              <w:rPr>
+                <w:sz w:val="20"/>
+                <w:szCs w:val="20"/>
+              </w:rPr>
+              <w:lastRenderedPageBreak/>
+              <w:t>values from the dataset according to user input, and then displaying in a</w:t>
+            </w:r>
+            <w:r>
+              <w:rPr>
+                <w:sz w:val="20"/>
+                <w:szCs w:val="20"/>
+              </w:rPr>
+              <w:t xml:space="preserve"> pie chart</w:t>
+            </w:r>
+            <w:r>
+              <w:rPr>
+                <w:sz w:val="20"/>
+                <w:szCs w:val="20"/>
+              </w:rPr>
+              <w:t xml:space="preserve">. Refer </w:t>
+            </w:r>
+            <w:r>
+              <w:rPr>
+                <w:sz w:val="20"/>
+                <w:szCs w:val="20"/>
+              </w:rPr>
+              <w:t xml:space="preserve">to </w:t>
+            </w:r>
+            <w:r>
+              <w:rPr>
+                <w:sz w:val="20"/>
+                <w:szCs w:val="20"/>
+              </w:rPr>
+              <w:t>the Visual Design</w:t>
+            </w:r>
+            <w:r>
+              <w:rPr>
+                <w:sz w:val="20"/>
+                <w:szCs w:val="20"/>
+              </w:rPr>
+              <w:t xml:space="preserve"> section of the </w:t>
+            </w:r>
+            <w:r>
+              <w:rPr>
+                <w:sz w:val="20"/>
+                <w:szCs w:val="20"/>
+              </w:rPr>
+              <w:t>Software Design</w:t>
+            </w:r>
+            <w:r>
+              <w:rPr>
+                <w:sz w:val="20"/>
+                <w:szCs w:val="20"/>
+              </w:rPr>
+              <w:t xml:space="preserve"> documentation.</w:t>
             </w:r>
           </w:p>
         </w:tc>
@@ -4303,6 +4531,7 @@
                 <w:sz w:val="20"/>
                 <w:szCs w:val="20"/>
               </w:rPr>
+              <w:lastRenderedPageBreak/>
               <w:t>4.</w:t>
             </w:r>
             <w:r>
@@ -4342,7 +4571,77 @@
                 <w:sz w:val="20"/>
                 <w:szCs w:val="20"/>
               </w:rPr>
-              <w:t>Create function for penalty cases as identified in chosen dataset.</w:t>
+              <w:t xml:space="preserve">Create </w:t>
+            </w:r>
+            <w:r>
+              <w:rPr>
+                <w:sz w:val="20"/>
+                <w:szCs w:val="20"/>
+              </w:rPr>
+              <w:t>function</w:t>
+            </w:r>
+            <w:r>
+              <w:rPr>
+                <w:sz w:val="20"/>
+                <w:szCs w:val="20"/>
+              </w:rPr>
+              <w:t>s required</w:t>
+            </w:r>
+            <w:r>
+              <w:rPr>
+                <w:sz w:val="20"/>
+                <w:szCs w:val="20"/>
+              </w:rPr>
+              <w:t xml:space="preserve"> for penalty cases as identified in chosen dataset.</w:t>
+            </w:r>
+            <w:r>
+              <w:rPr>
+                <w:sz w:val="20"/>
+                <w:szCs w:val="20"/>
+              </w:rPr>
+              <w:t xml:space="preserve"> </w:t>
+            </w:r>
+            <w:r>
+              <w:rPr>
+                <w:sz w:val="20"/>
+                <w:szCs w:val="20"/>
+              </w:rPr>
+              <w:t xml:space="preserve">This includes calling values from the dataset according to user input, and then displaying in a line chart. Refer </w:t>
+            </w:r>
+            <w:r>
+              <w:rPr>
+                <w:sz w:val="20"/>
+                <w:szCs w:val="20"/>
+              </w:rPr>
+              <w:t xml:space="preserve">to </w:t>
+            </w:r>
+            <w:r>
+              <w:rPr>
+                <w:sz w:val="20"/>
+                <w:szCs w:val="20"/>
+              </w:rPr>
+              <w:t>the Visual Design</w:t>
+            </w:r>
+            <w:r>
+              <w:rPr>
+                <w:sz w:val="20"/>
+                <w:szCs w:val="20"/>
+              </w:rPr>
+              <w:t xml:space="preserve"> section of the </w:t>
+            </w:r>
+            <w:r>
+              <w:rPr>
+                <w:sz w:val="20"/>
+                <w:szCs w:val="20"/>
+              </w:rPr>
+              <w:t>Software Design</w:t>
+            </w:r>
+            <w:r>
+              <w:rPr>
+                <w:sz w:val="20"/>
+                <w:szCs w:val="20"/>
+              </w:rPr>
+              <w:t xml:space="preserve"> documentation.</w:t>
             </w:r>
           </w:p>
         </w:tc>
@@ -4414,7 +4713,91 @@
                 <w:sz w:val="20"/>
                 <w:szCs w:val="20"/>
               </w:rPr>
-              <w:t>Create function for all mobile phone usage as identified in chosen dataset.</w:t>
+              <w:t xml:space="preserve">Create </w:t>
+            </w:r>
+            <w:r>
+              <w:rPr>
+                <w:sz w:val="20"/>
+                <w:szCs w:val="20"/>
+              </w:rPr>
+              <w:t>function</w:t>
+            </w:r>
+            <w:r>
+              <w:rPr>
+                <w:sz w:val="20"/>
+                <w:szCs w:val="20"/>
+              </w:rPr>
+              <w:t>s required</w:t>
+            </w:r>
+            <w:r>
+              <w:rPr>
+                <w:sz w:val="20"/>
+                <w:szCs w:val="20"/>
+              </w:rPr>
+              <w:t xml:space="preserve"> for all mobile phone usage as identified in chosen dataset.</w:t>
+            </w:r>
+            <w:r>
+              <w:rPr>
+                <w:sz w:val="20"/>
+                <w:szCs w:val="20"/>
+              </w:rPr>
+              <w:t xml:space="preserve"> </w:t>
+            </w:r>
+            <w:r>
+              <w:rPr>
+                <w:sz w:val="20"/>
+                <w:szCs w:val="20"/>
+              </w:rPr>
+              <w:t xml:space="preserve">This includes calling values from the dataset according to user input, and then displaying in a </w:t>
+            </w:r>
+            <w:r>
+              <w:rPr>
+                <w:sz w:val="20"/>
+                <w:szCs w:val="20"/>
+              </w:rPr>
+              <w:t>bar chart</w:t>
+            </w:r>
+            <w:r>
+              <w:rPr>
+                <w:sz w:val="20"/>
+                <w:szCs w:val="20"/>
+              </w:rPr>
+              <w:t xml:space="preserve">. Refer </w:t>
+            </w:r>
+            <w:r>
+              <w:rPr>
+                <w:sz w:val="20"/>
+                <w:szCs w:val="20"/>
+              </w:rPr>
+              <w:t xml:space="preserve">to </w:t>
+            </w:r>
+            <w:r>
+              <w:rPr>
+                <w:sz w:val="20"/>
+                <w:szCs w:val="20"/>
+              </w:rPr>
+              <w:t>the Visual Design</w:t>
+            </w:r>
+            <w:r>
+              <w:rPr>
+                <w:sz w:val="20"/>
+                <w:szCs w:val="20"/>
+              </w:rPr>
+              <w:t xml:space="preserve"> section of the </w:t>
+            </w:r>
+            <w:r>
+              <w:rPr>
+                <w:sz w:val="20"/>
+                <w:szCs w:val="20"/>
+              </w:rPr>
+              <w:t>Software Design</w:t>
+            </w:r>
+            <w:r>
+              <w:rPr>
+                <w:sz w:val="20"/>
+                <w:szCs w:val="20"/>
+              </w:rPr>
+              <w:t xml:space="preserve"> documentation.</w:t>
             </w:r>
           </w:p>
         </w:tc>
@@ -4444,7 +4827,6 @@
                 <w:sz w:val="20"/>
                 <w:szCs w:val="20"/>
               </w:rPr>
-              <w:lastRenderedPageBreak/>
               <w:t>4.</w:t>
             </w:r>
             <w:r>
@@ -4484,7 +4866,98 @@
                 <w:sz w:val="20"/>
                 <w:szCs w:val="20"/>
               </w:rPr>
-              <w:t xml:space="preserve">Create function for insight of groups choice as identified in chosen dataset. </w:t>
+              <w:t xml:space="preserve">Create </w:t>
+            </w:r>
+            <w:r>
+              <w:rPr>
+                <w:sz w:val="20"/>
+                <w:szCs w:val="20"/>
+              </w:rPr>
+              <w:t>function</w:t>
+            </w:r>
+            <w:r>
+              <w:rPr>
+                <w:sz w:val="20"/>
+                <w:szCs w:val="20"/>
+              </w:rPr>
+              <w:t>s required</w:t>
+            </w:r>
+            <w:r>
+              <w:rPr>
+                <w:sz w:val="20"/>
+                <w:szCs w:val="20"/>
+              </w:rPr>
+              <w:t xml:space="preserve"> for </w:t>
+            </w:r>
+            <w:r>
+              <w:rPr>
+                <w:sz w:val="20"/>
+                <w:szCs w:val="20"/>
+              </w:rPr>
+              <w:t>cases in a school zone as</w:t>
+            </w:r>
+            <w:r>
+              <w:rPr>
+                <w:sz w:val="20"/>
+                <w:szCs w:val="20"/>
+              </w:rPr>
+              <w:t xml:space="preserve"> identified in chosen dataset. </w:t>
+            </w:r>
+            <w:r>
+              <w:rPr>
+                <w:sz w:val="20"/>
+                <w:szCs w:val="20"/>
+              </w:rPr>
+              <w:t xml:space="preserve">This includes calling values from the dataset according to user input, and then displaying in a </w:t>
+            </w:r>
+            <w:r>
+              <w:rPr>
+                <w:sz w:val="20"/>
+                <w:szCs w:val="20"/>
+              </w:rPr>
+              <w:t xml:space="preserve">bar </w:t>
+            </w:r>
+            <w:r>
+              <w:rPr>
+                <w:sz w:val="20"/>
+                <w:szCs w:val="20"/>
+              </w:rPr>
+              <w:t xml:space="preserve">chart. Refer </w:t>
+            </w:r>
+            <w:r>
+              <w:rPr>
+                <w:sz w:val="20"/>
+                <w:szCs w:val="20"/>
+              </w:rPr>
+              <w:t xml:space="preserve">to </w:t>
+            </w:r>
+            <w:r>
+              <w:rPr>
+                <w:sz w:val="20"/>
+                <w:szCs w:val="20"/>
+              </w:rPr>
+              <w:t>the Visual Design</w:t>
+            </w:r>
+            <w:r>
+              <w:rPr>
+                <w:sz w:val="20"/>
+                <w:szCs w:val="20"/>
+              </w:rPr>
+              <w:t xml:space="preserve"> section of the </w:t>
+            </w:r>
+            <w:r>
+              <w:rPr>
+                <w:sz w:val="20"/>
+                <w:szCs w:val="20"/>
+              </w:rPr>
+              <w:t>Software Design</w:t>
+            </w:r>
+            <w:r>
+              <w:rPr>
+                <w:sz w:val="20"/>
+                <w:szCs w:val="20"/>
+              </w:rPr>
+              <w:t xml:space="preserve"> documentation.</w:t>
             </w:r>
           </w:p>
         </w:tc>
@@ -4538,7 +5011,42 @@
                 <w:sz w:val="20"/>
                 <w:szCs w:val="20"/>
               </w:rPr>
-              <w:t xml:space="preserve">Create main page according to User Interface section of the Project Plan documentation. </w:t>
+              <w:t xml:space="preserve">Create main page according to </w:t>
+            </w:r>
+            <w:r>
+              <w:rPr>
+                <w:sz w:val="20"/>
+                <w:szCs w:val="20"/>
+              </w:rPr>
+              <w:t>Vi</w:t>
+            </w:r>
+            <w:r>
+              <w:rPr>
+                <w:sz w:val="20"/>
+                <w:szCs w:val="20"/>
+              </w:rPr>
+              <w:t>sual Design</w:t>
+            </w:r>
+            <w:r>
+              <w:rPr>
+                <w:sz w:val="20"/>
+                <w:szCs w:val="20"/>
+              </w:rPr>
+              <w:t xml:space="preserve"> section of the </w:t>
+            </w:r>
+            <w:r>
+              <w:rPr>
+                <w:sz w:val="20"/>
+                <w:szCs w:val="20"/>
+              </w:rPr>
+              <w:t>Software Design</w:t>
+            </w:r>
+            <w:r>
+              <w:rPr>
+                <w:sz w:val="20"/>
+                <w:szCs w:val="20"/>
+              </w:rPr>
+              <w:t xml:space="preserve"> documentation. </w:t>
             </w:r>
           </w:p>
         </w:tc>
@@ -4589,7 +5097,35 @@
                 <w:sz w:val="20"/>
                 <w:szCs w:val="20"/>
               </w:rPr>
-              <w:t xml:space="preserve">Create captured camera cases visualisation based on User Interface section of the Project Plan documentation. </w:t>
+              <w:t xml:space="preserve">Create captured camera cases visualisation based on </w:t>
+            </w:r>
+            <w:r>
+              <w:rPr>
+                <w:sz w:val="20"/>
+                <w:szCs w:val="20"/>
+              </w:rPr>
+              <w:t>Visual Design</w:t>
+            </w:r>
+            <w:r>
+              <w:rPr>
+                <w:sz w:val="20"/>
+                <w:szCs w:val="20"/>
+              </w:rPr>
+              <w:t xml:space="preserve"> section of the </w:t>
+            </w:r>
+            <w:r>
+              <w:rPr>
+                <w:sz w:val="20"/>
+                <w:szCs w:val="20"/>
+              </w:rPr>
+              <w:t>Software Design</w:t>
+            </w:r>
+            <w:r>
+              <w:rPr>
+                <w:sz w:val="20"/>
+                <w:szCs w:val="20"/>
+              </w:rPr>
+              <w:t xml:space="preserve"> documentation.</w:t>
             </w:r>
           </w:p>
         </w:tc>
@@ -4643,7 +5179,35 @@
                 <w:sz w:val="20"/>
                 <w:szCs w:val="20"/>
               </w:rPr>
-              <w:t>Create each offence visualisation based on User Interface section of the Project Plan documentation.</w:t>
+              <w:t xml:space="preserve">Create each offence visualisation based on </w:t>
+            </w:r>
+            <w:r>
+              <w:rPr>
+                <w:sz w:val="20"/>
+                <w:szCs w:val="20"/>
+              </w:rPr>
+              <w:t>Visual Design</w:t>
+            </w:r>
+            <w:r>
+              <w:rPr>
+                <w:sz w:val="20"/>
+                <w:szCs w:val="20"/>
+              </w:rPr>
+              <w:t xml:space="preserve"> section of the </w:t>
+            </w:r>
+            <w:r>
+              <w:rPr>
+                <w:sz w:val="20"/>
+                <w:szCs w:val="20"/>
+              </w:rPr>
+              <w:t>Software Design</w:t>
+            </w:r>
+            <w:r>
+              <w:rPr>
+                <w:sz w:val="20"/>
+                <w:szCs w:val="20"/>
+              </w:rPr>
+              <w:t xml:space="preserve"> documentation.</w:t>
             </w:r>
           </w:p>
         </w:tc>
@@ -4694,7 +5258,35 @@
                 <w:sz w:val="20"/>
                 <w:szCs w:val="20"/>
               </w:rPr>
-              <w:t>Create penalty case visualisation based on User Interface section of the Project Plan documentation.</w:t>
+              <w:t xml:space="preserve">Create penalty case visualisation based on </w:t>
+            </w:r>
+            <w:r>
+              <w:rPr>
+                <w:sz w:val="20"/>
+                <w:szCs w:val="20"/>
+              </w:rPr>
+              <w:t>Visual Design</w:t>
+            </w:r>
+            <w:r>
+              <w:rPr>
+                <w:sz w:val="20"/>
+                <w:szCs w:val="20"/>
+              </w:rPr>
+              <w:t xml:space="preserve"> section of the </w:t>
+            </w:r>
+            <w:r>
+              <w:rPr>
+                <w:sz w:val="20"/>
+                <w:szCs w:val="20"/>
+              </w:rPr>
+              <w:t>Software Design</w:t>
+            </w:r>
+            <w:r>
+              <w:rPr>
+                <w:sz w:val="20"/>
+                <w:szCs w:val="20"/>
+              </w:rPr>
+              <w:t xml:space="preserve"> documentation.</w:t>
             </w:r>
           </w:p>
         </w:tc>
@@ -4748,7 +5340,35 @@
                 <w:sz w:val="20"/>
                 <w:szCs w:val="20"/>
               </w:rPr>
-              <w:t>Create mobile phone usage visualisation based on User Interface section of the Project Plan documentation.</w:t>
+              <w:t xml:space="preserve">Create mobile phone usage visualisation based on </w:t>
+            </w:r>
+            <w:r>
+              <w:rPr>
+                <w:sz w:val="20"/>
+                <w:szCs w:val="20"/>
+              </w:rPr>
+              <w:t>Visual Design</w:t>
+            </w:r>
+            <w:r>
+              <w:rPr>
+                <w:sz w:val="20"/>
+                <w:szCs w:val="20"/>
+              </w:rPr>
+              <w:t xml:space="preserve"> section of the </w:t>
+            </w:r>
+            <w:r>
+              <w:rPr>
+                <w:sz w:val="20"/>
+                <w:szCs w:val="20"/>
+              </w:rPr>
+              <w:t>Software Design</w:t>
+            </w:r>
+            <w:r>
+              <w:rPr>
+                <w:sz w:val="20"/>
+                <w:szCs w:val="20"/>
+              </w:rPr>
+              <w:t xml:space="preserve"> documentation.</w:t>
             </w:r>
           </w:p>
         </w:tc>
@@ -4799,7 +5419,56 @@
                 <w:sz w:val="20"/>
                 <w:szCs w:val="20"/>
               </w:rPr>
-              <w:t>Create insight of groups choice visualisation based on User Interface section of the Project Plan documentation.</w:t>
+              <w:t xml:space="preserve">Create </w:t>
+            </w:r>
+            <w:r>
+              <w:rPr>
+                <w:sz w:val="20"/>
+                <w:szCs w:val="20"/>
+              </w:rPr>
+              <w:t>cases in a school zone</w:t>
+            </w:r>
+            <w:r>
+              <w:rPr>
+                <w:sz w:val="20"/>
+                <w:szCs w:val="20"/>
+              </w:rPr>
+              <w:t xml:space="preserve"> visualisation based </w:t>
+            </w:r>
+            <w:r>
+              <w:rPr>
+                <w:sz w:val="20"/>
+                <w:szCs w:val="20"/>
+              </w:rPr>
+              <w:t>Visual Design</w:t>
+            </w:r>
+            <w:r>
+              <w:rPr>
+                <w:sz w:val="20"/>
+                <w:szCs w:val="20"/>
+              </w:rPr>
+              <w:t xml:space="preserve"> section of the </w:t>
+            </w:r>
+            <w:r>
+              <w:rPr>
+                <w:sz w:val="20"/>
+                <w:szCs w:val="20"/>
+              </w:rPr>
+              <w:t>Software Design</w:t>
+            </w:r>
+            <w:r>
+              <w:rPr>
+                <w:sz w:val="20"/>
+                <w:szCs w:val="20"/>
+              </w:rPr>
+              <w:t xml:space="preserve"> </w:t>
+            </w:r>
+            <w:r>
+              <w:rPr>
+                <w:sz w:val="20"/>
+                <w:szCs w:val="20"/>
+              </w:rPr>
+              <w:t>documentation.</w:t>
             </w:r>
           </w:p>
         </w:tc>
@@ -4853,7 +5522,21 @@
                 <w:sz w:val="20"/>
                 <w:szCs w:val="20"/>
               </w:rPr>
-              <w:t>Add colour to main page and each visualisation generated by functions.</w:t>
+              <w:t xml:space="preserve">Add colour to main page and each </w:t>
+            </w:r>
+            <w:r>
+              <w:rPr>
+                <w:sz w:val="20"/>
+                <w:szCs w:val="20"/>
+              </w:rPr>
+              <w:t xml:space="preserve">graph/data plot </w:t>
+            </w:r>
+            <w:r>
+              <w:rPr>
+                <w:sz w:val="20"/>
+                <w:szCs w:val="20"/>
+              </w:rPr>
+              <w:t>generated by functions.</w:t>
             </w:r>
           </w:p>
         </w:tc>
@@ -4905,6 +5588,48 @@
                 <w:szCs w:val="20"/>
               </w:rPr>
               <w:t xml:space="preserve">Add text and imagery for each visualisation generated by their specific function. Further context should be added to why data is being displayed and how it can be used. </w:t>
+            </w:r>
+            <w:r>
+              <w:rPr>
+                <w:sz w:val="20"/>
+                <w:szCs w:val="20"/>
+              </w:rPr>
+              <w:t>Follow</w:t>
+            </w:r>
+            <w:r>
+              <w:rPr>
+                <w:sz w:val="20"/>
+                <w:szCs w:val="20"/>
+              </w:rPr>
+              <w:t xml:space="preserve"> the </w:t>
+            </w:r>
+            <w:r>
+              <w:rPr>
+                <w:sz w:val="20"/>
+                <w:szCs w:val="20"/>
+              </w:rPr>
+              <w:t>Visual Design</w:t>
+            </w:r>
+            <w:r>
+              <w:rPr>
+                <w:sz w:val="20"/>
+                <w:szCs w:val="20"/>
+              </w:rPr>
+              <w:t xml:space="preserve"> section of the </w:t>
+            </w:r>
+            <w:r>
+              <w:rPr>
+                <w:sz w:val="20"/>
+                <w:szCs w:val="20"/>
+              </w:rPr>
+              <w:t>Software Design</w:t>
+            </w:r>
+            <w:r>
+              <w:rPr>
+                <w:sz w:val="20"/>
+                <w:szCs w:val="20"/>
+              </w:rPr>
+              <w:t xml:space="preserve"> documentation.</w:t>
             </w:r>
           </w:p>
         </w:tc>
@@ -5198,6 +5923,7 @@
                 <w:sz w:val="20"/>
                 <w:szCs w:val="20"/>
               </w:rPr>
+              <w:lastRenderedPageBreak/>
               <w:t>7.2.1</w:t>
             </w:r>
           </w:p>
@@ -5506,6 +6232,7 @@
       </w:pPr>
       <w:bookmarkStart w:id="6" w:name="_Toc113182381"/>
       <w:r>
+        <w:lastRenderedPageBreak/>
         <w:t>Gantt Chart</w:t>
       </w:r>
       <w:bookmarkEnd w:id="6"/>

</xml_diff>

<commit_message>
New PDM diagram added
</commit_message>
<xml_diff>
--- a/Project Plan.docx
+++ b/Project Plan.docx
@@ -2124,18 +2124,15 @@
       </w:r>
     </w:p>
     <w:p>
-      <w:pPr>
-        <w:jc w:val="center"/>
-      </w:pPr>
       <w:r>
         <w:rPr>
           <w:noProof/>
         </w:rPr>
         <w:drawing>
-          <wp:inline distT="0" distB="0" distL="0" distR="0" wp14:anchorId="377D0D7E" wp14:editId="5AABF30A">
-            <wp:extent cx="5731510" cy="5818505"/>
-            <wp:effectExtent l="19050" t="19050" r="21590" b="10795"/>
-            <wp:docPr id="11" name="Picture 11"/>
+          <wp:inline distT="0" distB="0" distL="0" distR="0" wp14:anchorId="1FB1CE1D" wp14:editId="44EFE01B">
+            <wp:extent cx="5731510" cy="5338445"/>
+            <wp:effectExtent l="19050" t="19050" r="21590" b="14605"/>
+            <wp:docPr id="2" name="Picture 2"/>
             <wp:cNvGraphicFramePr>
               <a:graphicFrameLocks xmlns:a="http://schemas.openxmlformats.org/drawingml/2006/main" noChangeAspect="1"/>
             </wp:cNvGraphicFramePr>
@@ -2143,7 +2140,7 @@
               <a:graphicData uri="http://schemas.openxmlformats.org/drawingml/2006/picture">
                 <pic:pic xmlns:pic="http://schemas.openxmlformats.org/drawingml/2006/picture">
                   <pic:nvPicPr>
-                    <pic:cNvPr id="11" name="Picture 11"/>
+                    <pic:cNvPr id="2" name="Picture 2"/>
                     <pic:cNvPicPr/>
                   </pic:nvPicPr>
                   <pic:blipFill>
@@ -2161,7 +2158,7 @@
                   <pic:spPr>
                     <a:xfrm>
                       <a:off x="0" y="0"/>
-                      <a:ext cx="5731510" cy="5818505"/>
+                      <a:ext cx="5731510" cy="5338445"/>
                     </a:xfrm>
                     <a:prstGeom prst="rect">
                       <a:avLst/>
@@ -2216,6 +2213,7 @@
     <w:p/>
     <w:p/>
     <w:p/>
+    <w:p/>
     <w:p>
       <w:pPr>
         <w:pStyle w:val="Caption"/>
@@ -2341,7 +2339,23 @@
                 <w:sz w:val="20"/>
                 <w:szCs w:val="20"/>
               </w:rPr>
-              <w:t>Meet students from the online lectures, in-person labs, Microsoft Teams and other social media platforms.</w:t>
+              <w:t xml:space="preserve">Meet students from the online lectures, in-person labs, Microsoft </w:t>
+            </w:r>
+            <w:proofErr w:type="gramStart"/>
+            <w:r>
+              <w:rPr>
+                <w:sz w:val="20"/>
+                <w:szCs w:val="20"/>
+              </w:rPr>
+              <w:t>Teams</w:t>
+            </w:r>
+            <w:proofErr w:type="gramEnd"/>
+            <w:r>
+              <w:rPr>
+                <w:sz w:val="20"/>
+                <w:szCs w:val="20"/>
+              </w:rPr>
+              <w:t xml:space="preserve"> and other social media platforms.</w:t>
             </w:r>
           </w:p>
         </w:tc>
@@ -2449,12 +2463,21 @@
               </w:rPr>
               <w:t>Each student is to outline expectations of course (</w:t>
             </w:r>
-            <w:r>
-              <w:rPr>
-                <w:sz w:val="20"/>
-                <w:szCs w:val="20"/>
-              </w:rPr>
-              <w:t xml:space="preserve">e.g. </w:t>
+            <w:proofErr w:type="gramStart"/>
+            <w:r>
+              <w:rPr>
+                <w:sz w:val="20"/>
+                <w:szCs w:val="20"/>
+              </w:rPr>
+              <w:t>e.g.</w:t>
+            </w:r>
+            <w:proofErr w:type="gramEnd"/>
+            <w:r>
+              <w:rPr>
+                <w:sz w:val="20"/>
+                <w:szCs w:val="20"/>
+              </w:rPr>
+              <w:t xml:space="preserve"> </w:t>
             </w:r>
             <w:r>
               <w:rPr>
@@ -2939,6 +2962,7 @@
               </w:rPr>
               <w:t xml:space="preserve"> repository. Members include student group and staff members (</w:t>
             </w:r>
+            <w:proofErr w:type="gramStart"/>
             <w:r>
               <w:rPr>
                 <w:sz w:val="20"/>
@@ -2946,6 +2970,7 @@
               </w:rPr>
               <w:t>e.g.</w:t>
             </w:r>
+            <w:proofErr w:type="gramEnd"/>
             <w:r>
               <w:rPr>
                 <w:sz w:val="20"/>
@@ -3251,7 +3276,23 @@
                 <w:sz w:val="20"/>
                 <w:szCs w:val="20"/>
               </w:rPr>
-              <w:t xml:space="preserve">From 2.1.3, a Gantt Chart can be formed. Each key phase, work package and activity is to be visually represented on the chart. </w:t>
+              <w:t xml:space="preserve">From 2.1.3, a Gantt Chart can be formed. Each key phase, work package and activity </w:t>
+            </w:r>
+            <w:proofErr w:type="gramStart"/>
+            <w:r>
+              <w:rPr>
+                <w:sz w:val="20"/>
+                <w:szCs w:val="20"/>
+              </w:rPr>
+              <w:t>is</w:t>
+            </w:r>
+            <w:proofErr w:type="gramEnd"/>
+            <w:r>
+              <w:rPr>
+                <w:sz w:val="20"/>
+                <w:szCs w:val="20"/>
+              </w:rPr>
+              <w:t xml:space="preserve"> to be visually represented on the chart. </w:t>
             </w:r>
           </w:p>
         </w:tc>
@@ -4302,14 +4343,7 @@
                 <w:sz w:val="20"/>
                 <w:szCs w:val="20"/>
               </w:rPr>
-              <w:t xml:space="preserve">the </w:t>
-            </w:r>
-            <w:r>
-              <w:rPr>
-                <w:sz w:val="20"/>
-                <w:szCs w:val="20"/>
-              </w:rPr>
-              <w:t>Visual Design</w:t>
+              <w:t>the Visual Design</w:t>
             </w:r>
             <w:r>
               <w:rPr>
@@ -4437,14 +4471,7 @@
                 <w:sz w:val="20"/>
                 <w:szCs w:val="20"/>
               </w:rPr>
-              <w:t xml:space="preserve"> </w:t>
-            </w:r>
-            <w:r>
-              <w:rPr>
-                <w:sz w:val="20"/>
-                <w:szCs w:val="20"/>
-              </w:rPr>
-              <w:t xml:space="preserve">This includes calling </w:t>
+              <w:t xml:space="preserve"> This includes calling </w:t>
             </w:r>
             <w:r>
               <w:rPr>
@@ -4599,14 +4626,7 @@
                 <w:sz w:val="20"/>
                 <w:szCs w:val="20"/>
               </w:rPr>
-              <w:t xml:space="preserve"> </w:t>
-            </w:r>
-            <w:r>
-              <w:rPr>
-                <w:sz w:val="20"/>
-                <w:szCs w:val="20"/>
-              </w:rPr>
-              <w:t xml:space="preserve">This includes calling values from the dataset according to user input, and then displaying in a line chart. Refer </w:t>
+              <w:t xml:space="preserve"> This includes calling values from the dataset according to user input, and then displaying in a line chart. Refer </w:t>
             </w:r>
             <w:r>
               <w:rPr>
@@ -4741,14 +4761,7 @@
                 <w:sz w:val="20"/>
                 <w:szCs w:val="20"/>
               </w:rPr>
-              <w:t xml:space="preserve"> </w:t>
-            </w:r>
-            <w:r>
-              <w:rPr>
-                <w:sz w:val="20"/>
-                <w:szCs w:val="20"/>
-              </w:rPr>
-              <w:t xml:space="preserve">This includes calling values from the dataset according to user input, and then displaying in a </w:t>
+              <w:t xml:space="preserve"> This includes calling values from the dataset according to user input, and then displaying in a </w:t>
             </w:r>
             <w:r>
               <w:rPr>
@@ -4908,21 +4921,7 @@
                 <w:sz w:val="20"/>
                 <w:szCs w:val="20"/>
               </w:rPr>
-              <w:t xml:space="preserve">This includes calling values from the dataset according to user input, and then displaying in a </w:t>
-            </w:r>
-            <w:r>
-              <w:rPr>
-                <w:sz w:val="20"/>
-                <w:szCs w:val="20"/>
-              </w:rPr>
-              <w:t xml:space="preserve">bar </w:t>
-            </w:r>
-            <w:r>
-              <w:rPr>
-                <w:sz w:val="20"/>
-                <w:szCs w:val="20"/>
-              </w:rPr>
-              <w:t xml:space="preserve">chart. Refer </w:t>
+              <w:t xml:space="preserve">This includes calling values from the dataset according to user input, and then displaying in a bar chart. Refer </w:t>
             </w:r>
             <w:r>
               <w:rPr>
@@ -5461,14 +5460,7 @@
                 <w:sz w:val="20"/>
                 <w:szCs w:val="20"/>
               </w:rPr>
-              <w:t xml:space="preserve"> </w:t>
-            </w:r>
-            <w:r>
-              <w:rPr>
-                <w:sz w:val="20"/>
-                <w:szCs w:val="20"/>
-              </w:rPr>
-              <w:t>documentation.</w:t>
+              <w:t xml:space="preserve"> documentation.</w:t>
             </w:r>
           </w:p>
         </w:tc>
@@ -5538,6 +5530,55 @@
               </w:rPr>
               <w:t>generated by functions.</w:t>
             </w:r>
+            <w:r>
+              <w:rPr>
+                <w:sz w:val="20"/>
+                <w:szCs w:val="20"/>
+              </w:rPr>
+              <w:t xml:space="preserve"> </w:t>
+            </w:r>
+            <w:r>
+              <w:rPr>
+                <w:sz w:val="20"/>
+                <w:szCs w:val="20"/>
+              </w:rPr>
+              <w:t xml:space="preserve">Refer </w:t>
+            </w:r>
+            <w:r>
+              <w:rPr>
+                <w:sz w:val="20"/>
+                <w:szCs w:val="20"/>
+              </w:rPr>
+              <w:t xml:space="preserve">to </w:t>
+            </w:r>
+            <w:r>
+              <w:rPr>
+                <w:sz w:val="20"/>
+                <w:szCs w:val="20"/>
+              </w:rPr>
+              <w:t>the Visual Design</w:t>
+            </w:r>
+            <w:r>
+              <w:rPr>
+                <w:sz w:val="20"/>
+                <w:szCs w:val="20"/>
+              </w:rPr>
+              <w:t xml:space="preserve"> section of the </w:t>
+            </w:r>
+            <w:r>
+              <w:rPr>
+                <w:sz w:val="20"/>
+                <w:szCs w:val="20"/>
+              </w:rPr>
+              <w:t>Software Design</w:t>
+            </w:r>
+            <w:r>
+              <w:rPr>
+                <w:sz w:val="20"/>
+                <w:szCs w:val="20"/>
+              </w:rPr>
+              <w:t xml:space="preserve"> documentation.</w:t>
+            </w:r>
           </w:p>
         </w:tc>
       </w:tr>
@@ -5601,14 +5642,7 @@
                 <w:sz w:val="20"/>
                 <w:szCs w:val="20"/>
               </w:rPr>
-              <w:t xml:space="preserve"> the </w:t>
-            </w:r>
-            <w:r>
-              <w:rPr>
-                <w:sz w:val="20"/>
-                <w:szCs w:val="20"/>
-              </w:rPr>
-              <w:t>Visual Design</w:t>
+              <w:t xml:space="preserve"> the Visual Design</w:t>
             </w:r>
             <w:r>
               <w:rPr>

</xml_diff>

<commit_message>
New Gantt Chart added (according to Part B)
</commit_message>
<xml_diff>
--- a/Project Plan.docx
+++ b/Project Plan.docx
@@ -21,6 +21,7 @@
             <w:docPartUnique/>
           </w:docPartObj>
         </w:sdtPr>
+        <w:sdtEndPr/>
         <w:sdtContent>
           <w:r>
             <w:rPr>
@@ -180,6 +181,7 @@
                                         <w:dataBinding w:prefixMappings="xmlns:ns0='http://purl.org/dc/elements/1.1/' xmlns:ns1='http://schemas.openxmlformats.org/package/2006/metadata/core-properties' " w:xpath="/ns1:coreProperties[1]/ns0:title[1]" w:storeItemID="{6C3C8BC8-F283-45AE-878A-BAB7291924A1}"/>
                                         <w:text/>
                                       </w:sdtPr>
+                                      <w:sdtEndPr/>
                                       <w:sdtContent>
                                         <w:p>
                                           <w:pPr>
@@ -218,6 +220,7 @@
                                         <w:dataBinding w:prefixMappings="xmlns:ns0='http://purl.org/dc/elements/1.1/' xmlns:ns1='http://schemas.openxmlformats.org/package/2006/metadata/core-properties' " w:xpath="/ns1:coreProperties[1]/ns0:subject[1]" w:storeItemID="{6C3C8BC8-F283-45AE-878A-BAB7291924A1}"/>
                                         <w:text/>
                                       </w:sdtPr>
+                                      <w:sdtEndPr/>
                                       <w:sdtContent>
                                         <w:p>
                                           <w:pPr>
@@ -342,6 +345,7 @@
                                         <w:dataBinding w:prefixMappings="xmlns:ns0='http://purl.org/dc/elements/1.1/' xmlns:ns1='http://schemas.openxmlformats.org/package/2006/metadata/core-properties' " w:xpath="/ns1:coreProperties[1]/ns0:creator[1]" w:storeItemID="{6C3C8BC8-F283-45AE-878A-BAB7291924A1}"/>
                                         <w:text/>
                                       </w:sdtPr>
+                                      <w:sdtEndPr/>
                                       <w:sdtContent>
                                         <w:p>
                                           <w:pPr>
@@ -378,6 +382,7 @@
                                           <w:dataBinding w:prefixMappings="xmlns:ns0='http://purl.org/dc/elements/1.1/' xmlns:ns1='http://schemas.openxmlformats.org/package/2006/metadata/core-properties' " w:xpath="/ns1:coreProperties[1]/ns1:category[1]" w:storeItemID="{6C3C8BC8-F283-45AE-878A-BAB7291924A1}"/>
                                           <w:text/>
                                         </w:sdtPr>
+                                        <w:sdtEndPr/>
                                         <w:sdtContent>
                                           <w:r>
                                             <w:rPr>
@@ -521,6 +526,7 @@
                                   <w:dataBinding w:prefixMappings="xmlns:ns0='http://purl.org/dc/elements/1.1/' xmlns:ns1='http://schemas.openxmlformats.org/package/2006/metadata/core-properties' " w:xpath="/ns1:coreProperties[1]/ns0:title[1]" w:storeItemID="{6C3C8BC8-F283-45AE-878A-BAB7291924A1}"/>
                                   <w:text/>
                                 </w:sdtPr>
+                                <w:sdtEndPr/>
                                 <w:sdtContent>
                                   <w:p>
                                     <w:pPr>
@@ -559,6 +565,7 @@
                                   <w:dataBinding w:prefixMappings="xmlns:ns0='http://purl.org/dc/elements/1.1/' xmlns:ns1='http://schemas.openxmlformats.org/package/2006/metadata/core-properties' " w:xpath="/ns1:coreProperties[1]/ns0:subject[1]" w:storeItemID="{6C3C8BC8-F283-45AE-878A-BAB7291924A1}"/>
                                   <w:text/>
                                 </w:sdtPr>
+                                <w:sdtEndPr/>
                                 <w:sdtContent>
                                   <w:p>
                                     <w:pPr>
@@ -683,6 +690,7 @@
                                   <w:dataBinding w:prefixMappings="xmlns:ns0='http://purl.org/dc/elements/1.1/' xmlns:ns1='http://schemas.openxmlformats.org/package/2006/metadata/core-properties' " w:xpath="/ns1:coreProperties[1]/ns0:creator[1]" w:storeItemID="{6C3C8BC8-F283-45AE-878A-BAB7291924A1}"/>
                                   <w:text/>
                                 </w:sdtPr>
+                                <w:sdtEndPr/>
                                 <w:sdtContent>
                                   <w:p>
                                     <w:pPr>
@@ -719,6 +727,7 @@
                                     <w:dataBinding w:prefixMappings="xmlns:ns0='http://purl.org/dc/elements/1.1/' xmlns:ns1='http://schemas.openxmlformats.org/package/2006/metadata/core-properties' " w:xpath="/ns1:coreProperties[1]/ns1:category[1]" w:storeItemID="{6C3C8BC8-F283-45AE-878A-BAB7291924A1}"/>
                                     <w:text/>
                                   </w:sdtPr>
+                                  <w:sdtEndPr/>
                                   <w:sdtContent>
                                     <w:r>
                                       <w:rPr>
@@ -2002,14 +2011,27 @@
       <w:r>
         <w:t xml:space="preserve">Figure </w:t>
       </w:r>
-      <w:fldSimple w:instr=" SEQ Figure \* ARABIC ">
-        <w:r>
-          <w:rPr>
-            <w:noProof/>
-          </w:rPr>
-          <w:t>1</w:t>
-        </w:r>
-      </w:fldSimple>
+      <w:r>
+        <w:fldChar w:fldCharType="begin"/>
+      </w:r>
+      <w:r>
+        <w:instrText xml:space="preserve"> SEQ Figure \* ARABIC </w:instrText>
+      </w:r>
+      <w:r>
+        <w:fldChar w:fldCharType="separate"/>
+      </w:r>
+      <w:r>
+        <w:rPr>
+          <w:noProof/>
+        </w:rPr>
+        <w:t>1</w:t>
+      </w:r>
+      <w:r>
+        <w:rPr>
+          <w:noProof/>
+        </w:rPr>
+        <w:fldChar w:fldCharType="end"/>
+      </w:r>
       <w:r>
         <w:t xml:space="preserve"> </w:t>
       </w:r>
@@ -2184,14 +2206,27 @@
       <w:r>
         <w:t xml:space="preserve">Figure </w:t>
       </w:r>
-      <w:fldSimple w:instr=" SEQ Figure \* ARABIC ">
-        <w:r>
-          <w:rPr>
-            <w:noProof/>
-          </w:rPr>
-          <w:t>2</w:t>
-        </w:r>
-      </w:fldSimple>
+      <w:r>
+        <w:fldChar w:fldCharType="begin"/>
+      </w:r>
+      <w:r>
+        <w:instrText xml:space="preserve"> SEQ Figure \* ARABIC </w:instrText>
+      </w:r>
+      <w:r>
+        <w:fldChar w:fldCharType="separate"/>
+      </w:r>
+      <w:r>
+        <w:rPr>
+          <w:noProof/>
+        </w:rPr>
+        <w:t>2</w:t>
+      </w:r>
+      <w:r>
+        <w:rPr>
+          <w:noProof/>
+        </w:rPr>
+        <w:fldChar w:fldCharType="end"/>
+      </w:r>
       <w:r>
         <w:t xml:space="preserve"> </w:t>
       </w:r>
@@ -2224,14 +2259,27 @@
         <w:lastRenderedPageBreak/>
         <w:t xml:space="preserve">Table </w:t>
       </w:r>
-      <w:fldSimple w:instr=" SEQ Table \* ARABIC ">
-        <w:r>
-          <w:rPr>
-            <w:noProof/>
-          </w:rPr>
-          <w:t>1</w:t>
-        </w:r>
-      </w:fldSimple>
+      <w:r>
+        <w:fldChar w:fldCharType="begin"/>
+      </w:r>
+      <w:r>
+        <w:instrText xml:space="preserve"> SEQ Table \* ARABIC </w:instrText>
+      </w:r>
+      <w:r>
+        <w:fldChar w:fldCharType="separate"/>
+      </w:r>
+      <w:r>
+        <w:rPr>
+          <w:noProof/>
+        </w:rPr>
+        <w:t>1</w:t>
+      </w:r>
+      <w:r>
+        <w:rPr>
+          <w:noProof/>
+        </w:rPr>
+        <w:fldChar w:fldCharType="end"/>
+      </w:r>
       <w:r>
         <w:t xml:space="preserve"> - Activity Description</w:t>
       </w:r>
@@ -5535,14 +5583,7 @@
                 <w:sz w:val="20"/>
                 <w:szCs w:val="20"/>
               </w:rPr>
-              <w:t xml:space="preserve"> </w:t>
-            </w:r>
-            <w:r>
-              <w:rPr>
-                <w:sz w:val="20"/>
-                <w:szCs w:val="20"/>
-              </w:rPr>
-              <w:t xml:space="preserve">Refer </w:t>
+              <w:t xml:space="preserve"> Refer </w:t>
             </w:r>
             <w:r>
               <w:rPr>
@@ -6274,16 +6315,17 @@
     <w:p>
       <w:pPr>
         <w:keepNext/>
+        <w:jc w:val="center"/>
       </w:pPr>
       <w:r>
         <w:rPr>
           <w:noProof/>
         </w:rPr>
         <w:drawing>
-          <wp:inline distT="0" distB="0" distL="0" distR="0" wp14:anchorId="4A9E9305" wp14:editId="05C2E44A">
-            <wp:extent cx="5731510" cy="5528310"/>
-            <wp:effectExtent l="19050" t="19050" r="21590" b="15240"/>
-            <wp:docPr id="1" name="Picture 1"/>
+          <wp:inline distT="0" distB="0" distL="0" distR="0" wp14:anchorId="49735A9C" wp14:editId="73D960F4">
+            <wp:extent cx="5731510" cy="5417820"/>
+            <wp:effectExtent l="19050" t="19050" r="21590" b="11430"/>
+            <wp:docPr id="3" name="Picture 3"/>
             <wp:cNvGraphicFramePr>
               <a:graphicFrameLocks xmlns:a="http://schemas.openxmlformats.org/drawingml/2006/main" noChangeAspect="1"/>
             </wp:cNvGraphicFramePr>
@@ -6291,7 +6333,7 @@
               <a:graphicData uri="http://schemas.openxmlformats.org/drawingml/2006/picture">
                 <pic:pic xmlns:pic="http://schemas.openxmlformats.org/drawingml/2006/picture">
                   <pic:nvPicPr>
-                    <pic:cNvPr id="1" name="Picture 1"/>
+                    <pic:cNvPr id="3" name="Picture 3"/>
                     <pic:cNvPicPr/>
                   </pic:nvPicPr>
                   <pic:blipFill>
@@ -6309,7 +6351,7 @@
                   <pic:spPr>
                     <a:xfrm>
                       <a:off x="0" y="0"/>
-                      <a:ext cx="5731510" cy="5528310"/>
+                      <a:ext cx="5731510" cy="5417820"/>
                     </a:xfrm>
                     <a:prstGeom prst="rect">
                       <a:avLst/>
@@ -6335,14 +6377,27 @@
       <w:r>
         <w:t xml:space="preserve">Figure </w:t>
       </w:r>
-      <w:fldSimple w:instr=" SEQ Figure \* ARABIC ">
-        <w:r>
-          <w:rPr>
-            <w:noProof/>
-          </w:rPr>
-          <w:t>3</w:t>
-        </w:r>
-      </w:fldSimple>
+      <w:r>
+        <w:fldChar w:fldCharType="begin"/>
+      </w:r>
+      <w:r>
+        <w:instrText xml:space="preserve"> SEQ Figure \* ARABIC </w:instrText>
+      </w:r>
+      <w:r>
+        <w:fldChar w:fldCharType="separate"/>
+      </w:r>
+      <w:r>
+        <w:rPr>
+          <w:noProof/>
+        </w:rPr>
+        <w:t>3</w:t>
+      </w:r>
+      <w:r>
+        <w:rPr>
+          <w:noProof/>
+        </w:rPr>
+        <w:fldChar w:fldCharType="end"/>
+      </w:r>
       <w:r>
         <w:t xml:space="preserve"> </w:t>
       </w:r>

</xml_diff>

<commit_message>
New WBS (changed according to Part B)
</commit_message>
<xml_diff>
--- a/Project Plan.docx
+++ b/Project Plan.docx
@@ -21,7 +21,6 @@
             <w:docPartUnique/>
           </w:docPartObj>
         </w:sdtPr>
-        <w:sdtEndPr/>
         <w:sdtContent>
           <w:r>
             <w:rPr>
@@ -181,7 +180,6 @@
                                         <w:dataBinding w:prefixMappings="xmlns:ns0='http://purl.org/dc/elements/1.1/' xmlns:ns1='http://schemas.openxmlformats.org/package/2006/metadata/core-properties' " w:xpath="/ns1:coreProperties[1]/ns0:title[1]" w:storeItemID="{6C3C8BC8-F283-45AE-878A-BAB7291924A1}"/>
                                         <w:text/>
                                       </w:sdtPr>
-                                      <w:sdtEndPr/>
                                       <w:sdtContent>
                                         <w:p>
                                           <w:pPr>
@@ -220,7 +218,6 @@
                                         <w:dataBinding w:prefixMappings="xmlns:ns0='http://purl.org/dc/elements/1.1/' xmlns:ns1='http://schemas.openxmlformats.org/package/2006/metadata/core-properties' " w:xpath="/ns1:coreProperties[1]/ns0:subject[1]" w:storeItemID="{6C3C8BC8-F283-45AE-878A-BAB7291924A1}"/>
                                         <w:text/>
                                       </w:sdtPr>
-                                      <w:sdtEndPr/>
                                       <w:sdtContent>
                                         <w:p>
                                           <w:pPr>
@@ -345,7 +342,6 @@
                                         <w:dataBinding w:prefixMappings="xmlns:ns0='http://purl.org/dc/elements/1.1/' xmlns:ns1='http://schemas.openxmlformats.org/package/2006/metadata/core-properties' " w:xpath="/ns1:coreProperties[1]/ns0:creator[1]" w:storeItemID="{6C3C8BC8-F283-45AE-878A-BAB7291924A1}"/>
                                         <w:text/>
                                       </w:sdtPr>
-                                      <w:sdtEndPr/>
                                       <w:sdtContent>
                                         <w:p>
                                           <w:pPr>
@@ -382,7 +378,6 @@
                                           <w:dataBinding w:prefixMappings="xmlns:ns0='http://purl.org/dc/elements/1.1/' xmlns:ns1='http://schemas.openxmlformats.org/package/2006/metadata/core-properties' " w:xpath="/ns1:coreProperties[1]/ns1:category[1]" w:storeItemID="{6C3C8BC8-F283-45AE-878A-BAB7291924A1}"/>
                                           <w:text/>
                                         </w:sdtPr>
-                                        <w:sdtEndPr/>
                                         <w:sdtContent>
                                           <w:r>
                                             <w:rPr>
@@ -526,7 +521,6 @@
                                   <w:dataBinding w:prefixMappings="xmlns:ns0='http://purl.org/dc/elements/1.1/' xmlns:ns1='http://schemas.openxmlformats.org/package/2006/metadata/core-properties' " w:xpath="/ns1:coreProperties[1]/ns0:title[1]" w:storeItemID="{6C3C8BC8-F283-45AE-878A-BAB7291924A1}"/>
                                   <w:text/>
                                 </w:sdtPr>
-                                <w:sdtEndPr/>
                                 <w:sdtContent>
                                   <w:p>
                                     <w:pPr>
@@ -565,7 +559,6 @@
                                   <w:dataBinding w:prefixMappings="xmlns:ns0='http://purl.org/dc/elements/1.1/' xmlns:ns1='http://schemas.openxmlformats.org/package/2006/metadata/core-properties' " w:xpath="/ns1:coreProperties[1]/ns0:subject[1]" w:storeItemID="{6C3C8BC8-F283-45AE-878A-BAB7291924A1}"/>
                                   <w:text/>
                                 </w:sdtPr>
-                                <w:sdtEndPr/>
                                 <w:sdtContent>
                                   <w:p>
                                     <w:pPr>
@@ -690,7 +683,6 @@
                                   <w:dataBinding w:prefixMappings="xmlns:ns0='http://purl.org/dc/elements/1.1/' xmlns:ns1='http://schemas.openxmlformats.org/package/2006/metadata/core-properties' " w:xpath="/ns1:coreProperties[1]/ns0:creator[1]" w:storeItemID="{6C3C8BC8-F283-45AE-878A-BAB7291924A1}"/>
                                   <w:text/>
                                 </w:sdtPr>
-                                <w:sdtEndPr/>
                                 <w:sdtContent>
                                   <w:p>
                                     <w:pPr>
@@ -727,7 +719,6 @@
                                     <w:dataBinding w:prefixMappings="xmlns:ns0='http://purl.org/dc/elements/1.1/' xmlns:ns1='http://schemas.openxmlformats.org/package/2006/metadata/core-properties' " w:xpath="/ns1:coreProperties[1]/ns1:category[1]" w:storeItemID="{6C3C8BC8-F283-45AE-878A-BAB7291924A1}"/>
                                     <w:text/>
                                   </w:sdtPr>
-                                  <w:sdtEndPr/>
                                   <w:sdtContent>
                                     <w:r>
                                       <w:rPr>
@@ -1956,10 +1947,10 @@
           <w:noProof/>
         </w:rPr>
         <w:drawing>
-          <wp:inline distT="0" distB="0" distL="0" distR="0" wp14:anchorId="6AF6C189" wp14:editId="3FC13B66">
+          <wp:inline distT="0" distB="0" distL="0" distR="0" wp14:anchorId="2E148A5F" wp14:editId="434F6D75">
             <wp:extent cx="5731510" cy="5674360"/>
             <wp:effectExtent l="19050" t="19050" r="21590" b="21590"/>
-            <wp:docPr id="10" name="Picture 10"/>
+            <wp:docPr id="1" name="Picture 1"/>
             <wp:cNvGraphicFramePr>
               <a:graphicFrameLocks xmlns:a="http://schemas.openxmlformats.org/drawingml/2006/main" noChangeAspect="1"/>
             </wp:cNvGraphicFramePr>
@@ -1967,7 +1958,7 @@
               <a:graphicData uri="http://schemas.openxmlformats.org/drawingml/2006/picture">
                 <pic:pic xmlns:pic="http://schemas.openxmlformats.org/drawingml/2006/picture">
                   <pic:nvPicPr>
-                    <pic:cNvPr id="10" name="Picture 10"/>
+                    <pic:cNvPr id="1" name="Picture 1"/>
                     <pic:cNvPicPr/>
                   </pic:nvPicPr>
                   <pic:blipFill>
@@ -2011,27 +2002,14 @@
       <w:r>
         <w:t xml:space="preserve">Figure </w:t>
       </w:r>
-      <w:r>
-        <w:fldChar w:fldCharType="begin"/>
-      </w:r>
-      <w:r>
-        <w:instrText xml:space="preserve"> SEQ Figure \* ARABIC </w:instrText>
-      </w:r>
-      <w:r>
-        <w:fldChar w:fldCharType="separate"/>
-      </w:r>
-      <w:r>
-        <w:rPr>
-          <w:noProof/>
-        </w:rPr>
-        <w:t>1</w:t>
-      </w:r>
-      <w:r>
-        <w:rPr>
-          <w:noProof/>
-        </w:rPr>
-        <w:fldChar w:fldCharType="end"/>
-      </w:r>
+      <w:fldSimple w:instr=" SEQ Figure \* ARABIC ">
+        <w:r>
+          <w:rPr>
+            <w:noProof/>
+          </w:rPr>
+          <w:t>1</w:t>
+        </w:r>
+      </w:fldSimple>
       <w:r>
         <w:t xml:space="preserve"> </w:t>
       </w:r>
@@ -2206,27 +2184,14 @@
       <w:r>
         <w:t xml:space="preserve">Figure </w:t>
       </w:r>
-      <w:r>
-        <w:fldChar w:fldCharType="begin"/>
-      </w:r>
-      <w:r>
-        <w:instrText xml:space="preserve"> SEQ Figure \* ARABIC </w:instrText>
-      </w:r>
-      <w:r>
-        <w:fldChar w:fldCharType="separate"/>
-      </w:r>
-      <w:r>
-        <w:rPr>
-          <w:noProof/>
-        </w:rPr>
-        <w:t>2</w:t>
-      </w:r>
-      <w:r>
-        <w:rPr>
-          <w:noProof/>
-        </w:rPr>
-        <w:fldChar w:fldCharType="end"/>
-      </w:r>
+      <w:fldSimple w:instr=" SEQ Figure \* ARABIC ">
+        <w:r>
+          <w:rPr>
+            <w:noProof/>
+          </w:rPr>
+          <w:t>2</w:t>
+        </w:r>
+      </w:fldSimple>
       <w:r>
         <w:t xml:space="preserve"> </w:t>
       </w:r>
@@ -2259,27 +2224,14 @@
         <w:lastRenderedPageBreak/>
         <w:t xml:space="preserve">Table </w:t>
       </w:r>
-      <w:r>
-        <w:fldChar w:fldCharType="begin"/>
-      </w:r>
-      <w:r>
-        <w:instrText xml:space="preserve"> SEQ Table \* ARABIC </w:instrText>
-      </w:r>
-      <w:r>
-        <w:fldChar w:fldCharType="separate"/>
-      </w:r>
-      <w:r>
-        <w:rPr>
-          <w:noProof/>
-        </w:rPr>
-        <w:t>1</w:t>
-      </w:r>
-      <w:r>
-        <w:rPr>
-          <w:noProof/>
-        </w:rPr>
-        <w:fldChar w:fldCharType="end"/>
-      </w:r>
+      <w:fldSimple w:instr=" SEQ Table \* ARABIC ">
+        <w:r>
+          <w:rPr>
+            <w:noProof/>
+          </w:rPr>
+          <w:t>1</w:t>
+        </w:r>
+      </w:fldSimple>
       <w:r>
         <w:t xml:space="preserve"> - Activity Description</w:t>
       </w:r>
@@ -6377,27 +6329,14 @@
       <w:r>
         <w:t xml:space="preserve">Figure </w:t>
       </w:r>
-      <w:r>
-        <w:fldChar w:fldCharType="begin"/>
-      </w:r>
-      <w:r>
-        <w:instrText xml:space="preserve"> SEQ Figure \* ARABIC </w:instrText>
-      </w:r>
-      <w:r>
-        <w:fldChar w:fldCharType="separate"/>
-      </w:r>
-      <w:r>
-        <w:rPr>
-          <w:noProof/>
-        </w:rPr>
-        <w:t>3</w:t>
-      </w:r>
-      <w:r>
-        <w:rPr>
-          <w:noProof/>
-        </w:rPr>
-        <w:fldChar w:fldCharType="end"/>
-      </w:r>
+      <w:fldSimple w:instr=" SEQ Figure \* ARABIC ">
+        <w:r>
+          <w:rPr>
+            <w:noProof/>
+          </w:rPr>
+          <w:t>3</w:t>
+        </w:r>
+      </w:fldSimple>
       <w:r>
         <w:t xml:space="preserve"> </w:t>
       </w:r>

</xml_diff>

<commit_message>
Completed update of Part A, according to Part B
</commit_message>
<xml_diff>
--- a/Project Plan.docx
+++ b/Project Plan.docx
@@ -5974,6 +5974,13 @@
               </w:rPr>
               <w:t xml:space="preserve">Write abstract for Executive Summary documentation. </w:t>
             </w:r>
+            <w:r>
+              <w:rPr>
+                <w:sz w:val="20"/>
+                <w:szCs w:val="20"/>
+              </w:rPr>
+              <w:t xml:space="preserve">This is a summary of findings from analysis. </w:t>
+            </w:r>
           </w:p>
         </w:tc>
       </w:tr>
@@ -6028,6 +6035,27 @@
               </w:rPr>
               <w:t>Write introduction for Executive Summary documentation.</w:t>
             </w:r>
+            <w:r>
+              <w:rPr>
+                <w:sz w:val="20"/>
+                <w:szCs w:val="20"/>
+              </w:rPr>
+              <w:t xml:space="preserve"> This includes the purpose of the report, date range </w:t>
+            </w:r>
+            <w:r>
+              <w:rPr>
+                <w:sz w:val="20"/>
+                <w:szCs w:val="20"/>
+              </w:rPr>
+              <w:t>covered,</w:t>
+            </w:r>
+            <w:r>
+              <w:rPr>
+                <w:sz w:val="20"/>
+                <w:szCs w:val="20"/>
+              </w:rPr>
+              <w:t xml:space="preserve"> and different analysis tasks performed.</w:t>
+            </w:r>
           </w:p>
         </w:tc>
       </w:tr>
@@ -6078,6 +6106,48 @@
                 <w:szCs w:val="20"/>
               </w:rPr>
               <w:t>Write analysis for Executive Summary documentation.</w:t>
+            </w:r>
+            <w:r>
+              <w:rPr>
+                <w:sz w:val="20"/>
+                <w:szCs w:val="20"/>
+              </w:rPr>
+              <w:t xml:space="preserve"> Choose a 12-month period to view each </w:t>
+            </w:r>
+            <w:r>
+              <w:rPr>
+                <w:sz w:val="20"/>
+                <w:szCs w:val="20"/>
+              </w:rPr>
+              <w:t>feature</w:t>
+            </w:r>
+            <w:r>
+              <w:rPr>
+                <w:sz w:val="20"/>
+                <w:szCs w:val="20"/>
+              </w:rPr>
+              <w:t xml:space="preserve"> of the data tool</w:t>
+            </w:r>
+            <w:r>
+              <w:rPr>
+                <w:sz w:val="20"/>
+                <w:szCs w:val="20"/>
+              </w:rPr>
+              <w:t xml:space="preserve"> (as dictated in the Visual Design section of Software Design Documentation)</w:t>
+            </w:r>
+            <w:r>
+              <w:rPr>
+                <w:sz w:val="20"/>
+                <w:szCs w:val="20"/>
+              </w:rPr>
+              <w:t xml:space="preserve">. </w:t>
+            </w:r>
+            <w:r>
+              <w:rPr>
+                <w:sz w:val="20"/>
+                <w:szCs w:val="20"/>
+              </w:rPr>
+              <w:t xml:space="preserve">Discuss results and display images for evidence. </w:t>
             </w:r>
           </w:p>
         </w:tc>

</xml_diff>